<commit_message>
update Doc - finished Context
</commit_message>
<xml_diff>
--- a/Take-Me-To-Dinner/Documentatie/Licenta Oprea Ionut-Razvan.docx
+++ b/Take-Me-To-Dinner/Documentatie/Licenta Oprea Ionut-Razvan.docx
@@ -2634,9 +2634,6 @@
         <w:p>
           <w:pPr>
             <w:pStyle w:val="Cuprins1"/>
-            <w:tabs>
-              <w:tab w:val="right" w:leader="dot" w:pos="9395"/>
-            </w:tabs>
             <w:rPr>
               <w:rFonts w:asciiTheme="minorHAnsi" w:eastAsiaTheme="minorEastAsia" w:hAnsiTheme="minorHAnsi"/>
               <w:noProof/>
@@ -2665,7 +2662,7 @@
             </w:rPr>
             <w:fldChar w:fldCharType="separate"/>
           </w:r>
-          <w:hyperlink w:anchor="_Toc517548329" w:history="1">
+          <w:hyperlink w:anchor="_Toc517638072" w:history="1">
             <w:r>
               <w:rPr>
                 <w:rStyle w:val="Hyperlink"/>
@@ -2692,7 +2689,7 @@
                 <w:noProof/>
                 <w:webHidden/>
               </w:rPr>
-              <w:instrText xml:space="preserve"> PAGEREF _Toc517548329 \h </w:instrText>
+              <w:instrText xml:space="preserve"> PAGEREF _Toc517638072 \h </w:instrText>
             </w:r>
             <w:r>
               <w:rPr>
@@ -2726,9 +2723,6 @@
         <w:p>
           <w:pPr>
             <w:pStyle w:val="Cuprins1"/>
-            <w:tabs>
-              <w:tab w:val="right" w:leader="dot" w:pos="9395"/>
-            </w:tabs>
             <w:rPr>
               <w:rFonts w:asciiTheme="minorHAnsi" w:eastAsiaTheme="minorEastAsia" w:hAnsiTheme="minorHAnsi"/>
               <w:noProof/>
@@ -2736,7 +2730,7 @@
               <w:lang w:eastAsia="ro-RO"/>
             </w:rPr>
           </w:pPr>
-          <w:hyperlink w:anchor="_Toc517548330" w:history="1">
+          <w:hyperlink w:anchor="_Toc517638073" w:history="1">
             <w:r>
               <w:rPr>
                 <w:rStyle w:val="Hyperlink"/>
@@ -2763,7 +2757,7 @@
                 <w:noProof/>
                 <w:webHidden/>
               </w:rPr>
-              <w:instrText xml:space="preserve"> PAGEREF _Toc517548330 \h </w:instrText>
+              <w:instrText xml:space="preserve"> PAGEREF _Toc517638073 \h </w:instrText>
             </w:r>
             <w:r>
               <w:rPr>
@@ -2797,9 +2791,6 @@
         <w:p>
           <w:pPr>
             <w:pStyle w:val="Cuprins1"/>
-            <w:tabs>
-              <w:tab w:val="right" w:leader="dot" w:pos="9395"/>
-            </w:tabs>
             <w:rPr>
               <w:rFonts w:asciiTheme="minorHAnsi" w:eastAsiaTheme="minorEastAsia" w:hAnsiTheme="minorHAnsi"/>
               <w:noProof/>
@@ -2807,7 +2798,7 @@
               <w:lang w:eastAsia="ro-RO"/>
             </w:rPr>
           </w:pPr>
-          <w:hyperlink w:anchor="_Toc517548331" w:history="1">
+          <w:hyperlink w:anchor="_Toc517638074" w:history="1">
             <w:r>
               <w:rPr>
                 <w:rStyle w:val="Hyperlink"/>
@@ -2834,7 +2825,7 @@
                 <w:noProof/>
                 <w:webHidden/>
               </w:rPr>
-              <w:instrText xml:space="preserve"> PAGEREF _Toc517548331 \h </w:instrText>
+              <w:instrText xml:space="preserve"> PAGEREF _Toc517638074 \h </w:instrText>
             </w:r>
             <w:r>
               <w:rPr>
@@ -2868,10 +2859,6 @@
         <w:p>
           <w:pPr>
             <w:pStyle w:val="Cuprins1"/>
-            <w:tabs>
-              <w:tab w:val="left" w:pos="440"/>
-              <w:tab w:val="right" w:leader="dot" w:pos="9395"/>
-            </w:tabs>
             <w:rPr>
               <w:rFonts w:asciiTheme="minorHAnsi" w:eastAsiaTheme="minorEastAsia" w:hAnsiTheme="minorHAnsi"/>
               <w:noProof/>
@@ -2879,7 +2866,7 @@
               <w:lang w:eastAsia="ro-RO"/>
             </w:rPr>
           </w:pPr>
-          <w:hyperlink w:anchor="_Toc517548332" w:history="1">
+          <w:hyperlink w:anchor="_Toc517638075" w:history="1">
             <w:r>
               <w:rPr>
                 <w:rStyle w:val="Hyperlink"/>
@@ -2901,7 +2888,7 @@
                 <w:rStyle w:val="Hyperlink"/>
                 <w:noProof/>
               </w:rPr>
-              <w:t>Aplicații similare</w:t>
+              <w:t>Tehnologii folosite</w:t>
             </w:r>
             <w:r>
               <w:rPr>
@@ -2922,7 +2909,7 @@
                 <w:noProof/>
                 <w:webHidden/>
               </w:rPr>
-              <w:instrText xml:space="preserve"> PAGEREF _Toc517548332 \h </w:instrText>
+              <w:instrText xml:space="preserve"> PAGEREF _Toc517638075 \h </w:instrText>
             </w:r>
             <w:r>
               <w:rPr>
@@ -2942,95 +2929,7 @@
                 <w:noProof/>
                 <w:webHidden/>
               </w:rPr>
-              <w:t>9</w:t>
-            </w:r>
-            <w:r>
-              <w:rPr>
-                <w:noProof/>
-                <w:webHidden/>
-              </w:rPr>
-              <w:fldChar w:fldCharType="end"/>
-            </w:r>
-          </w:hyperlink>
-        </w:p>
-        <w:p>
-          <w:pPr>
-            <w:pStyle w:val="Cuprins1"/>
-            <w:tabs>
-              <w:tab w:val="left" w:pos="440"/>
-              <w:tab w:val="right" w:leader="dot" w:pos="9395"/>
-            </w:tabs>
-            <w:rPr>
-              <w:rFonts w:asciiTheme="minorHAnsi" w:eastAsiaTheme="minorEastAsia" w:hAnsiTheme="minorHAnsi"/>
-              <w:noProof/>
-              <w:sz w:val="22"/>
-              <w:lang w:eastAsia="ro-RO"/>
-            </w:rPr>
-          </w:pPr>
-          <w:hyperlink w:anchor="_Toc517548333" w:history="1">
-            <w:r>
-              <w:rPr>
-                <w:rStyle w:val="Hyperlink"/>
-                <w:noProof/>
-              </w:rPr>
-              <w:t>2.</w:t>
-            </w:r>
-            <w:r>
-              <w:rPr>
-                <w:rFonts w:asciiTheme="minorHAnsi" w:eastAsiaTheme="minorEastAsia" w:hAnsiTheme="minorHAnsi"/>
-                <w:noProof/>
-                <w:sz w:val="22"/>
-                <w:lang w:eastAsia="ro-RO"/>
-              </w:rPr>
-              <w:tab/>
-            </w:r>
-            <w:r>
-              <w:rPr>
-                <w:rStyle w:val="Hyperlink"/>
-                <w:noProof/>
-              </w:rPr>
-              <w:t>Dezvoltarea aplicației</w:t>
-            </w:r>
-            <w:r>
-              <w:rPr>
-                <w:noProof/>
-                <w:webHidden/>
-              </w:rPr>
-              <w:tab/>
-            </w:r>
-            <w:r>
-              <w:rPr>
-                <w:noProof/>
-                <w:webHidden/>
-              </w:rPr>
-              <w:fldChar w:fldCharType="begin"/>
-            </w:r>
-            <w:r>
-              <w:rPr>
-                <w:noProof/>
-                <w:webHidden/>
-              </w:rPr>
-              <w:instrText xml:space="preserve"> PAGEREF _Toc517548333 \h </w:instrText>
-            </w:r>
-            <w:r>
-              <w:rPr>
-                <w:noProof/>
-                <w:webHidden/>
-              </w:rPr>
-            </w:r>
-            <w:r>
-              <w:rPr>
-                <w:noProof/>
-                <w:webHidden/>
-              </w:rPr>
-              <w:fldChar w:fldCharType="separate"/>
-            </w:r>
-            <w:r>
-              <w:rPr>
-                <w:noProof/>
-                <w:webHidden/>
-              </w:rPr>
-              <w:t>10</w:t>
+              <w:t>11</w:t>
             </w:r>
             <w:r>
               <w:rPr>
@@ -3077,7 +2976,7 @@
       <w:pPr>
         <w:pStyle w:val="Titlu1"/>
       </w:pPr>
-      <w:bookmarkStart w:id="0" w:name="_Toc517548329"/>
+      <w:bookmarkStart w:id="0" w:name="_Toc517638072"/>
       <w:r>
         <w:lastRenderedPageBreak/>
         <w:t>Introducere</w:t>
@@ -3125,12 +3024,12 @@
         <w:rPr>
           <w:i/>
         </w:rPr>
-      </w:r>
-      <w:r>
-        <w:rPr>
-          <w:i/>
-        </w:rPr>
         <w:instrText xml:space="preserve"> \* MERGEFORMAT </w:instrText>
+      </w:r>
+      <w:r>
+        <w:rPr>
+          <w:i/>
+        </w:rPr>
       </w:r>
       <w:r>
         <w:rPr>
@@ -3230,8 +3129,8 @@
         <w:pStyle w:val="Legend"/>
         <w:jc w:val="center"/>
       </w:pPr>
-      <w:bookmarkStart w:id="1" w:name="_Ref517557521"/>
-      <w:bookmarkStart w:id="2" w:name="_Ref517557616"/>
+      <w:bookmarkStart w:id="1" w:name="_Ref517557616"/>
+      <w:bookmarkStart w:id="2" w:name="_Ref517557521"/>
       <w:r>
         <w:t xml:space="preserve">Fig. </w:t>
       </w:r>
@@ -3253,11 +3152,11 @@
       <w:r>
         <w:fldChar w:fldCharType="end"/>
       </w:r>
+      <w:bookmarkEnd w:id="1"/>
+      <w:r>
+        <w:t xml:space="preserve"> – Vânzările din industria restaurantelor (în miliarde de dolari)</w:t>
+      </w:r>
       <w:bookmarkEnd w:id="2"/>
-      <w:r>
-        <w:t xml:space="preserve"> – Vânzările din industria restaurantelor (în miliarde de dolari)</w:t>
-      </w:r>
-      <w:bookmarkEnd w:id="1"/>
     </w:p>
     <w:p>
       <w:pPr>
@@ -3300,13 +3199,7 @@
         <w:t xml:space="preserve">și </w:t>
       </w:r>
       <w:r>
-        <w:t xml:space="preserve">de asemenea se pune din ce în ce mai mult </w:t>
-      </w:r>
-      <w:r>
-        <w:t>accent</w:t>
-      </w:r>
-      <w:r>
-        <w:t xml:space="preserve"> pe mâncarea sănătoasă și tradițională. </w:t>
+        <w:t xml:space="preserve">de asemenea se pune din ce în ce mai mult accent pe mâncarea sănătoasă și tradițională. </w:t>
       </w:r>
     </w:p>
     <w:p>
@@ -3398,7 +3291,7 @@
       <w:pPr>
         <w:pStyle w:val="Titlu1"/>
       </w:pPr>
-      <w:bookmarkStart w:id="3" w:name="_Toc517548330"/>
+      <w:bookmarkStart w:id="3" w:name="_Toc517638073"/>
       <w:r>
         <w:lastRenderedPageBreak/>
         <w:t>Motivație</w:t>
@@ -3443,14 +3336,38 @@
         <w:t xml:space="preserve">Ca motivație tehnică, am ales să dezvolt o aplicație web folosind ASP.NET, </w:t>
       </w:r>
       <w:r>
-        <w:t>deoarece mi-am dorit să învăț această tehnologie. Deși am avut ghinionul să nu fiu repartizat la opționalele din anul III, semestrul I „Introducere în .Net”, respectiv „Topici speciale de programare .Net” din semestrul II, am luat-o ca pe-o provocare personală, demonstrându-mi că pot fi și autodidact.</w:t>
+        <w:t>deoarece mi-am dorit să învăț această tehnologie</w:t>
+      </w:r>
+      <w:r>
+        <w:t xml:space="preserve"> și</w:t>
+      </w:r>
+      <w:r>
+        <w:t xml:space="preserve"> am avut ghinionul să nu fiu repartizat la opționalele din anul III, semestrul I „Introducere în .Net”, respectiv „Topici speciale de programare .Net” din semestrul</w:t>
+      </w:r>
+      <w:r>
+        <w:t xml:space="preserve"> al </w:t>
+      </w:r>
+      <w:r>
+        <w:t>II</w:t>
+      </w:r>
+      <w:r>
+        <w:t>-lea. A</w:t>
+      </w:r>
+      <w:r>
+        <w:t xml:space="preserve">m </w:t>
+      </w:r>
+      <w:r>
+        <w:t>luat-o ca pe o</w:t>
+      </w:r>
+      <w:r>
+        <w:t xml:space="preserve"> provocare personală, demonstrându-mi că pot fi și autodidact.</w:t>
       </w:r>
     </w:p>
     <w:p>
       <w:pPr>
         <w:pStyle w:val="Titlu1"/>
       </w:pPr>
-      <w:bookmarkStart w:id="4" w:name="_Toc517548331"/>
+      <w:bookmarkStart w:id="4" w:name="_Toc517638074"/>
       <w:r>
         <w:t>Context</w:t>
       </w:r>
@@ -3495,21 +3412,532 @@
         <w:t xml:space="preserve">arată că 84% dintre utilizatori aleg să se uite la mai multe restaurante pentru a alege unde să mănânce, iar 60% dintre aceștia au citit măcar </w:t>
       </w:r>
       <w:r>
-        <w:t>o recenzie a restaurantului respectiv.</w:t>
+        <w:t>o recenzie a restaurantului respectiv</w:t>
+      </w:r>
+      <w:r>
+        <w:t xml:space="preserve">, iar majoritatea lor ajung să și mănânce la restaurantul pe care l-au ales. Cu toate acestea, un procent îngrijorător de mare din restaurante nu au un site web, fiind extrem de </w:t>
+      </w:r>
+      <w:r>
+        <w:lastRenderedPageBreak/>
+        <w:t>dificilă sau chiar imposibilă aflarea unor informații despre acesta, moment în care tipul de aplicație web pe care doresc să îl dezvolt vine la îndemână.</w:t>
+      </w:r>
+    </w:p>
+    <w:p>
+      <w:r>
+        <w:tab/>
+        <w:t xml:space="preserve">Ideea există deja pe piață, </w:t>
+      </w:r>
+      <w:r>
+        <w:t>unele sunt aplicații web, altele aplicații mobile pentru iOS și Android, fiecare cu avantajele și dezavantajele sale.</w:t>
+      </w:r>
+      <w:r>
+        <w:t xml:space="preserve"> Printre aplicațiile similare se număra:</w:t>
+      </w:r>
+    </w:p>
+    <w:p>
+      <w:pPr>
+        <w:pStyle w:val="Listparagraf"/>
+        <w:numPr>
+          <w:ilvl w:val="0"/>
+          <w:numId w:val="6"/>
+        </w:numPr>
+        <w:rPr>
+          <w:b/>
+        </w:rPr>
+      </w:pPr>
+      <w:r>
+        <w:rPr>
+          <w:b/>
+        </w:rPr>
+        <w:t>Foursquare</w:t>
+      </w:r>
+    </w:p>
+    <w:p>
+      <w:pPr>
+        <w:pStyle w:val="Listparagraf"/>
+        <w:keepNext/>
+        <w:ind w:left="0"/>
+        <w:jc w:val="center"/>
+      </w:pPr>
+      <w:r>
+        <w:rPr>
+          <w:noProof/>
+        </w:rPr>
+        <w:drawing>
+          <wp:inline distT="0" distB="0" distL="0" distR="0" wp14:anchorId="35375150" wp14:editId="0B6357B4">
+            <wp:extent cx="5257800" cy="2278380"/>
+            <wp:effectExtent l="0" t="0" r="0" b="7620"/>
+            <wp:docPr id="3" name="Imagine 3"/>
+            <wp:cNvGraphicFramePr>
+              <a:graphicFrameLocks xmlns:a="http://schemas.openxmlformats.org/drawingml/2006/main" noChangeAspect="1"/>
+            </wp:cNvGraphicFramePr>
+            <a:graphic xmlns:a="http://schemas.openxmlformats.org/drawingml/2006/main">
+              <a:graphicData uri="http://schemas.openxmlformats.org/drawingml/2006/picture">
+                <pic:pic xmlns:pic="http://schemas.openxmlformats.org/drawingml/2006/picture">
+                  <pic:nvPicPr>
+                    <pic:cNvPr id="3" name="Similar-apps-1-Foursquare.png"/>
+                    <pic:cNvPicPr/>
+                  </pic:nvPicPr>
+                  <pic:blipFill>
+                    <a:blip r:embed="rId10" cstate="print">
+                      <a:extLst>
+                        <a:ext uri="{28A0092B-C50C-407E-A947-70E740481C1C}">
+                          <a14:useLocalDpi xmlns:a14="http://schemas.microsoft.com/office/drawing/2010/main" val="0"/>
+                        </a:ext>
+                      </a:extLst>
+                    </a:blip>
+                    <a:stretch>
+                      <a:fillRect/>
+                    </a:stretch>
+                  </pic:blipFill>
+                  <pic:spPr>
+                    <a:xfrm>
+                      <a:off x="0" y="0"/>
+                      <a:ext cx="5257800" cy="2278380"/>
+                    </a:xfrm>
+                    <a:prstGeom prst="rect">
+                      <a:avLst/>
+                    </a:prstGeom>
+                  </pic:spPr>
+                </pic:pic>
+              </a:graphicData>
+            </a:graphic>
+          </wp:inline>
+        </w:drawing>
+      </w:r>
+    </w:p>
+    <w:p>
+      <w:pPr>
+        <w:pStyle w:val="Legend"/>
+        <w:jc w:val="center"/>
+      </w:pPr>
+      <w:r>
+        <w:t xml:space="preserve">Fig. </w:t>
+      </w:r>
+      <w:r>
+        <w:fldChar w:fldCharType="begin"/>
+      </w:r>
+      <w:r>
+        <w:instrText xml:space="preserve"> SEQ Fig. \* ARABIC </w:instrText>
+      </w:r>
+      <w:r>
+        <w:fldChar w:fldCharType="separate"/>
+      </w:r>
+      <w:r>
+        <w:rPr>
+          <w:noProof/>
+        </w:rPr>
+        <w:t>2</w:t>
+      </w:r>
+      <w:r>
+        <w:fldChar w:fldCharType="end"/>
+      </w:r>
+      <w:r>
+        <w:t xml:space="preserve"> - Foursquare</w:t>
+      </w:r>
+    </w:p>
+    <w:p>
+      <w:pPr>
+        <w:pStyle w:val="Listparagraf"/>
+        <w:ind w:left="0"/>
+        <w:jc w:val="left"/>
+      </w:pPr>
+      <w:r>
+        <w:tab/>
+        <w:t>Foursquare (</w:t>
+      </w:r>
+      <w:hyperlink r:id="rId11" w:history="1">
+        <w:r>
+          <w:rPr>
+            <w:rStyle w:val="Hyperlink"/>
+          </w:rPr>
+          <w:t>www.foursquare.com</w:t>
+        </w:r>
+      </w:hyperlink>
+      <w:r>
+        <w:t>) este un site web lansat pe 11 martie 2009 și oferă recomandări utilizatorilor ei, bazate pe locația curentă a acestora și pe istoricul căutărilor sau a check-in-urilor</w:t>
+      </w:r>
+      <w:r>
+        <w:rPr>
+          <w:rStyle w:val="Referinnotdesubsol"/>
+        </w:rPr>
+        <w:footnoteReference w:id="2"/>
+      </w:r>
+      <w:r>
+        <w:t>.</w:t>
+      </w:r>
+    </w:p>
+    <w:p>
+      <w:pPr>
+        <w:pStyle w:val="Listparagraf"/>
+        <w:numPr>
+          <w:ilvl w:val="0"/>
+          <w:numId w:val="6"/>
+        </w:numPr>
+        <w:rPr>
+          <w:b/>
+        </w:rPr>
+      </w:pPr>
+      <w:r>
+        <w:rPr>
+          <w:b/>
+        </w:rPr>
+        <w:t>HipMenu</w:t>
+      </w:r>
+    </w:p>
+    <w:p>
+      <w:pPr>
+        <w:pStyle w:val="Listparagraf"/>
+        <w:keepNext/>
+        <w:ind w:left="0"/>
+        <w:jc w:val="center"/>
+      </w:pPr>
+      <w:r>
+        <w:rPr>
+          <w:noProof/>
+        </w:rPr>
+        <w:drawing>
+          <wp:inline distT="0" distB="0" distL="0" distR="0" wp14:anchorId="48F84222" wp14:editId="1BE3A5AE">
+            <wp:extent cx="5265420" cy="2308860"/>
+            <wp:effectExtent l="0" t="0" r="0" b="0"/>
+            <wp:docPr id="4" name="Imagine 4"/>
+            <wp:cNvGraphicFramePr>
+              <a:graphicFrameLocks xmlns:a="http://schemas.openxmlformats.org/drawingml/2006/main" noChangeAspect="1"/>
+            </wp:cNvGraphicFramePr>
+            <a:graphic xmlns:a="http://schemas.openxmlformats.org/drawingml/2006/main">
+              <a:graphicData uri="http://schemas.openxmlformats.org/drawingml/2006/picture">
+                <pic:pic xmlns:pic="http://schemas.openxmlformats.org/drawingml/2006/picture">
+                  <pic:nvPicPr>
+                    <pic:cNvPr id="4" name="Similar-apps-2-HipMenu.png"/>
+                    <pic:cNvPicPr/>
+                  </pic:nvPicPr>
+                  <pic:blipFill>
+                    <a:blip r:embed="rId12" cstate="print">
+                      <a:extLst>
+                        <a:ext uri="{28A0092B-C50C-407E-A947-70E740481C1C}">
+                          <a14:useLocalDpi xmlns:a14="http://schemas.microsoft.com/office/drawing/2010/main" val="0"/>
+                        </a:ext>
+                      </a:extLst>
+                    </a:blip>
+                    <a:stretch>
+                      <a:fillRect/>
+                    </a:stretch>
+                  </pic:blipFill>
+                  <pic:spPr>
+                    <a:xfrm>
+                      <a:off x="0" y="0"/>
+                      <a:ext cx="5295648" cy="2322115"/>
+                    </a:xfrm>
+                    <a:prstGeom prst="rect">
+                      <a:avLst/>
+                    </a:prstGeom>
+                  </pic:spPr>
+                </pic:pic>
+              </a:graphicData>
+            </a:graphic>
+          </wp:inline>
+        </w:drawing>
+      </w:r>
+    </w:p>
+    <w:p>
+      <w:pPr>
+        <w:pStyle w:val="Legend"/>
+        <w:jc w:val="center"/>
+      </w:pPr>
+      <w:r>
+        <w:t xml:space="preserve">Fig. </w:t>
+      </w:r>
+      <w:r>
+        <w:fldChar w:fldCharType="begin"/>
+      </w:r>
+      <w:r>
+        <w:instrText xml:space="preserve"> SEQ Fig. \* ARABIC </w:instrText>
+      </w:r>
+      <w:r>
+        <w:fldChar w:fldCharType="separate"/>
+      </w:r>
+      <w:r>
+        <w:rPr>
+          <w:noProof/>
+        </w:rPr>
+        <w:t>3</w:t>
+      </w:r>
+      <w:r>
+        <w:fldChar w:fldCharType="end"/>
+      </w:r>
+      <w:r>
+        <w:t xml:space="preserve"> - HipMenu</w:t>
+      </w:r>
+    </w:p>
+    <w:p>
+      <w:pPr>
+        <w:pStyle w:val="Listparagraf"/>
+        <w:ind w:left="0" w:firstLine="360"/>
+      </w:pPr>
+      <w:r>
+        <w:lastRenderedPageBreak/>
+        <w:t xml:space="preserve">HipMenu </w:t>
+      </w:r>
+      <w:r>
+        <w:t>(</w:t>
+      </w:r>
+      <w:hyperlink r:id="rId13" w:history="1">
+        <w:r>
+          <w:rPr>
+            <w:rStyle w:val="Hyperlink"/>
+          </w:rPr>
+          <w:t>www.hipmenu.ro</w:t>
+        </w:r>
+      </w:hyperlink>
+      <w:r>
+        <w:t xml:space="preserve">) </w:t>
+      </w:r>
+      <w:r>
+        <w:t>este o aplicație web dezvoltată de către o echipă de tineri din Cluj, dar colaborează doar cu o serie de restaurante din Cluj Napoca, Timișoara și Oradea. Utilizatorii aplicației pot rezerva un loc la restaurant, pot ridica personal mâncarea sau pot comanda acasă.</w:t>
+      </w:r>
+    </w:p>
+    <w:p>
+      <w:pPr>
+        <w:pStyle w:val="Listparagraf"/>
+        <w:ind w:left="0" w:firstLine="360"/>
+      </w:pPr>
+    </w:p>
+    <w:p>
+      <w:pPr>
+        <w:pStyle w:val="Listparagraf"/>
+        <w:numPr>
+          <w:ilvl w:val="0"/>
+          <w:numId w:val="6"/>
+        </w:numPr>
+        <w:rPr>
+          <w:b/>
+        </w:rPr>
+      </w:pPr>
+      <w:r>
+        <w:rPr>
+          <w:b/>
+        </w:rPr>
+        <w:t>OpenTabl</w:t>
+      </w:r>
+      <w:r>
+        <w:rPr>
+          <w:b/>
+        </w:rPr>
+        <w:t>e</w:t>
+      </w:r>
+    </w:p>
+    <w:p>
+      <w:pPr>
+        <w:pStyle w:val="Listparagraf"/>
+        <w:keepNext/>
+        <w:ind w:left="0"/>
+        <w:jc w:val="center"/>
+      </w:pPr>
+      <w:r>
+        <w:rPr>
+          <w:b/>
+          <w:noProof/>
+        </w:rPr>
+        <w:drawing>
+          <wp:inline distT="0" distB="0" distL="0" distR="0" wp14:anchorId="50897265" wp14:editId="0C3B2F66">
+            <wp:extent cx="5234940" cy="2712720"/>
+            <wp:effectExtent l="0" t="0" r="3810" b="0"/>
+            <wp:docPr id="5" name="Imagine 5"/>
+            <wp:cNvGraphicFramePr>
+              <a:graphicFrameLocks xmlns:a="http://schemas.openxmlformats.org/drawingml/2006/main" noChangeAspect="1"/>
+            </wp:cNvGraphicFramePr>
+            <a:graphic xmlns:a="http://schemas.openxmlformats.org/drawingml/2006/main">
+              <a:graphicData uri="http://schemas.openxmlformats.org/drawingml/2006/picture">
+                <pic:pic xmlns:pic="http://schemas.openxmlformats.org/drawingml/2006/picture">
+                  <pic:nvPicPr>
+                    <pic:cNvPr id="5" name="Similar-apps-3-OpenTable.png"/>
+                    <pic:cNvPicPr/>
+                  </pic:nvPicPr>
+                  <pic:blipFill>
+                    <a:blip r:embed="rId14" cstate="print">
+                      <a:extLst>
+                        <a:ext uri="{28A0092B-C50C-407E-A947-70E740481C1C}">
+                          <a14:useLocalDpi xmlns:a14="http://schemas.microsoft.com/office/drawing/2010/main" val="0"/>
+                        </a:ext>
+                      </a:extLst>
+                    </a:blip>
+                    <a:stretch>
+                      <a:fillRect/>
+                    </a:stretch>
+                  </pic:blipFill>
+                  <pic:spPr>
+                    <a:xfrm>
+                      <a:off x="0" y="0"/>
+                      <a:ext cx="5234940" cy="2712720"/>
+                    </a:xfrm>
+                    <a:prstGeom prst="rect">
+                      <a:avLst/>
+                    </a:prstGeom>
+                  </pic:spPr>
+                </pic:pic>
+              </a:graphicData>
+            </a:graphic>
+          </wp:inline>
+        </w:drawing>
+      </w:r>
+    </w:p>
+    <w:p>
+      <w:pPr>
+        <w:pStyle w:val="Legend"/>
+        <w:jc w:val="center"/>
+        <w:rPr>
+          <w:b/>
+        </w:rPr>
+      </w:pPr>
+      <w:r>
+        <w:t xml:space="preserve">Fig. </w:t>
+      </w:r>
+      <w:r>
+        <w:fldChar w:fldCharType="begin"/>
+      </w:r>
+      <w:r>
+        <w:instrText xml:space="preserve"> SEQ Fig. \* ARABIC </w:instrText>
+      </w:r>
+      <w:r>
+        <w:fldChar w:fldCharType="separate"/>
+      </w:r>
+      <w:r>
+        <w:rPr>
+          <w:noProof/>
+        </w:rPr>
+        <w:t>4</w:t>
+      </w:r>
+      <w:r>
+        <w:fldChar w:fldCharType="end"/>
+      </w:r>
+      <w:r>
+        <w:t xml:space="preserve"> - OpenTable</w:t>
+      </w:r>
+    </w:p>
+    <w:p>
+      <w:pPr>
+        <w:pStyle w:val="Listparagraf"/>
+        <w:ind w:left="0"/>
+        <w:jc w:val="center"/>
+        <w:rPr>
+          <w:b/>
+        </w:rPr>
+      </w:pPr>
+    </w:p>
+    <w:p>
+      <w:pPr>
+        <w:pStyle w:val="Listparagraf"/>
+        <w:ind w:left="0"/>
+      </w:pPr>
+      <w:r>
+        <w:rPr>
+          <w:b/>
+        </w:rPr>
+        <w:tab/>
+      </w:r>
+      <w:r>
+        <w:t>OpenTable</w:t>
+      </w:r>
+      <w:r>
+        <w:t xml:space="preserve"> (</w:t>
+      </w:r>
+      <w:hyperlink r:id="rId15" w:history="1">
+        <w:r>
+          <w:rPr>
+            <w:rStyle w:val="Hyperlink"/>
+          </w:rPr>
+          <w:t>www.opentable.com</w:t>
+        </w:r>
+      </w:hyperlink>
+      <w:r>
+        <w:t>)</w:t>
+      </w:r>
+      <w:r>
+        <w:t xml:space="preserve"> este o aplicație web de rezervare online a unui restaurant creat pe 2 iulie 1998 în San Francisco, California și oferă utilizatorilor ei posibilitatea de a alege dintr-o listă limitată de restaurante, majoritatea din Statele Unite ale Americii. De asemenea oferă și posibilitatea de rezerva o masă la restaurantul respectiv. </w:t>
+      </w:r>
+    </w:p>
+    <w:p>
+      <w:r>
+        <w:tab/>
+        <w:t>De asemenea, mai sunt și alte aplicații mai puțin cunoscute, unele dintre ele fiind contra cost</w:t>
+      </w:r>
+      <w:r>
+        <w:t>, de exemplu</w:t>
+      </w:r>
+      <w:r>
+        <w:t>,</w:t>
       </w:r>
       <w:r>
         <w:t xml:space="preserve"> </w:t>
       </w:r>
-    </w:p>
-    <w:p/>
+      <w:r>
+        <w:rPr>
+          <w:i/>
+        </w:rPr>
+        <w:t>Where Chefs Eat</w:t>
+      </w:r>
+      <w:r>
+        <w:t>.</w:t>
+      </w:r>
+    </w:p>
     <w:p>
       <w:r>
         <w:tab/>
-      </w:r>
-    </w:p>
-    <w:p>
-      <w:r>
-        <w:br w:type="page"/>
+        <w:t xml:space="preserve">Aplicația </w:t>
+      </w:r>
+      <w:r>
+        <w:rPr>
+          <w:i/>
+        </w:rPr>
+        <w:t>„</w:t>
+      </w:r>
+      <w:r>
+        <w:rPr>
+          <w:i/>
+        </w:rPr>
+        <w:t>Take me to dinner</w:t>
+      </w:r>
+      <w:r>
+        <w:rPr>
+          <w:i/>
+        </w:rPr>
+        <w:t xml:space="preserve">” </w:t>
+      </w:r>
+      <w:r>
+        <w:t>va permite antreprenorilor să își promoveze restaurantul și de asemenea să actualizeze constant informațiile despre acesta</w:t>
+      </w:r>
+      <w:r>
+        <w:t xml:space="preserve">: prețul mediu al unui meniu, </w:t>
+      </w:r>
+      <w:r>
+        <w:t xml:space="preserve"> </w:t>
+      </w:r>
+      <w:r>
+        <w:t>ora deschiderii și a închiderii (care pot fi afectate de sărbători sau diferite evenimente și pe majoritatea site-urilor nu sunt actualizate) etc. Aplicația va permite și se</w:t>
+      </w:r>
+      <w:bookmarkStart w:id="5" w:name="_GoBack"/>
+      <w:bookmarkEnd w:id="5"/>
+      <w:r>
+        <w:t xml:space="preserve">lecția restaurantelor pe baza prețului, care, deși nu multă lume recunoaște, este unul din cei mai importanți factori în selecția unui </w:t>
+      </w:r>
+      <w:r>
+        <w:lastRenderedPageBreak/>
+        <w:t>restaurant.</w:t>
+      </w:r>
+      <w:r>
+        <w:t xml:space="preserve"> De asemenea, am ales să fie aplicație web responsive</w:t>
+      </w:r>
+      <w:r>
+        <w:rPr>
+          <w:rStyle w:val="Referinnotdesubsol"/>
+        </w:rPr>
+        <w:footnoteReference w:id="3"/>
+      </w:r>
+      <w:r>
+        <w:t>, în loc de aplicație mobilă pentru iOS sau Android, deoarece în acest mod un utilizator poate căuta și de pe laptop / desktop</w:t>
+      </w:r>
+      <w:r>
+        <w:t xml:space="preserve"> și de asemenea unii utilizatori sunt mai reticenți în ceea ce privește instalarea unei aplicații noi, dacă aceasta nu le-a fost recomandată de cineva.</w:t>
       </w:r>
     </w:p>
     <w:p>
@@ -3517,42 +3945,29 @@
         <w:pStyle w:val="Titlu1"/>
         <w:numPr>
           <w:ilvl w:val="0"/>
-          <w:numId w:val="4"/>
+          <w:numId w:val="8"/>
         </w:numPr>
       </w:pPr>
-      <w:bookmarkStart w:id="6" w:name="_Toc517548332"/>
-      <w:r>
-        <w:lastRenderedPageBreak/>
-        <w:t>Aplicații similare</w:t>
+      <w:bookmarkStart w:id="6" w:name="_Toc517638075"/>
+      <w:r>
+        <w:t>Tehnologii folosite</w:t>
       </w:r>
       <w:bookmarkEnd w:id="6"/>
     </w:p>
-    <w:p>
-      <w:proofErr w:type="spellStart"/>
-      <w:r>
-        <w:t>Bla</w:t>
-      </w:r>
-      <w:proofErr w:type="spellEnd"/>
-      <w:r>
-        <w:t xml:space="preserve"> </w:t>
-      </w:r>
-      <w:proofErr w:type="spellStart"/>
-      <w:r>
-        <w:t>bla</w:t>
-      </w:r>
-      <w:proofErr w:type="spellEnd"/>
-      <w:r>
-        <w:t xml:space="preserve"> </w:t>
-      </w:r>
-      <w:proofErr w:type="spellStart"/>
-      <w:r>
-        <w:t>bla</w:t>
-      </w:r>
-      <w:proofErr w:type="spellEnd"/>
+    <w:p/>
+    <w:p>
+      <w:r>
+        <w:tab/>
+      </w:r>
+    </w:p>
+    <w:p>
+      <w:r>
+        <w:br w:type="page"/>
+      </w:r>
     </w:p>
     <w:p/>
     <w:sectPr>
-      <w:footerReference w:type="default" r:id="rId10"/>
+      <w:footerReference w:type="default" r:id="rId16"/>
       <w:pgSz w:w="12240" w:h="15840" w:code="1"/>
       <w:pgMar w:top="1134" w:right="1134" w:bottom="1134" w:left="1701" w:header="720" w:footer="720" w:gutter="0"/>
       <w:cols w:space="720"/>
@@ -3643,8 +4058,53 @@
       <w:r>
         <w:t xml:space="preserve"> </w:t>
       </w:r>
-      <w:bookmarkStart w:id="5" w:name="_GoBack"/>
-      <w:bookmarkEnd w:id="5"/>
+    </w:p>
+  </w:footnote>
+  <w:footnote w:id="2">
+    <w:p>
+      <w:pPr>
+        <w:pStyle w:val="Textnotdesubsol"/>
+      </w:pPr>
+      <w:r>
+        <w:rPr>
+          <w:rStyle w:val="Referinnotdesubsol"/>
+        </w:rPr>
+        <w:footnoteRef/>
+      </w:r>
+      <w:r>
+        <w:t xml:space="preserve"> </w:t>
+      </w:r>
+      <w:r>
+        <w:t>Publicarea unei postări</w:t>
+      </w:r>
+      <w:r>
+        <w:t xml:space="preserve"> pe o rețea de socializare</w:t>
+      </w:r>
+      <w:r>
+        <w:t xml:space="preserve"> cu locația curentă și eventual cu </w:t>
+      </w:r>
+      <w:r>
+        <w:t>persoanele care te însoțesc</w:t>
+      </w:r>
+    </w:p>
+  </w:footnote>
+  <w:footnote w:id="3">
+    <w:p>
+      <w:pPr>
+        <w:pStyle w:val="Textnotdesubsol"/>
+      </w:pPr>
+      <w:r>
+        <w:rPr>
+          <w:rStyle w:val="Referinnotdesubsol"/>
+        </w:rPr>
+        <w:footnoteRef/>
+      </w:r>
+      <w:r>
+        <w:t xml:space="preserve"> </w:t>
+      </w:r>
+      <w:r>
+        <w:t xml:space="preserve">Conținutul paginii se adaptează în funcție de rezoluția ecranului </w:t>
+      </w:r>
     </w:p>
   </w:footnote>
 </w:footnotes>
@@ -3653,6 +4113,92 @@
 <file path=word/numbering.xml><?xml version="1.0" encoding="utf-8"?>
 <w:numbering xmlns:wpc="http://schemas.microsoft.com/office/word/2010/wordprocessingCanvas" xmlns:cx="http://schemas.microsoft.com/office/drawing/2014/chartex" xmlns:cx1="http://schemas.microsoft.com/office/drawing/2015/9/8/chartex" xmlns:cx2="http://schemas.microsoft.com/office/drawing/2015/10/21/chartex" xmlns:cx3="http://schemas.microsoft.com/office/drawing/2016/5/9/chartex" xmlns:cx4="http://schemas.microsoft.com/office/drawing/2016/5/10/chartex" xmlns:cx5="http://schemas.microsoft.com/office/drawing/2016/5/11/chartex" xmlns:cx6="http://schemas.microsoft.com/office/drawing/2016/5/12/chartex" xmlns:cx7="http://schemas.microsoft.com/office/drawing/2016/5/13/chartex" xmlns:cx8="http://schemas.microsoft.com/office/drawing/2016/5/14/chartex" xmlns:mc="http://schemas.openxmlformats.org/markup-compatibility/2006" xmlns:aink="http://schemas.microsoft.com/office/drawing/2016/ink" xmlns:am3d="http://schemas.microsoft.com/office/drawing/2017/model3d" xmlns:o="urn:schemas-microsoft-com:office:office" xmlns:r="http://schemas.openxmlformats.org/officeDocument/2006/relationships" xmlns:m="http://schemas.openxmlformats.org/officeDocument/2006/math" xmlns:v="urn:schemas-microsoft-com:vml" xmlns:wp14="http://schemas.microsoft.com/office/word/2010/wordprocessingDrawing" xmlns:wp="http://schemas.openxmlformats.org/drawingml/2006/wordprocessingDrawing" xmlns:w10="urn:schemas-microsoft-com:office:word" xmlns:w="http://schemas.openxmlformats.org/wordprocessingml/2006/main" xmlns:w14="http://schemas.microsoft.com/office/word/2010/wordml" xmlns:w15="http://schemas.microsoft.com/office/word/2012/wordml" xmlns:w16cid="http://schemas.microsoft.com/office/word/2016/wordml/cid" xmlns:w16se="http://schemas.microsoft.com/office/word/2015/wordml/symex" xmlns:wpg="http://schemas.microsoft.com/office/word/2010/wordprocessingGroup" xmlns:wpi="http://schemas.microsoft.com/office/word/2010/wordprocessingInk" xmlns:wne="http://schemas.microsoft.com/office/word/2006/wordml" xmlns:wps="http://schemas.microsoft.com/office/word/2010/wordprocessingShape" mc:Ignorable="w14 w15 w16se w16cid wp14">
   <w:abstractNum w:abstractNumId="0" w15:restartNumberingAfterBreak="0">
+    <w:nsid w:val="052E5384"/>
+    <w:multiLevelType w:val="hybridMultilevel"/>
+    <w:tmpl w:val="92B0FB0C"/>
+    <w:lvl w:ilvl="0" w:tplc="0809000F">
+      <w:start w:val="1"/>
+      <w:numFmt w:val="decimal"/>
+      <w:lvlText w:val="%1."/>
+      <w:lvlJc w:val="left"/>
+      <w:pPr>
+        <w:ind w:left="720" w:hanging="360"/>
+      </w:pPr>
+    </w:lvl>
+    <w:lvl w:ilvl="1" w:tplc="04180019" w:tentative="1">
+      <w:start w:val="1"/>
+      <w:numFmt w:val="lowerLetter"/>
+      <w:lvlText w:val="%2."/>
+      <w:lvlJc w:val="left"/>
+      <w:pPr>
+        <w:ind w:left="1440" w:hanging="360"/>
+      </w:pPr>
+    </w:lvl>
+    <w:lvl w:ilvl="2" w:tplc="0418001B" w:tentative="1">
+      <w:start w:val="1"/>
+      <w:numFmt w:val="lowerRoman"/>
+      <w:lvlText w:val="%3."/>
+      <w:lvlJc w:val="right"/>
+      <w:pPr>
+        <w:ind w:left="2160" w:hanging="180"/>
+      </w:pPr>
+    </w:lvl>
+    <w:lvl w:ilvl="3" w:tplc="0418000F" w:tentative="1">
+      <w:start w:val="1"/>
+      <w:numFmt w:val="decimal"/>
+      <w:lvlText w:val="%4."/>
+      <w:lvlJc w:val="left"/>
+      <w:pPr>
+        <w:ind w:left="2880" w:hanging="360"/>
+      </w:pPr>
+    </w:lvl>
+    <w:lvl w:ilvl="4" w:tplc="04180019" w:tentative="1">
+      <w:start w:val="1"/>
+      <w:numFmt w:val="lowerLetter"/>
+      <w:lvlText w:val="%5."/>
+      <w:lvlJc w:val="left"/>
+      <w:pPr>
+        <w:ind w:left="3600" w:hanging="360"/>
+      </w:pPr>
+    </w:lvl>
+    <w:lvl w:ilvl="5" w:tplc="0418001B" w:tentative="1">
+      <w:start w:val="1"/>
+      <w:numFmt w:val="lowerRoman"/>
+      <w:lvlText w:val="%6."/>
+      <w:lvlJc w:val="right"/>
+      <w:pPr>
+        <w:ind w:left="4320" w:hanging="180"/>
+      </w:pPr>
+    </w:lvl>
+    <w:lvl w:ilvl="6" w:tplc="0418000F" w:tentative="1">
+      <w:start w:val="1"/>
+      <w:numFmt w:val="decimal"/>
+      <w:lvlText w:val="%7."/>
+      <w:lvlJc w:val="left"/>
+      <w:pPr>
+        <w:ind w:left="5040" w:hanging="360"/>
+      </w:pPr>
+    </w:lvl>
+    <w:lvl w:ilvl="7" w:tplc="04180019" w:tentative="1">
+      <w:start w:val="1"/>
+      <w:numFmt w:val="lowerLetter"/>
+      <w:lvlText w:val="%8."/>
+      <w:lvlJc w:val="left"/>
+      <w:pPr>
+        <w:ind w:left="5760" w:hanging="360"/>
+      </w:pPr>
+    </w:lvl>
+    <w:lvl w:ilvl="8" w:tplc="0418001B" w:tentative="1">
+      <w:start w:val="1"/>
+      <w:numFmt w:val="lowerRoman"/>
+      <w:lvlText w:val="%9."/>
+      <w:lvlJc w:val="right"/>
+      <w:pPr>
+        <w:ind w:left="6480" w:hanging="180"/>
+      </w:pPr>
+    </w:lvl>
+  </w:abstractNum>
+  <w:abstractNum w:abstractNumId="1" w15:restartNumberingAfterBreak="0">
     <w:nsid w:val="179562AD"/>
     <w:multiLevelType w:val="multilevel"/>
     <w:tmpl w:val="0809001F"/>
@@ -3738,7 +4284,7 @@
       </w:pPr>
     </w:lvl>
   </w:abstractNum>
-  <w:abstractNum w:abstractNumId="1" w15:restartNumberingAfterBreak="0">
+  <w:abstractNum w:abstractNumId="2" w15:restartNumberingAfterBreak="0">
     <w:nsid w:val="18937DD0"/>
     <w:multiLevelType w:val="multilevel"/>
     <w:tmpl w:val="0809001F"/>
@@ -3851,7 +4397,179 @@
       </w:rPr>
     </w:lvl>
   </w:abstractNum>
-  <w:abstractNum w:abstractNumId="2" w15:restartNumberingAfterBreak="0">
+  <w:abstractNum w:abstractNumId="3" w15:restartNumberingAfterBreak="0">
+    <w:nsid w:val="64640AFB"/>
+    <w:multiLevelType w:val="multilevel"/>
+    <w:tmpl w:val="0809001F"/>
+    <w:lvl w:ilvl="0">
+      <w:start w:val="1"/>
+      <w:numFmt w:val="decimal"/>
+      <w:lvlText w:val="%1."/>
+      <w:lvlJc w:val="left"/>
+      <w:pPr>
+        <w:ind w:left="360" w:hanging="360"/>
+      </w:pPr>
+    </w:lvl>
+    <w:lvl w:ilvl="1">
+      <w:start w:val="1"/>
+      <w:numFmt w:val="decimal"/>
+      <w:lvlText w:val="%1.%2."/>
+      <w:lvlJc w:val="left"/>
+      <w:pPr>
+        <w:ind w:left="792" w:hanging="432"/>
+      </w:pPr>
+    </w:lvl>
+    <w:lvl w:ilvl="2">
+      <w:start w:val="1"/>
+      <w:numFmt w:val="decimal"/>
+      <w:lvlText w:val="%1.%2.%3."/>
+      <w:lvlJc w:val="left"/>
+      <w:pPr>
+        <w:ind w:left="1224" w:hanging="504"/>
+      </w:pPr>
+    </w:lvl>
+    <w:lvl w:ilvl="3">
+      <w:start w:val="1"/>
+      <w:numFmt w:val="decimal"/>
+      <w:lvlText w:val="%1.%2.%3.%4."/>
+      <w:lvlJc w:val="left"/>
+      <w:pPr>
+        <w:ind w:left="1728" w:hanging="648"/>
+      </w:pPr>
+    </w:lvl>
+    <w:lvl w:ilvl="4">
+      <w:start w:val="1"/>
+      <w:numFmt w:val="decimal"/>
+      <w:lvlText w:val="%1.%2.%3.%4.%5."/>
+      <w:lvlJc w:val="left"/>
+      <w:pPr>
+        <w:ind w:left="2232" w:hanging="792"/>
+      </w:pPr>
+    </w:lvl>
+    <w:lvl w:ilvl="5">
+      <w:start w:val="1"/>
+      <w:numFmt w:val="decimal"/>
+      <w:lvlText w:val="%1.%2.%3.%4.%5.%6."/>
+      <w:lvlJc w:val="left"/>
+      <w:pPr>
+        <w:ind w:left="2736" w:hanging="936"/>
+      </w:pPr>
+    </w:lvl>
+    <w:lvl w:ilvl="6">
+      <w:start w:val="1"/>
+      <w:numFmt w:val="decimal"/>
+      <w:lvlText w:val="%1.%2.%3.%4.%5.%6.%7."/>
+      <w:lvlJc w:val="left"/>
+      <w:pPr>
+        <w:ind w:left="3240" w:hanging="1080"/>
+      </w:pPr>
+    </w:lvl>
+    <w:lvl w:ilvl="7">
+      <w:start w:val="1"/>
+      <w:numFmt w:val="decimal"/>
+      <w:lvlText w:val="%1.%2.%3.%4.%5.%6.%7.%8."/>
+      <w:lvlJc w:val="left"/>
+      <w:pPr>
+        <w:ind w:left="3744" w:hanging="1224"/>
+      </w:pPr>
+    </w:lvl>
+    <w:lvl w:ilvl="8">
+      <w:start w:val="1"/>
+      <w:numFmt w:val="decimal"/>
+      <w:lvlText w:val="%1.%2.%3.%4.%5.%6.%7.%8.%9."/>
+      <w:lvlJc w:val="left"/>
+      <w:pPr>
+        <w:ind w:left="4320" w:hanging="1440"/>
+      </w:pPr>
+    </w:lvl>
+  </w:abstractNum>
+  <w:abstractNum w:abstractNumId="4" w15:restartNumberingAfterBreak="0">
+    <w:nsid w:val="6B6A14A4"/>
+    <w:multiLevelType w:val="hybridMultilevel"/>
+    <w:tmpl w:val="44DE5B60"/>
+    <w:lvl w:ilvl="0" w:tplc="0809000F">
+      <w:start w:val="1"/>
+      <w:numFmt w:val="decimal"/>
+      <w:lvlText w:val="%1."/>
+      <w:lvlJc w:val="left"/>
+      <w:pPr>
+        <w:ind w:left="720" w:hanging="360"/>
+      </w:pPr>
+    </w:lvl>
+    <w:lvl w:ilvl="1" w:tplc="04180019" w:tentative="1">
+      <w:start w:val="1"/>
+      <w:numFmt w:val="lowerLetter"/>
+      <w:lvlText w:val="%2."/>
+      <w:lvlJc w:val="left"/>
+      <w:pPr>
+        <w:ind w:left="1440" w:hanging="360"/>
+      </w:pPr>
+    </w:lvl>
+    <w:lvl w:ilvl="2" w:tplc="0418001B" w:tentative="1">
+      <w:start w:val="1"/>
+      <w:numFmt w:val="lowerRoman"/>
+      <w:lvlText w:val="%3."/>
+      <w:lvlJc w:val="right"/>
+      <w:pPr>
+        <w:ind w:left="2160" w:hanging="180"/>
+      </w:pPr>
+    </w:lvl>
+    <w:lvl w:ilvl="3" w:tplc="0418000F" w:tentative="1">
+      <w:start w:val="1"/>
+      <w:numFmt w:val="decimal"/>
+      <w:lvlText w:val="%4."/>
+      <w:lvlJc w:val="left"/>
+      <w:pPr>
+        <w:ind w:left="2880" w:hanging="360"/>
+      </w:pPr>
+    </w:lvl>
+    <w:lvl w:ilvl="4" w:tplc="04180019" w:tentative="1">
+      <w:start w:val="1"/>
+      <w:numFmt w:val="lowerLetter"/>
+      <w:lvlText w:val="%5."/>
+      <w:lvlJc w:val="left"/>
+      <w:pPr>
+        <w:ind w:left="3600" w:hanging="360"/>
+      </w:pPr>
+    </w:lvl>
+    <w:lvl w:ilvl="5" w:tplc="0418001B" w:tentative="1">
+      <w:start w:val="1"/>
+      <w:numFmt w:val="lowerRoman"/>
+      <w:lvlText w:val="%6."/>
+      <w:lvlJc w:val="right"/>
+      <w:pPr>
+        <w:ind w:left="4320" w:hanging="180"/>
+      </w:pPr>
+    </w:lvl>
+    <w:lvl w:ilvl="6" w:tplc="0418000F" w:tentative="1">
+      <w:start w:val="1"/>
+      <w:numFmt w:val="decimal"/>
+      <w:lvlText w:val="%7."/>
+      <w:lvlJc w:val="left"/>
+      <w:pPr>
+        <w:ind w:left="5040" w:hanging="360"/>
+      </w:pPr>
+    </w:lvl>
+    <w:lvl w:ilvl="7" w:tplc="04180019" w:tentative="1">
+      <w:start w:val="1"/>
+      <w:numFmt w:val="lowerLetter"/>
+      <w:lvlText w:val="%8."/>
+      <w:lvlJc w:val="left"/>
+      <w:pPr>
+        <w:ind w:left="5760" w:hanging="360"/>
+      </w:pPr>
+    </w:lvl>
+    <w:lvl w:ilvl="8" w:tplc="0418001B" w:tentative="1">
+      <w:start w:val="1"/>
+      <w:numFmt w:val="lowerRoman"/>
+      <w:lvlText w:val="%9."/>
+      <w:lvlJc w:val="right"/>
+      <w:pPr>
+        <w:ind w:left="6480" w:hanging="180"/>
+      </w:pPr>
+    </w:lvl>
+  </w:abstractNum>
+  <w:abstractNum w:abstractNumId="5" w15:restartNumberingAfterBreak="0">
     <w:nsid w:val="6F0A198E"/>
     <w:multiLevelType w:val="multilevel"/>
     <w:tmpl w:val="0809001D"/>
@@ -3937,7 +4655,7 @@
       </w:pPr>
     </w:lvl>
   </w:abstractNum>
-  <w:abstractNum w:abstractNumId="3" w15:restartNumberingAfterBreak="0">
+  <w:abstractNum w:abstractNumId="6" w15:restartNumberingAfterBreak="0">
     <w:nsid w:val="701E77F8"/>
     <w:multiLevelType w:val="multilevel"/>
     <w:tmpl w:val="0809001F"/>
@@ -4050,17 +4768,115 @@
       </w:rPr>
     </w:lvl>
   </w:abstractNum>
+  <w:abstractNum w:abstractNumId="7" w15:restartNumberingAfterBreak="0">
+    <w:nsid w:val="7ACE04B3"/>
+    <w:multiLevelType w:val="multilevel"/>
+    <w:tmpl w:val="0809001F"/>
+    <w:lvl w:ilvl="0">
+      <w:start w:val="1"/>
+      <w:numFmt w:val="decimal"/>
+      <w:lvlText w:val="%1."/>
+      <w:lvlJc w:val="left"/>
+      <w:pPr>
+        <w:ind w:left="360" w:hanging="360"/>
+      </w:pPr>
+    </w:lvl>
+    <w:lvl w:ilvl="1">
+      <w:start w:val="1"/>
+      <w:numFmt w:val="decimal"/>
+      <w:lvlText w:val="%1.%2."/>
+      <w:lvlJc w:val="left"/>
+      <w:pPr>
+        <w:ind w:left="792" w:hanging="432"/>
+      </w:pPr>
+    </w:lvl>
+    <w:lvl w:ilvl="2">
+      <w:start w:val="1"/>
+      <w:numFmt w:val="decimal"/>
+      <w:lvlText w:val="%1.%2.%3."/>
+      <w:lvlJc w:val="left"/>
+      <w:pPr>
+        <w:ind w:left="1224" w:hanging="504"/>
+      </w:pPr>
+    </w:lvl>
+    <w:lvl w:ilvl="3">
+      <w:start w:val="1"/>
+      <w:numFmt w:val="decimal"/>
+      <w:lvlText w:val="%1.%2.%3.%4."/>
+      <w:lvlJc w:val="left"/>
+      <w:pPr>
+        <w:ind w:left="1728" w:hanging="648"/>
+      </w:pPr>
+    </w:lvl>
+    <w:lvl w:ilvl="4">
+      <w:start w:val="1"/>
+      <w:numFmt w:val="decimal"/>
+      <w:lvlText w:val="%1.%2.%3.%4.%5."/>
+      <w:lvlJc w:val="left"/>
+      <w:pPr>
+        <w:ind w:left="2232" w:hanging="792"/>
+      </w:pPr>
+    </w:lvl>
+    <w:lvl w:ilvl="5">
+      <w:start w:val="1"/>
+      <w:numFmt w:val="decimal"/>
+      <w:lvlText w:val="%1.%2.%3.%4.%5.%6."/>
+      <w:lvlJc w:val="left"/>
+      <w:pPr>
+        <w:ind w:left="2736" w:hanging="936"/>
+      </w:pPr>
+    </w:lvl>
+    <w:lvl w:ilvl="6">
+      <w:start w:val="1"/>
+      <w:numFmt w:val="decimal"/>
+      <w:lvlText w:val="%1.%2.%3.%4.%5.%6.%7."/>
+      <w:lvlJc w:val="left"/>
+      <w:pPr>
+        <w:ind w:left="3240" w:hanging="1080"/>
+      </w:pPr>
+    </w:lvl>
+    <w:lvl w:ilvl="7">
+      <w:start w:val="1"/>
+      <w:numFmt w:val="decimal"/>
+      <w:lvlText w:val="%1.%2.%3.%4.%5.%6.%7.%8."/>
+      <w:lvlJc w:val="left"/>
+      <w:pPr>
+        <w:ind w:left="3744" w:hanging="1224"/>
+      </w:pPr>
+    </w:lvl>
+    <w:lvl w:ilvl="8">
+      <w:start w:val="1"/>
+      <w:numFmt w:val="decimal"/>
+      <w:lvlText w:val="%1.%2.%3.%4.%5.%6.%7.%8.%9."/>
+      <w:lvlJc w:val="left"/>
+      <w:pPr>
+        <w:ind w:left="4320" w:hanging="1440"/>
+      </w:pPr>
+    </w:lvl>
+  </w:abstractNum>
   <w:num w:numId="1">
+    <w:abstractNumId w:val="2"/>
+  </w:num>
+  <w:num w:numId="2">
+    <w:abstractNumId w:val="5"/>
+  </w:num>
+  <w:num w:numId="3">
+    <w:abstractNumId w:val="6"/>
+  </w:num>
+  <w:num w:numId="4">
     <w:abstractNumId w:val="1"/>
   </w:num>
-  <w:num w:numId="2">
-    <w:abstractNumId w:val="2"/>
+  <w:num w:numId="5">
+    <w:abstractNumId w:val="0"/>
   </w:num>
-  <w:num w:numId="3">
+  <w:num w:numId="6">
+    <w:abstractNumId w:val="4"/>
+  </w:num>
+  <w:num w:numId="7">
+    <w:abstractNumId w:val="7"/>
+  </w:num>
+  <w:num w:numId="8">
     <w:abstractNumId w:val="3"/>
-  </w:num>
-  <w:num w:numId="4">
-    <w:abstractNumId w:val="0"/>
   </w:num>
 </w:numbering>
 </file>
@@ -4515,10 +5331,32 @@
       <w:szCs w:val="26"/>
     </w:rPr>
   </w:style>
+  <w:style w:type="paragraph" w:styleId="Titlu3">
+    <w:name w:val="heading 3"/>
+    <w:basedOn w:val="Normal"/>
+    <w:next w:val="Normal"/>
+    <w:link w:val="Titlu3Caracter"/>
+    <w:uiPriority w:val="9"/>
+    <w:unhideWhenUsed/>
+    <w:qFormat/>
+    <w:rsid w:val="0095346D"/>
+    <w:pPr>
+      <w:keepNext/>
+      <w:keepLines/>
+      <w:spacing w:before="40" w:after="0"/>
+      <w:outlineLvl w:val="2"/>
+    </w:pPr>
+    <w:rPr>
+      <w:rFonts w:asciiTheme="majorHAnsi" w:eastAsiaTheme="majorEastAsia" w:hAnsiTheme="majorHAnsi" w:cstheme="majorBidi"/>
+      <w:b/>
+      <w:color w:val="000000" w:themeColor="text1"/>
+      <w:sz w:val="28"/>
+      <w:szCs w:val="24"/>
+    </w:rPr>
+  </w:style>
   <w:style w:type="character" w:default="1" w:styleId="Fontdeparagrafimplicit">
     <w:name w:val="Default Paragraph Font"/>
     <w:uiPriority w:val="1"/>
-    <w:semiHidden/>
     <w:unhideWhenUsed/>
   </w:style>
   <w:style w:type="table" w:default="1" w:styleId="TabelNormal">
@@ -4719,8 +5557,11 @@
     <w:autoRedefine/>
     <w:uiPriority w:val="39"/>
     <w:unhideWhenUsed/>
-    <w:rsid w:val="00345EAF"/>
+    <w:rsid w:val="002B2F3A"/>
     <w:pPr>
+      <w:tabs>
+        <w:tab w:val="right" w:leader="dot" w:pos="9395"/>
+      </w:tabs>
       <w:spacing w:after="100"/>
     </w:pPr>
   </w:style>
@@ -4805,6 +5646,21 @@
     <w:rPr>
       <w:color w:val="605E5C"/>
       <w:shd w:val="clear" w:color="auto" w:fill="E1DFDD"/>
+    </w:rPr>
+  </w:style>
+  <w:style w:type="character" w:customStyle="1" w:styleId="Titlu3Caracter">
+    <w:name w:val="Titlu 3 Caracter"/>
+    <w:basedOn w:val="Fontdeparagrafimplicit"/>
+    <w:link w:val="Titlu3"/>
+    <w:uiPriority w:val="9"/>
+    <w:rsid w:val="0095346D"/>
+    <w:rPr>
+      <w:rFonts w:asciiTheme="majorHAnsi" w:eastAsiaTheme="majorEastAsia" w:hAnsiTheme="majorHAnsi" w:cstheme="majorBidi"/>
+      <w:b/>
+      <w:color w:val="000000" w:themeColor="text1"/>
+      <w:sz w:val="28"/>
+      <w:szCs w:val="24"/>
+      <w:lang w:val="ro-RO"/>
     </w:rPr>
   </w:style>
 </w:styles>
@@ -5110,7 +5966,7 @@
 </file>
 
 <file path=customXml/itemProps1.xml><?xml version="1.0" encoding="utf-8"?>
-<ds:datastoreItem xmlns:ds="http://schemas.openxmlformats.org/officeDocument/2006/customXml" ds:itemID="{6C1A9CA5-E17F-4A3C-8DFB-41D47BE37890}">
+<ds:datastoreItem xmlns:ds="http://schemas.openxmlformats.org/officeDocument/2006/customXml" ds:itemID="{F18A130F-68DA-4BEE-963C-7AF420AF9223}">
   <ds:schemaRefs>
     <ds:schemaRef ds:uri="http://schemas.openxmlformats.org/officeDocument/2006/bibliography"/>
   </ds:schemaRefs>

</xml_diff>

<commit_message>
Update doc - finished Contributii
</commit_message>
<xml_diff>
--- a/Take-Me-To-Dinner/Documentatie/Licenta Oprea Ionut-Razvan.docx
+++ b/Take-Me-To-Dinner/Documentatie/Licenta Oprea Ionut-Razvan.docx
@@ -2662,7 +2662,7 @@
             </w:rPr>
             <w:fldChar w:fldCharType="separate"/>
           </w:r>
-          <w:hyperlink w:anchor="_Toc517638072" w:history="1">
+          <w:hyperlink w:anchor="_Toc517641559" w:history="1">
             <w:r>
               <w:rPr>
                 <w:rStyle w:val="Hyperlink"/>
@@ -2689,7 +2689,7 @@
                 <w:noProof/>
                 <w:webHidden/>
               </w:rPr>
-              <w:instrText xml:space="preserve"> PAGEREF _Toc517638072 \h </w:instrText>
+              <w:instrText xml:space="preserve"> PAGEREF _Toc517641559 \h </w:instrText>
             </w:r>
             <w:r>
               <w:rPr>
@@ -2730,7 +2730,7 @@
               <w:lang w:eastAsia="ro-RO"/>
             </w:rPr>
           </w:pPr>
-          <w:hyperlink w:anchor="_Toc517638073" w:history="1">
+          <w:hyperlink w:anchor="_Toc517641560" w:history="1">
             <w:r>
               <w:rPr>
                 <w:rStyle w:val="Hyperlink"/>
@@ -2757,7 +2757,7 @@
                 <w:noProof/>
                 <w:webHidden/>
               </w:rPr>
-              <w:instrText xml:space="preserve"> PAGEREF _Toc517638073 \h </w:instrText>
+              <w:instrText xml:space="preserve"> PAGEREF _Toc517641560 \h </w:instrText>
             </w:r>
             <w:r>
               <w:rPr>
@@ -2798,7 +2798,7 @@
               <w:lang w:eastAsia="ro-RO"/>
             </w:rPr>
           </w:pPr>
-          <w:hyperlink w:anchor="_Toc517638074" w:history="1">
+          <w:hyperlink w:anchor="_Toc517641561" w:history="1">
             <w:r>
               <w:rPr>
                 <w:rStyle w:val="Hyperlink"/>
@@ -2825,7 +2825,7 @@
                 <w:noProof/>
                 <w:webHidden/>
               </w:rPr>
-              <w:instrText xml:space="preserve"> PAGEREF _Toc517638074 \h </w:instrText>
+              <w:instrText xml:space="preserve"> PAGEREF _Toc517641561 \h </w:instrText>
             </w:r>
             <w:r>
               <w:rPr>
@@ -2866,7 +2866,78 @@
               <w:lang w:eastAsia="ro-RO"/>
             </w:rPr>
           </w:pPr>
-          <w:hyperlink w:anchor="_Toc517638075" w:history="1">
+          <w:hyperlink w:anchor="_Toc517641562" w:history="1">
+            <w:r>
+              <w:rPr>
+                <w:rStyle w:val="Hyperlink"/>
+                <w:noProof/>
+              </w:rPr>
+              <w:t>Contribuții</w:t>
+            </w:r>
+            <w:r>
+              <w:rPr>
+                <w:noProof/>
+                <w:webHidden/>
+              </w:rPr>
+              <w:tab/>
+            </w:r>
+            <w:r>
+              <w:rPr>
+                <w:noProof/>
+                <w:webHidden/>
+              </w:rPr>
+              <w:fldChar w:fldCharType="begin"/>
+            </w:r>
+            <w:r>
+              <w:rPr>
+                <w:noProof/>
+                <w:webHidden/>
+              </w:rPr>
+              <w:instrText xml:space="preserve"> PAGEREF _Toc517641562 \h </w:instrText>
+            </w:r>
+            <w:r>
+              <w:rPr>
+                <w:noProof/>
+                <w:webHidden/>
+              </w:rPr>
+            </w:r>
+            <w:r>
+              <w:rPr>
+                <w:noProof/>
+                <w:webHidden/>
+              </w:rPr>
+              <w:fldChar w:fldCharType="separate"/>
+            </w:r>
+            <w:r>
+              <w:rPr>
+                <w:noProof/>
+                <w:webHidden/>
+              </w:rPr>
+              <w:t>11</w:t>
+            </w:r>
+            <w:r>
+              <w:rPr>
+                <w:noProof/>
+                <w:webHidden/>
+              </w:rPr>
+              <w:fldChar w:fldCharType="end"/>
+            </w:r>
+          </w:hyperlink>
+        </w:p>
+        <w:p>
+          <w:pPr>
+            <w:pStyle w:val="Cuprins1"/>
+            <w:tabs>
+              <w:tab w:val="left" w:pos="440"/>
+            </w:tabs>
+            <w:rPr>
+              <w:rFonts w:asciiTheme="minorHAnsi" w:eastAsiaTheme="minorEastAsia" w:hAnsiTheme="minorHAnsi"/>
+              <w:noProof/>
+              <w:sz w:val="22"/>
+              <w:lang w:eastAsia="ro-RO"/>
+            </w:rPr>
+          </w:pPr>
+          <w:hyperlink w:anchor="_Toc517641563" w:history="1">
             <w:r>
               <w:rPr>
                 <w:rStyle w:val="Hyperlink"/>
@@ -2909,7 +2980,7 @@
                 <w:noProof/>
                 <w:webHidden/>
               </w:rPr>
-              <w:instrText xml:space="preserve"> PAGEREF _Toc517638075 \h </w:instrText>
+              <w:instrText xml:space="preserve"> PAGEREF _Toc517641563 \h </w:instrText>
             </w:r>
             <w:r>
               <w:rPr>
@@ -2941,6 +3012,180 @@
           </w:hyperlink>
         </w:p>
         <w:p>
+          <w:pPr>
+            <w:pStyle w:val="Cuprins1"/>
+            <w:tabs>
+              <w:tab w:val="left" w:pos="440"/>
+            </w:tabs>
+            <w:rPr>
+              <w:rFonts w:asciiTheme="minorHAnsi" w:eastAsiaTheme="minorEastAsia" w:hAnsiTheme="minorHAnsi"/>
+              <w:noProof/>
+              <w:sz w:val="22"/>
+              <w:lang w:eastAsia="ro-RO"/>
+            </w:rPr>
+          </w:pPr>
+          <w:hyperlink w:anchor="_Toc517641564" w:history="1">
+            <w:r>
+              <w:rPr>
+                <w:rStyle w:val="Hyperlink"/>
+                <w:noProof/>
+              </w:rPr>
+              <w:t>2.</w:t>
+            </w:r>
+            <w:r>
+              <w:rPr>
+                <w:rFonts w:asciiTheme="minorHAnsi" w:eastAsiaTheme="minorEastAsia" w:hAnsiTheme="minorHAnsi"/>
+                <w:noProof/>
+                <w:sz w:val="22"/>
+                <w:lang w:eastAsia="ro-RO"/>
+              </w:rPr>
+              <w:tab/>
+            </w:r>
+            <w:r>
+              <w:rPr>
+                <w:rStyle w:val="Hyperlink"/>
+                <w:noProof/>
+              </w:rPr>
+              <w:t>Structura aplicației</w:t>
+            </w:r>
+            <w:r>
+              <w:rPr>
+                <w:noProof/>
+                <w:webHidden/>
+              </w:rPr>
+              <w:tab/>
+            </w:r>
+            <w:r>
+              <w:rPr>
+                <w:noProof/>
+                <w:webHidden/>
+              </w:rPr>
+              <w:fldChar w:fldCharType="begin"/>
+            </w:r>
+            <w:r>
+              <w:rPr>
+                <w:noProof/>
+                <w:webHidden/>
+              </w:rPr>
+              <w:instrText xml:space="preserve"> PAGEREF _Toc517641564 \h </w:instrText>
+            </w:r>
+            <w:r>
+              <w:rPr>
+                <w:noProof/>
+                <w:webHidden/>
+              </w:rPr>
+            </w:r>
+            <w:r>
+              <w:rPr>
+                <w:noProof/>
+                <w:webHidden/>
+              </w:rPr>
+              <w:fldChar w:fldCharType="separate"/>
+            </w:r>
+            <w:r>
+              <w:rPr>
+                <w:noProof/>
+                <w:webHidden/>
+              </w:rPr>
+              <w:t>12</w:t>
+            </w:r>
+            <w:r>
+              <w:rPr>
+                <w:noProof/>
+                <w:webHidden/>
+              </w:rPr>
+              <w:fldChar w:fldCharType="end"/>
+            </w:r>
+          </w:hyperlink>
+        </w:p>
+        <w:p>
+          <w:pPr>
+            <w:pStyle w:val="Cuprins1"/>
+            <w:tabs>
+              <w:tab w:val="left" w:pos="440"/>
+            </w:tabs>
+            <w:rPr>
+              <w:rFonts w:asciiTheme="minorHAnsi" w:eastAsiaTheme="minorEastAsia" w:hAnsiTheme="minorHAnsi"/>
+              <w:noProof/>
+              <w:sz w:val="22"/>
+              <w:lang w:eastAsia="ro-RO"/>
+            </w:rPr>
+          </w:pPr>
+          <w:hyperlink w:anchor="_Toc517641565" w:history="1">
+            <w:r>
+              <w:rPr>
+                <w:rStyle w:val="Hyperlink"/>
+                <w:noProof/>
+              </w:rPr>
+              <w:t>3.</w:t>
+            </w:r>
+            <w:r>
+              <w:rPr>
+                <w:rFonts w:asciiTheme="minorHAnsi" w:eastAsiaTheme="minorEastAsia" w:hAnsiTheme="minorHAnsi"/>
+                <w:noProof/>
+                <w:sz w:val="22"/>
+                <w:lang w:eastAsia="ro-RO"/>
+              </w:rPr>
+              <w:tab/>
+            </w:r>
+            <w:r>
+              <w:rPr>
+                <w:rStyle w:val="Hyperlink"/>
+                <w:noProof/>
+              </w:rPr>
+              <w:t>Descrierea aplicației</w:t>
+            </w:r>
+            <w:r>
+              <w:rPr>
+                <w:noProof/>
+                <w:webHidden/>
+              </w:rPr>
+              <w:tab/>
+            </w:r>
+            <w:r>
+              <w:rPr>
+                <w:noProof/>
+                <w:webHidden/>
+              </w:rPr>
+              <w:fldChar w:fldCharType="begin"/>
+            </w:r>
+            <w:r>
+              <w:rPr>
+                <w:noProof/>
+                <w:webHidden/>
+              </w:rPr>
+              <w:instrText xml:space="preserve"> PAGEREF _Toc517641565 \h </w:instrText>
+            </w:r>
+            <w:r>
+              <w:rPr>
+                <w:noProof/>
+                <w:webHidden/>
+              </w:rPr>
+            </w:r>
+            <w:r>
+              <w:rPr>
+                <w:noProof/>
+                <w:webHidden/>
+              </w:rPr>
+              <w:fldChar w:fldCharType="separate"/>
+            </w:r>
+            <w:r>
+              <w:rPr>
+                <w:noProof/>
+                <w:webHidden/>
+              </w:rPr>
+              <w:t>13</w:t>
+            </w:r>
+            <w:r>
+              <w:rPr>
+                <w:noProof/>
+                <w:webHidden/>
+              </w:rPr>
+              <w:fldChar w:fldCharType="end"/>
+            </w:r>
+          </w:hyperlink>
+        </w:p>
+        <w:p>
           <w:r>
             <w:rPr>
               <w:b/>
@@ -2976,7 +3221,7 @@
       <w:pPr>
         <w:pStyle w:val="Titlu1"/>
       </w:pPr>
-      <w:bookmarkStart w:id="0" w:name="_Toc517638072"/>
+      <w:bookmarkStart w:id="0" w:name="_Toc517641559"/>
       <w:r>
         <w:lastRenderedPageBreak/>
         <w:t>Introducere</w:t>
@@ -3291,7 +3536,7 @@
       <w:pPr>
         <w:pStyle w:val="Titlu1"/>
       </w:pPr>
-      <w:bookmarkStart w:id="3" w:name="_Toc517638073"/>
+      <w:bookmarkStart w:id="3" w:name="_Toc517641560"/>
       <w:r>
         <w:lastRenderedPageBreak/>
         <w:t>Motivație</w:t>
@@ -3367,7 +3612,7 @@
       <w:pPr>
         <w:pStyle w:val="Titlu1"/>
       </w:pPr>
-      <w:bookmarkStart w:id="4" w:name="_Toc517638074"/>
+      <w:bookmarkStart w:id="4" w:name="_Toc517641561"/>
       <w:r>
         <w:t>Context</w:t>
       </w:r>
@@ -3913,12 +4158,7 @@
         <w:t xml:space="preserve"> </w:t>
       </w:r>
       <w:r>
-        <w:t>ora deschiderii și a închiderii (care pot fi afectate de sărbători sau diferite evenimente și pe majoritatea site-urilor nu sunt actualizate) etc. Aplicația va permite și se</w:t>
-      </w:r>
-      <w:bookmarkStart w:id="5" w:name="_GoBack"/>
-      <w:bookmarkEnd w:id="5"/>
-      <w:r>
-        <w:t xml:space="preserve">lecția restaurantelor pe baza prețului, care, deși nu multă lume recunoaște, este unul din cei mai importanți factori în selecția unui </w:t>
+        <w:t xml:space="preserve">ora deschiderii și a închiderii (care pot fi afectate de sărbători sau diferite evenimente și pe majoritatea site-urilor nu sunt actualizate) etc. Aplicația va permite și selecția restaurantelor pe baza prețului, care, deși nu multă lume recunoaște, este unul din cei mai importanți factori în selecția unui </w:t>
       </w:r>
       <w:r>
         <w:lastRenderedPageBreak/>
@@ -3938,6 +4178,111 @@
       </w:r>
       <w:r>
         <w:t xml:space="preserve"> și de asemenea unii utilizatori sunt mai reticenți în ceea ce privește instalarea unei aplicații noi, dacă aceasta nu le-a fost recomandată de cineva.</w:t>
+      </w:r>
+    </w:p>
+    <w:p>
+      <w:pPr>
+        <w:pStyle w:val="Titlu1"/>
+      </w:pPr>
+      <w:bookmarkStart w:id="5" w:name="_Toc517641562"/>
+      <w:r>
+        <w:t>Contribuții</w:t>
+      </w:r>
+      <w:bookmarkEnd w:id="5"/>
+    </w:p>
+    <w:p>
+      <w:r>
+        <w:tab/>
+        <w:t xml:space="preserve">Tema lucrării a fost propusă de mine, ideea a fost transmisă profesorului coordonator, care a venit cu numeroase sugestii </w:t>
+      </w:r>
+      <w:r>
+        <w:t>de</w:t>
+      </w:r>
+      <w:r>
+        <w:t xml:space="preserve"> îmbunătățiri</w:t>
+      </w:r>
+      <w:r>
+        <w:t xml:space="preserve">, atât inițial, cât și pe tot parcursul </w:t>
+      </w:r>
+      <w:r>
+        <w:t>creării aplicației</w:t>
+      </w:r>
+      <w:r>
+        <w:t>, ajungând la această variantă finală.</w:t>
+      </w:r>
+    </w:p>
+    <w:p>
+      <w:r>
+        <w:tab/>
+      </w:r>
+      <w:r>
+        <w:t>Alegerea domnului profesor Florin Olariu ca îndrumător pentru licență a fost datorită experienței dumnealui în .Net, dar și a modului de predare și interacționare cu studenții. Comunicarea între mine și domnul profesor s-a realizat atât față în față (prin întâlniri periodice), prin e-mail (trimițând actualizări periodice ale aplicației), prin intermediul rețelei de socializare Facebook (a fost creat un grup privat destinat discuțiilor dintre domnul profesor și stude</w:t>
+      </w:r>
+      <w:r>
+        <w:t>n</w:t>
+      </w:r>
+      <w:r>
+        <w:t>ți)</w:t>
+      </w:r>
+      <w:r>
+        <w:t xml:space="preserve"> și de asemenea a avut acces la </w:t>
+      </w:r>
+      <w:proofErr w:type="spellStart"/>
+      <w:r>
+        <w:t>repository-ul</w:t>
+      </w:r>
+      <w:proofErr w:type="spellEnd"/>
+      <w:r>
+        <w:t xml:space="preserve"> proiectului</w:t>
+      </w:r>
+      <w:r>
+        <w:t xml:space="preserve"> de pe Github.</w:t>
+      </w:r>
+    </w:p>
+    <w:p>
+      <w:r>
+        <w:tab/>
+        <w:t xml:space="preserve">Toate tehnologiile și librăriile folosite în acest proiect sunt open </w:t>
+      </w:r>
+      <w:proofErr w:type="spellStart"/>
+      <w:r>
+        <w:t>source</w:t>
+      </w:r>
+      <w:proofErr w:type="spellEnd"/>
+      <w:r>
+        <w:t xml:space="preserve">, nu a fost încălcat niciun drept de </w:t>
+      </w:r>
+      <w:proofErr w:type="spellStart"/>
+      <w:r>
+        <w:t>copy-right</w:t>
+      </w:r>
+      <w:proofErr w:type="spellEnd"/>
+      <w:r>
+        <w:t>, iar arhitectura generală a aplicației este concepută în totalitate de mine, doar având ca repere unele idei din aplicații</w:t>
+      </w:r>
+      <w:r>
+        <w:t xml:space="preserve"> similare</w:t>
+      </w:r>
+      <w:bookmarkStart w:id="6" w:name="_GoBack"/>
+      <w:bookmarkEnd w:id="6"/>
+      <w:r>
+        <w:t xml:space="preserve"> deja existente.</w:t>
+      </w:r>
+    </w:p>
+    <w:p/>
+    <w:p>
+      <w:pPr>
+        <w:rPr>
+          <w:rFonts w:asciiTheme="majorHAnsi" w:eastAsiaTheme="majorEastAsia" w:hAnsiTheme="majorHAnsi" w:cstheme="majorBidi"/>
+          <w:b/>
+          <w:color w:val="000000" w:themeColor="text1"/>
+          <w:sz w:val="48"/>
+          <w:szCs w:val="32"/>
+        </w:rPr>
+      </w:pPr>
+      <w:bookmarkStart w:id="7" w:name="_Toc517641563"/>
+      <w:r>
+        <w:br w:type="page"/>
       </w:r>
     </w:p>
     <w:p>
@@ -3948,24 +4293,62 @@
           <w:numId w:val="8"/>
         </w:numPr>
       </w:pPr>
-      <w:bookmarkStart w:id="6" w:name="_Toc517638075"/>
-      <w:r>
+      <w:r>
+        <w:lastRenderedPageBreak/>
         <w:t>Tehnologii folosite</w:t>
       </w:r>
-      <w:bookmarkEnd w:id="6"/>
+      <w:bookmarkEnd w:id="7"/>
     </w:p>
     <w:p/>
     <w:p>
       <w:r>
-        <w:tab/>
-      </w:r>
-    </w:p>
-    <w:p>
-      <w:r>
         <w:br w:type="page"/>
       </w:r>
     </w:p>
-    <w:p/>
+    <w:p>
+      <w:pPr>
+        <w:pStyle w:val="Titlu1"/>
+        <w:numPr>
+          <w:ilvl w:val="0"/>
+          <w:numId w:val="8"/>
+        </w:numPr>
+      </w:pPr>
+      <w:bookmarkStart w:id="8" w:name="_Toc517641564"/>
+      <w:r>
+        <w:lastRenderedPageBreak/>
+        <w:t>Structura aplicației</w:t>
+      </w:r>
+      <w:bookmarkEnd w:id="8"/>
+    </w:p>
+    <w:p>
+      <w:pPr>
+        <w:rPr>
+          <w:rFonts w:asciiTheme="majorHAnsi" w:eastAsiaTheme="majorEastAsia" w:hAnsiTheme="majorHAnsi" w:cstheme="majorBidi"/>
+          <w:b/>
+          <w:color w:val="000000" w:themeColor="text1"/>
+          <w:sz w:val="48"/>
+          <w:szCs w:val="32"/>
+        </w:rPr>
+      </w:pPr>
+      <w:r>
+        <w:br w:type="page"/>
+      </w:r>
+    </w:p>
+    <w:p>
+      <w:pPr>
+        <w:pStyle w:val="Titlu1"/>
+        <w:numPr>
+          <w:ilvl w:val="0"/>
+          <w:numId w:val="8"/>
+        </w:numPr>
+      </w:pPr>
+      <w:bookmarkStart w:id="9" w:name="_Toc517641565"/>
+      <w:r>
+        <w:lastRenderedPageBreak/>
+        <w:t>Descrierea aplicației</w:t>
+      </w:r>
+      <w:bookmarkEnd w:id="9"/>
+    </w:p>
     <w:sectPr>
       <w:footerReference w:type="default" r:id="rId16"/>
       <w:pgSz w:w="12240" w:h="15840" w:code="1"/>
@@ -5966,7 +6349,7 @@
 </file>
 
 <file path=customXml/itemProps1.xml><?xml version="1.0" encoding="utf-8"?>
-<ds:datastoreItem xmlns:ds="http://schemas.openxmlformats.org/officeDocument/2006/customXml" ds:itemID="{F18A130F-68DA-4BEE-963C-7AF420AF9223}">
+<ds:datastoreItem xmlns:ds="http://schemas.openxmlformats.org/officeDocument/2006/customXml" ds:itemID="{C95A45CD-65DB-445B-9C97-400FB8D72B9F}">
   <ds:schemaRefs>
     <ds:schemaRef ds:uri="http://schemas.openxmlformats.org/officeDocument/2006/bibliography"/>
   </ds:schemaRefs>

</xml_diff>

<commit_message>
upd Doc - tehnologii
</commit_message>
<xml_diff>
--- a/Take-Me-To-Dinner/Documentatie/Licenta Oprea Ionut-Razvan.docx
+++ b/Take-Me-To-Dinner/Documentatie/Licenta Oprea Ionut-Razvan.docx
@@ -1122,6 +1122,13 @@
           <w:rFonts w:ascii="Cambria" w:eastAsia="Cambria" w:hAnsi="Cambria" w:cs="Cambria"/>
           <w:szCs w:val="24"/>
         </w:rPr>
+        <w:t xml:space="preserve">cu </w:t>
+      </w:r>
+      <w:r>
+        <w:rPr>
+          <w:rFonts w:ascii="Cambria" w:eastAsia="Cambria" w:hAnsi="Cambria" w:cs="Cambria"/>
+          <w:szCs w:val="24"/>
+        </w:rPr>
         <w:t>domiciliul în …………………………………………………………………………………………………..</w:t>
       </w:r>
     </w:p>
@@ -1265,7 +1272,21 @@
           <w:rFonts w:ascii="Cambria" w:eastAsia="Cambria" w:hAnsi="Cambria" w:cs="Cambria"/>
           <w:szCs w:val="24"/>
         </w:rPr>
-        <w:t>ionale nr. 1/2011 art.143 al. 4 si 5 referitoare la plagiat, că lucrarea de licen</w:t>
+        <w:t xml:space="preserve">ionale nr. 1/2011 art.143 al. 4 </w:t>
+      </w:r>
+      <w:r>
+        <w:rPr>
+          <w:rFonts w:ascii="Cambria" w:eastAsia="Cambria" w:hAnsi="Cambria" w:cs="Cambria"/>
+          <w:szCs w:val="24"/>
+        </w:rPr>
+        <w:t>ș</w:t>
+      </w:r>
+      <w:r>
+        <w:rPr>
+          <w:rFonts w:ascii="Cambria" w:eastAsia="Cambria" w:hAnsi="Cambria" w:cs="Cambria"/>
+          <w:szCs w:val="24"/>
+        </w:rPr>
+        <w:t>i 5 referitoare la plagiat, că lucrarea de licen</w:t>
       </w:r>
       <w:r>
         <w:rPr>
@@ -1293,7 +1314,7 @@
           <w:rFonts w:ascii="Cambria" w:eastAsia="Cambria" w:hAnsi="Cambria" w:cs="Cambria"/>
           <w:szCs w:val="24"/>
         </w:rPr>
-        <w:t>ină în fa</w:t>
+        <w:t>in în fa</w:t>
       </w:r>
       <w:r>
         <w:rPr>
@@ -1495,7 +1516,21 @@
           <w:rFonts w:ascii="Cambria" w:eastAsia="Cambria" w:hAnsi="Cambria" w:cs="Cambria"/>
           <w:szCs w:val="24"/>
         </w:rPr>
-        <w:t>ifice in vederea facilitării fa</w:t>
+        <w:t xml:space="preserve">ifice </w:t>
+      </w:r>
+      <w:r>
+        <w:rPr>
+          <w:rFonts w:ascii="Cambria" w:eastAsia="Cambria" w:hAnsi="Cambria" w:cs="Cambria"/>
+          <w:szCs w:val="24"/>
+        </w:rPr>
+        <w:t>î</w:t>
+      </w:r>
+      <w:r>
+        <w:rPr>
+          <w:rFonts w:ascii="Cambria" w:eastAsia="Cambria" w:hAnsi="Cambria" w:cs="Cambria"/>
+          <w:szCs w:val="24"/>
+        </w:rPr>
+        <w:t>n vederea facilitării fa</w:t>
       </w:r>
       <w:r>
         <w:rPr>
@@ -2662,7 +2697,7 @@
             </w:rPr>
             <w:fldChar w:fldCharType="separate"/>
           </w:r>
-          <w:hyperlink w:anchor="_Toc517641559" w:history="1">
+          <w:hyperlink w:anchor="_Toc517731773" w:history="1">
             <w:r>
               <w:rPr>
                 <w:rStyle w:val="Hyperlink"/>
@@ -2689,7 +2724,7 @@
                 <w:noProof/>
                 <w:webHidden/>
               </w:rPr>
-              <w:instrText xml:space="preserve"> PAGEREF _Toc517641559 \h </w:instrText>
+              <w:instrText xml:space="preserve"> PAGEREF _Toc517731773 \h </w:instrText>
             </w:r>
             <w:r>
               <w:rPr>
@@ -2730,7 +2765,7 @@
               <w:lang w:eastAsia="ro-RO"/>
             </w:rPr>
           </w:pPr>
-          <w:hyperlink w:anchor="_Toc517641560" w:history="1">
+          <w:hyperlink w:anchor="_Toc517731774" w:history="1">
             <w:r>
               <w:rPr>
                 <w:rStyle w:val="Hyperlink"/>
@@ -2757,7 +2792,7 @@
                 <w:noProof/>
                 <w:webHidden/>
               </w:rPr>
-              <w:instrText xml:space="preserve"> PAGEREF _Toc517641560 \h </w:instrText>
+              <w:instrText xml:space="preserve"> PAGEREF _Toc517731774 \h </w:instrText>
             </w:r>
             <w:r>
               <w:rPr>
@@ -2798,7 +2833,7 @@
               <w:lang w:eastAsia="ro-RO"/>
             </w:rPr>
           </w:pPr>
-          <w:hyperlink w:anchor="_Toc517641561" w:history="1">
+          <w:hyperlink w:anchor="_Toc517731775" w:history="1">
             <w:r>
               <w:rPr>
                 <w:rStyle w:val="Hyperlink"/>
@@ -2825,7 +2860,7 @@
                 <w:noProof/>
                 <w:webHidden/>
               </w:rPr>
-              <w:instrText xml:space="preserve"> PAGEREF _Toc517641561 \h </w:instrText>
+              <w:instrText xml:space="preserve"> PAGEREF _Toc517731775 \h </w:instrText>
             </w:r>
             <w:r>
               <w:rPr>
@@ -2866,7 +2901,7 @@
               <w:lang w:eastAsia="ro-RO"/>
             </w:rPr>
           </w:pPr>
-          <w:hyperlink w:anchor="_Toc517641562" w:history="1">
+          <w:hyperlink w:anchor="_Toc517731776" w:history="1">
             <w:r>
               <w:rPr>
                 <w:rStyle w:val="Hyperlink"/>
@@ -2893,7 +2928,7 @@
                 <w:noProof/>
                 <w:webHidden/>
               </w:rPr>
-              <w:instrText xml:space="preserve"> PAGEREF _Toc517641562 \h </w:instrText>
+              <w:instrText xml:space="preserve"> PAGEREF _Toc517731776 \h </w:instrText>
             </w:r>
             <w:r>
               <w:rPr>
@@ -2937,7 +2972,7 @@
               <w:lang w:eastAsia="ro-RO"/>
             </w:rPr>
           </w:pPr>
-          <w:hyperlink w:anchor="_Toc517641563" w:history="1">
+          <w:hyperlink w:anchor="_Toc517731777" w:history="1">
             <w:r>
               <w:rPr>
                 <w:rStyle w:val="Hyperlink"/>
@@ -2980,7 +3015,7 @@
                 <w:noProof/>
                 <w:webHidden/>
               </w:rPr>
-              <w:instrText xml:space="preserve"> PAGEREF _Toc517641563 \h </w:instrText>
+              <w:instrText xml:space="preserve"> PAGEREF _Toc517731777 \h </w:instrText>
             </w:r>
             <w:r>
               <w:rPr>
@@ -3000,7 +3035,7 @@
                 <w:noProof/>
                 <w:webHidden/>
               </w:rPr>
-              <w:t>11</w:t>
+              <w:t>12</w:t>
             </w:r>
             <w:r>
               <w:rPr>
@@ -3024,7 +3059,7 @@
               <w:lang w:eastAsia="ro-RO"/>
             </w:rPr>
           </w:pPr>
-          <w:hyperlink w:anchor="_Toc517641564" w:history="1">
+          <w:hyperlink w:anchor="_Toc517731778" w:history="1">
             <w:r>
               <w:rPr>
                 <w:rStyle w:val="Hyperlink"/>
@@ -3067,7 +3102,7 @@
                 <w:noProof/>
                 <w:webHidden/>
               </w:rPr>
-              <w:instrText xml:space="preserve"> PAGEREF _Toc517641564 \h </w:instrText>
+              <w:instrText xml:space="preserve"> PAGEREF _Toc517731778 \h </w:instrText>
             </w:r>
             <w:r>
               <w:rPr>
@@ -3087,7 +3122,7 @@
                 <w:noProof/>
                 <w:webHidden/>
               </w:rPr>
-              <w:t>12</w:t>
+              <w:t>13</w:t>
             </w:r>
             <w:r>
               <w:rPr>
@@ -3111,7 +3146,7 @@
               <w:lang w:eastAsia="ro-RO"/>
             </w:rPr>
           </w:pPr>
-          <w:hyperlink w:anchor="_Toc517641565" w:history="1">
+          <w:hyperlink w:anchor="_Toc517731779" w:history="1">
             <w:r>
               <w:rPr>
                 <w:rStyle w:val="Hyperlink"/>
@@ -3154,7 +3189,7 @@
                 <w:noProof/>
                 <w:webHidden/>
               </w:rPr>
-              <w:instrText xml:space="preserve"> PAGEREF _Toc517641565 \h </w:instrText>
+              <w:instrText xml:space="preserve"> PAGEREF _Toc517731779 \h </w:instrText>
             </w:r>
             <w:r>
               <w:rPr>
@@ -3174,7 +3209,426 @@
                 <w:noProof/>
                 <w:webHidden/>
               </w:rPr>
-              <w:t>13</w:t>
+              <w:t>14</w:t>
+            </w:r>
+            <w:r>
+              <w:rPr>
+                <w:noProof/>
+                <w:webHidden/>
+              </w:rPr>
+              <w:fldChar w:fldCharType="end"/>
+            </w:r>
+          </w:hyperlink>
+        </w:p>
+        <w:p>
+          <w:pPr>
+            <w:pStyle w:val="Cuprins1"/>
+            <w:tabs>
+              <w:tab w:val="left" w:pos="440"/>
+            </w:tabs>
+            <w:rPr>
+              <w:rFonts w:asciiTheme="minorHAnsi" w:eastAsiaTheme="minorEastAsia" w:hAnsiTheme="minorHAnsi"/>
+              <w:noProof/>
+              <w:sz w:val="22"/>
+              <w:lang w:eastAsia="ro-RO"/>
+            </w:rPr>
+          </w:pPr>
+          <w:hyperlink w:anchor="_Toc517731780" w:history="1">
+            <w:r>
+              <w:rPr>
+                <w:rStyle w:val="Hyperlink"/>
+                <w:noProof/>
+              </w:rPr>
+              <w:t>4.</w:t>
+            </w:r>
+            <w:r>
+              <w:rPr>
+                <w:rFonts w:asciiTheme="minorHAnsi" w:eastAsiaTheme="minorEastAsia" w:hAnsiTheme="minorHAnsi"/>
+                <w:noProof/>
+                <w:sz w:val="22"/>
+                <w:lang w:eastAsia="ro-RO"/>
+              </w:rPr>
+              <w:tab/>
+            </w:r>
+            <w:r>
+              <w:rPr>
+                <w:rStyle w:val="Hyperlink"/>
+                <w:noProof/>
+              </w:rPr>
+              <w:t>Direcții de dezvoltare</w:t>
+            </w:r>
+            <w:r>
+              <w:rPr>
+                <w:noProof/>
+                <w:webHidden/>
+              </w:rPr>
+              <w:tab/>
+            </w:r>
+            <w:r>
+              <w:rPr>
+                <w:noProof/>
+                <w:webHidden/>
+              </w:rPr>
+              <w:fldChar w:fldCharType="begin"/>
+            </w:r>
+            <w:r>
+              <w:rPr>
+                <w:noProof/>
+                <w:webHidden/>
+              </w:rPr>
+              <w:instrText xml:space="preserve"> PAGEREF _Toc517731780 \h </w:instrText>
+            </w:r>
+            <w:r>
+              <w:rPr>
+                <w:noProof/>
+                <w:webHidden/>
+              </w:rPr>
+            </w:r>
+            <w:r>
+              <w:rPr>
+                <w:noProof/>
+                <w:webHidden/>
+              </w:rPr>
+              <w:fldChar w:fldCharType="separate"/>
+            </w:r>
+            <w:r>
+              <w:rPr>
+                <w:noProof/>
+                <w:webHidden/>
+              </w:rPr>
+              <w:t>15</w:t>
+            </w:r>
+            <w:r>
+              <w:rPr>
+                <w:noProof/>
+                <w:webHidden/>
+              </w:rPr>
+              <w:fldChar w:fldCharType="end"/>
+            </w:r>
+          </w:hyperlink>
+        </w:p>
+        <w:p>
+          <w:pPr>
+            <w:pStyle w:val="Cuprins1"/>
+            <w:tabs>
+              <w:tab w:val="left" w:pos="440"/>
+            </w:tabs>
+            <w:rPr>
+              <w:rFonts w:asciiTheme="minorHAnsi" w:eastAsiaTheme="minorEastAsia" w:hAnsiTheme="minorHAnsi"/>
+              <w:noProof/>
+              <w:sz w:val="22"/>
+              <w:lang w:eastAsia="ro-RO"/>
+            </w:rPr>
+          </w:pPr>
+          <w:hyperlink w:anchor="_Toc517731781" w:history="1">
+            <w:r>
+              <w:rPr>
+                <w:rStyle w:val="Hyperlink"/>
+                <w:noProof/>
+              </w:rPr>
+              <w:t>5.</w:t>
+            </w:r>
+            <w:r>
+              <w:rPr>
+                <w:rFonts w:asciiTheme="minorHAnsi" w:eastAsiaTheme="minorEastAsia" w:hAnsiTheme="minorHAnsi"/>
+                <w:noProof/>
+                <w:sz w:val="22"/>
+                <w:lang w:eastAsia="ro-RO"/>
+              </w:rPr>
+              <w:tab/>
+            </w:r>
+            <w:r>
+              <w:rPr>
+                <w:rStyle w:val="Hyperlink"/>
+                <w:noProof/>
+              </w:rPr>
+              <w:t>Concluzii</w:t>
+            </w:r>
+            <w:r>
+              <w:rPr>
+                <w:noProof/>
+                <w:webHidden/>
+              </w:rPr>
+              <w:tab/>
+            </w:r>
+            <w:r>
+              <w:rPr>
+                <w:noProof/>
+                <w:webHidden/>
+              </w:rPr>
+              <w:fldChar w:fldCharType="begin"/>
+            </w:r>
+            <w:r>
+              <w:rPr>
+                <w:noProof/>
+                <w:webHidden/>
+              </w:rPr>
+              <w:instrText xml:space="preserve"> PAGEREF _Toc517731781 \h </w:instrText>
+            </w:r>
+            <w:r>
+              <w:rPr>
+                <w:noProof/>
+                <w:webHidden/>
+              </w:rPr>
+            </w:r>
+            <w:r>
+              <w:rPr>
+                <w:noProof/>
+                <w:webHidden/>
+              </w:rPr>
+              <w:fldChar w:fldCharType="separate"/>
+            </w:r>
+            <w:r>
+              <w:rPr>
+                <w:noProof/>
+                <w:webHidden/>
+              </w:rPr>
+              <w:t>16</w:t>
+            </w:r>
+            <w:r>
+              <w:rPr>
+                <w:noProof/>
+                <w:webHidden/>
+              </w:rPr>
+              <w:fldChar w:fldCharType="end"/>
+            </w:r>
+          </w:hyperlink>
+        </w:p>
+        <w:p>
+          <w:pPr>
+            <w:pStyle w:val="Cuprins1"/>
+            <w:tabs>
+              <w:tab w:val="left" w:pos="440"/>
+            </w:tabs>
+            <w:rPr>
+              <w:rFonts w:asciiTheme="minorHAnsi" w:eastAsiaTheme="minorEastAsia" w:hAnsiTheme="minorHAnsi"/>
+              <w:noProof/>
+              <w:sz w:val="22"/>
+              <w:lang w:eastAsia="ro-RO"/>
+            </w:rPr>
+          </w:pPr>
+          <w:hyperlink w:anchor="_Toc517731782" w:history="1">
+            <w:r>
+              <w:rPr>
+                <w:rStyle w:val="Hyperlink"/>
+                <w:noProof/>
+              </w:rPr>
+              <w:t>6.</w:t>
+            </w:r>
+            <w:r>
+              <w:rPr>
+                <w:rFonts w:asciiTheme="minorHAnsi" w:eastAsiaTheme="minorEastAsia" w:hAnsiTheme="minorHAnsi"/>
+                <w:noProof/>
+                <w:sz w:val="22"/>
+                <w:lang w:eastAsia="ro-RO"/>
+              </w:rPr>
+              <w:tab/>
+            </w:r>
+            <w:r>
+              <w:rPr>
+                <w:rStyle w:val="Hyperlink"/>
+                <w:noProof/>
+              </w:rPr>
+              <w:t>Bibliografie</w:t>
+            </w:r>
+            <w:r>
+              <w:rPr>
+                <w:noProof/>
+                <w:webHidden/>
+              </w:rPr>
+              <w:tab/>
+            </w:r>
+            <w:r>
+              <w:rPr>
+                <w:noProof/>
+                <w:webHidden/>
+              </w:rPr>
+              <w:fldChar w:fldCharType="begin"/>
+            </w:r>
+            <w:r>
+              <w:rPr>
+                <w:noProof/>
+                <w:webHidden/>
+              </w:rPr>
+              <w:instrText xml:space="preserve"> PAGEREF _Toc517731782 \h </w:instrText>
+            </w:r>
+            <w:r>
+              <w:rPr>
+                <w:noProof/>
+                <w:webHidden/>
+              </w:rPr>
+            </w:r>
+            <w:r>
+              <w:rPr>
+                <w:noProof/>
+                <w:webHidden/>
+              </w:rPr>
+              <w:fldChar w:fldCharType="separate"/>
+            </w:r>
+            <w:r>
+              <w:rPr>
+                <w:noProof/>
+                <w:webHidden/>
+              </w:rPr>
+              <w:t>17</w:t>
+            </w:r>
+            <w:r>
+              <w:rPr>
+                <w:noProof/>
+                <w:webHidden/>
+              </w:rPr>
+              <w:fldChar w:fldCharType="end"/>
+            </w:r>
+          </w:hyperlink>
+        </w:p>
+        <w:p>
+          <w:pPr>
+            <w:pStyle w:val="Cuprins1"/>
+            <w:tabs>
+              <w:tab w:val="left" w:pos="440"/>
+            </w:tabs>
+            <w:rPr>
+              <w:rFonts w:asciiTheme="minorHAnsi" w:eastAsiaTheme="minorEastAsia" w:hAnsiTheme="minorHAnsi"/>
+              <w:noProof/>
+              <w:sz w:val="22"/>
+              <w:lang w:eastAsia="ro-RO"/>
+            </w:rPr>
+          </w:pPr>
+          <w:hyperlink w:anchor="_Toc517731783" w:history="1">
+            <w:r>
+              <w:rPr>
+                <w:rStyle w:val="Hyperlink"/>
+                <w:noProof/>
+              </w:rPr>
+              <w:t>7.</w:t>
+            </w:r>
+            <w:r>
+              <w:rPr>
+                <w:rFonts w:asciiTheme="minorHAnsi" w:eastAsiaTheme="minorEastAsia" w:hAnsiTheme="minorHAnsi"/>
+                <w:noProof/>
+                <w:sz w:val="22"/>
+                <w:lang w:eastAsia="ro-RO"/>
+              </w:rPr>
+              <w:tab/>
+            </w:r>
+            <w:r>
+              <w:rPr>
+                <w:rStyle w:val="Hyperlink"/>
+                <w:noProof/>
+              </w:rPr>
+              <w:t>Anexe</w:t>
+            </w:r>
+            <w:r>
+              <w:rPr>
+                <w:noProof/>
+                <w:webHidden/>
+              </w:rPr>
+              <w:tab/>
+            </w:r>
+            <w:r>
+              <w:rPr>
+                <w:noProof/>
+                <w:webHidden/>
+              </w:rPr>
+              <w:fldChar w:fldCharType="begin"/>
+            </w:r>
+            <w:r>
+              <w:rPr>
+                <w:noProof/>
+                <w:webHidden/>
+              </w:rPr>
+              <w:instrText xml:space="preserve"> PAGEREF _Toc517731783 \h </w:instrText>
+            </w:r>
+            <w:r>
+              <w:rPr>
+                <w:noProof/>
+                <w:webHidden/>
+              </w:rPr>
+            </w:r>
+            <w:r>
+              <w:rPr>
+                <w:noProof/>
+                <w:webHidden/>
+              </w:rPr>
+              <w:fldChar w:fldCharType="separate"/>
+            </w:r>
+            <w:r>
+              <w:rPr>
+                <w:noProof/>
+                <w:webHidden/>
+              </w:rPr>
+              <w:t>18</w:t>
+            </w:r>
+            <w:r>
+              <w:rPr>
+                <w:noProof/>
+                <w:webHidden/>
+              </w:rPr>
+              <w:fldChar w:fldCharType="end"/>
+            </w:r>
+          </w:hyperlink>
+        </w:p>
+        <w:p>
+          <w:pPr>
+            <w:pStyle w:val="Cuprins2"/>
+            <w:tabs>
+              <w:tab w:val="right" w:leader="dot" w:pos="9395"/>
+            </w:tabs>
+            <w:rPr>
+              <w:rFonts w:asciiTheme="minorHAnsi" w:eastAsiaTheme="minorEastAsia" w:hAnsiTheme="minorHAnsi"/>
+              <w:noProof/>
+              <w:sz w:val="22"/>
+              <w:lang w:eastAsia="ro-RO"/>
+            </w:rPr>
+          </w:pPr>
+          <w:hyperlink w:anchor="_Toc517731784" w:history="1">
+            <w:r>
+              <w:rPr>
+                <w:rStyle w:val="Hyperlink"/>
+                <w:noProof/>
+              </w:rPr>
+              <w:t>Anexa 1</w:t>
+            </w:r>
+            <w:r>
+              <w:rPr>
+                <w:noProof/>
+                <w:webHidden/>
+              </w:rPr>
+              <w:tab/>
+            </w:r>
+            <w:r>
+              <w:rPr>
+                <w:noProof/>
+                <w:webHidden/>
+              </w:rPr>
+              <w:fldChar w:fldCharType="begin"/>
+            </w:r>
+            <w:r>
+              <w:rPr>
+                <w:noProof/>
+                <w:webHidden/>
+              </w:rPr>
+              <w:instrText xml:space="preserve"> PAGEREF _Toc517731784 \h </w:instrText>
+            </w:r>
+            <w:r>
+              <w:rPr>
+                <w:noProof/>
+                <w:webHidden/>
+              </w:rPr>
+            </w:r>
+            <w:r>
+              <w:rPr>
+                <w:noProof/>
+                <w:webHidden/>
+              </w:rPr>
+              <w:fldChar w:fldCharType="separate"/>
+            </w:r>
+            <w:r>
+              <w:rPr>
+                <w:noProof/>
+                <w:webHidden/>
+              </w:rPr>
+              <w:t>18</w:t>
             </w:r>
             <w:r>
               <w:rPr>
@@ -3221,7 +3675,7 @@
       <w:pPr>
         <w:pStyle w:val="Titlu1"/>
       </w:pPr>
-      <w:bookmarkStart w:id="0" w:name="_Toc517641559"/>
+      <w:bookmarkStart w:id="0" w:name="_Toc517731773"/>
       <w:r>
         <w:lastRenderedPageBreak/>
         <w:t>Introducere</w:t>
@@ -3536,7 +3990,7 @@
       <w:pPr>
         <w:pStyle w:val="Titlu1"/>
       </w:pPr>
-      <w:bookmarkStart w:id="3" w:name="_Toc517641560"/>
+      <w:bookmarkStart w:id="3" w:name="_Toc517731774"/>
       <w:r>
         <w:lastRenderedPageBreak/>
         <w:t>Motivație</w:t>
@@ -3612,7 +4066,7 @@
       <w:pPr>
         <w:pStyle w:val="Titlu1"/>
       </w:pPr>
-      <w:bookmarkStart w:id="4" w:name="_Toc517641561"/>
+      <w:bookmarkStart w:id="4" w:name="_Toc517731775"/>
       <w:r>
         <w:t>Context</w:t>
       </w:r>
@@ -4184,7 +4638,7 @@
       <w:pPr>
         <w:pStyle w:val="Titlu1"/>
       </w:pPr>
-      <w:bookmarkStart w:id="5" w:name="_Toc517641562"/>
+      <w:bookmarkStart w:id="5" w:name="_Toc517731776"/>
       <w:r>
         <w:t>Contribuții</w:t>
       </w:r>
@@ -4225,13 +4679,14 @@
         <w:t>ți)</w:t>
       </w:r>
       <w:r>
-        <w:t xml:space="preserve"> și de asemenea a avut acces la </w:t>
-      </w:r>
-      <w:proofErr w:type="spellStart"/>
-      <w:r>
-        <w:t>repository-ul</w:t>
-      </w:r>
-      <w:proofErr w:type="spellEnd"/>
+        <w:t xml:space="preserve"> și de asemenea a avut acces la repository-ul</w:t>
+      </w:r>
+      <w:r>
+        <w:rPr>
+          <w:rStyle w:val="Referinnotdesubsol"/>
+        </w:rPr>
+        <w:footnoteReference w:id="4"/>
+      </w:r>
       <w:r>
         <w:t xml:space="preserve"> proiectului</w:t>
       </w:r>
@@ -4242,29 +4697,26 @@
     <w:p>
       <w:r>
         <w:tab/>
-        <w:t xml:space="preserve">Toate tehnologiile și librăriile folosite în acest proiect sunt open </w:t>
-      </w:r>
-      <w:proofErr w:type="spellStart"/>
-      <w:r>
-        <w:t>source</w:t>
-      </w:r>
-      <w:proofErr w:type="spellEnd"/>
+        <w:t>Toate tehnologiile și librăriile folosite în acest proiect sunt open source</w:t>
+      </w:r>
+      <w:r>
+        <w:rPr>
+          <w:rStyle w:val="Referinnotdesubsol"/>
+        </w:rPr>
+        <w:footnoteReference w:id="5"/>
+      </w:r>
       <w:r>
         <w:t xml:space="preserve">, nu a fost încălcat niciun drept de </w:t>
       </w:r>
-      <w:proofErr w:type="spellStart"/>
-      <w:r>
-        <w:t>copy-right</w:t>
-      </w:r>
-      <w:proofErr w:type="spellEnd"/>
+      <w:r>
+        <w:t>autor</w:t>
+      </w:r>
       <w:r>
         <w:t>, iar arhitectura generală a aplicației este concepută în totalitate de mine, doar având ca repere unele idei din aplicații</w:t>
       </w:r>
       <w:r>
         <w:t xml:space="preserve"> similare</w:t>
       </w:r>
-      <w:bookmarkStart w:id="6" w:name="_GoBack"/>
-      <w:bookmarkEnd w:id="6"/>
       <w:r>
         <w:t xml:space="preserve"> deja existente.</w:t>
       </w:r>
@@ -4280,7 +4732,6 @@
           <w:szCs w:val="32"/>
         </w:rPr>
       </w:pPr>
-      <w:bookmarkStart w:id="7" w:name="_Toc517641563"/>
       <w:r>
         <w:br w:type="page"/>
       </w:r>
@@ -4293,12 +4744,345 @@
           <w:numId w:val="8"/>
         </w:numPr>
       </w:pPr>
+      <w:bookmarkStart w:id="6" w:name="_Toc517731777"/>
       <w:r>
         <w:lastRenderedPageBreak/>
         <w:t>Tehnologii folosite</w:t>
       </w:r>
+      <w:bookmarkEnd w:id="6"/>
+    </w:p>
+    <w:p>
+      <w:pPr>
+        <w:ind w:firstLine="360"/>
+      </w:pPr>
+      <w:r>
+        <w:t>Aplicația „Take me to dinner” a fost dezvoltată în Visual Studio 2017 Community Edition, iar printre principalele tehnologii utilizate se numără</w:t>
+      </w:r>
+      <w:r>
+        <w:t xml:space="preserve"> (urmând să se vorbească detaliat despre fiecare în parte în Anexa 1)</w:t>
+      </w:r>
+      <w:r>
+        <w:t>:</w:t>
+      </w:r>
+    </w:p>
+    <w:p>
+      <w:pPr>
+        <w:ind w:firstLine="360"/>
+      </w:pPr>
+    </w:p>
+    <w:p>
+      <w:pPr>
+        <w:pStyle w:val="Listparagraf"/>
+        <w:numPr>
+          <w:ilvl w:val="0"/>
+          <w:numId w:val="10"/>
+        </w:numPr>
+        <w:rPr>
+          <w:b/>
+        </w:rPr>
+      </w:pPr>
+      <w:r>
+        <w:rPr>
+          <w:b/>
+          <w:sz w:val="28"/>
+          <w:szCs w:val="28"/>
+        </w:rPr>
+        <w:t>ASP.NET</w:t>
+      </w:r>
+      <w:r>
+        <w:rPr>
+          <w:b/>
+          <w:sz w:val="28"/>
+          <w:szCs w:val="28"/>
+        </w:rPr>
+        <w:t xml:space="preserve">: </w:t>
+      </w:r>
+      <w:r>
+        <w:rPr>
+          <w:szCs w:val="28"/>
+        </w:rPr>
+        <w:t xml:space="preserve">folosind </w:t>
+      </w:r>
+      <w:r>
+        <w:rPr>
+          <w:szCs w:val="28"/>
+        </w:rPr>
+        <w:t>Entity Framework Database First (data layer) și Asp.Net Standard Webforms (server layer)</w:t>
+      </w:r>
+    </w:p>
+    <w:p>
+      <w:pPr>
+        <w:pStyle w:val="Listparagraf"/>
+        <w:numPr>
+          <w:ilvl w:val="0"/>
+          <w:numId w:val="10"/>
+        </w:numPr>
+        <w:rPr>
+          <w:b/>
+        </w:rPr>
+      </w:pPr>
+      <w:r>
+        <w:rPr>
+          <w:b/>
+          <w:sz w:val="28"/>
+          <w:szCs w:val="28"/>
+        </w:rPr>
+        <w:t>SSMS</w:t>
+      </w:r>
+      <w:r>
+        <w:rPr>
+          <w:rStyle w:val="Referinnotdesubsol"/>
+          <w:b/>
+          <w:sz w:val="28"/>
+          <w:szCs w:val="28"/>
+        </w:rPr>
+        <w:footnoteReference w:id="6"/>
+      </w:r>
+      <w:r>
+        <w:rPr>
+          <w:b/>
+          <w:sz w:val="28"/>
+          <w:szCs w:val="28"/>
+        </w:rPr>
+        <w:t>:</w:t>
+      </w:r>
+      <w:r>
+        <w:rPr>
+          <w:b/>
+          <w:sz w:val="28"/>
+          <w:szCs w:val="28"/>
+        </w:rPr>
+        <w:t xml:space="preserve"> </w:t>
+      </w:r>
+      <w:r>
+        <w:rPr>
+          <w:szCs w:val="28"/>
+        </w:rPr>
+        <w:t>utilizat</w:t>
+      </w:r>
+      <w:r>
+        <w:rPr>
+          <w:szCs w:val="28"/>
+        </w:rPr>
+        <w:t xml:space="preserve"> pentru gestiunea bazei de date</w:t>
+      </w:r>
+    </w:p>
+    <w:p>
+      <w:pPr>
+        <w:pStyle w:val="Listparagraf"/>
+        <w:numPr>
+          <w:ilvl w:val="0"/>
+          <w:numId w:val="10"/>
+        </w:numPr>
+        <w:rPr>
+          <w:b/>
+          <w:sz w:val="28"/>
+          <w:szCs w:val="28"/>
+        </w:rPr>
+      </w:pPr>
+      <w:r>
+        <w:rPr>
+          <w:b/>
+          <w:sz w:val="28"/>
+          <w:szCs w:val="28"/>
+        </w:rPr>
+        <w:t>HTML</w:t>
+      </w:r>
+      <w:r>
+        <w:rPr>
+          <w:rStyle w:val="Referinnotdesubsol"/>
+          <w:b/>
+          <w:sz w:val="28"/>
+          <w:szCs w:val="28"/>
+        </w:rPr>
+        <w:footnoteReference w:id="7"/>
+      </w:r>
+      <w:r>
+        <w:rPr>
+          <w:b/>
+          <w:sz w:val="28"/>
+          <w:szCs w:val="28"/>
+        </w:rPr>
+        <w:t xml:space="preserve">: </w:t>
+      </w:r>
+      <w:r>
+        <w:rPr>
+          <w:szCs w:val="28"/>
+        </w:rPr>
+        <w:t xml:space="preserve">limbaj de marcare standard, </w:t>
+      </w:r>
+      <w:r>
+        <w:rPr>
+          <w:szCs w:val="28"/>
+        </w:rPr>
+        <w:t>utilizat</w:t>
+      </w:r>
+      <w:r>
+        <w:rPr>
+          <w:szCs w:val="28"/>
+        </w:rPr>
+        <w:t xml:space="preserve"> la crearea paginilor web</w:t>
+      </w:r>
+    </w:p>
+    <w:p>
+      <w:pPr>
+        <w:pStyle w:val="Listparagraf"/>
+        <w:numPr>
+          <w:ilvl w:val="0"/>
+          <w:numId w:val="10"/>
+        </w:numPr>
+        <w:rPr>
+          <w:b/>
+          <w:sz w:val="28"/>
+          <w:szCs w:val="28"/>
+        </w:rPr>
+      </w:pPr>
+      <w:r>
+        <w:rPr>
+          <w:b/>
+          <w:sz w:val="28"/>
+          <w:szCs w:val="28"/>
+        </w:rPr>
+        <w:t>CSS</w:t>
+      </w:r>
+      <w:r>
+        <w:rPr>
+          <w:rStyle w:val="Referinnotdesubsol"/>
+          <w:b/>
+          <w:sz w:val="28"/>
+          <w:szCs w:val="28"/>
+        </w:rPr>
+        <w:footnoteReference w:id="8"/>
+      </w:r>
+      <w:r>
+        <w:rPr>
+          <w:b/>
+          <w:sz w:val="28"/>
+          <w:szCs w:val="28"/>
+        </w:rPr>
+        <w:t xml:space="preserve">: </w:t>
+      </w:r>
+      <w:r>
+        <w:rPr>
+          <w:szCs w:val="28"/>
+        </w:rPr>
+        <w:t>utilizat</w:t>
+      </w:r>
+      <w:r>
+        <w:rPr>
+          <w:szCs w:val="28"/>
+        </w:rPr>
+        <w:t xml:space="preserve"> pentru formatarea elementelor dintr-un document HTML</w:t>
+      </w:r>
+    </w:p>
+    <w:p>
+      <w:pPr>
+        <w:pStyle w:val="Listparagraf"/>
+        <w:numPr>
+          <w:ilvl w:val="0"/>
+          <w:numId w:val="10"/>
+        </w:numPr>
+        <w:rPr>
+          <w:b/>
+        </w:rPr>
+      </w:pPr>
+      <w:r>
+        <w:rPr>
+          <w:b/>
+          <w:sz w:val="28"/>
+        </w:rPr>
+        <w:t>Bootstrap</w:t>
+      </w:r>
+      <w:r>
+        <w:rPr>
+          <w:b/>
+          <w:sz w:val="28"/>
+        </w:rPr>
+        <w:t>:</w:t>
+      </w:r>
+      <w:r>
+        <w:rPr>
+          <w:b/>
+        </w:rPr>
+        <w:t xml:space="preserve"> </w:t>
+      </w:r>
+      <w:r>
+        <w:t xml:space="preserve">utilizat pentru realizarea paginilor web </w:t>
+      </w:r>
+      <w:r>
+        <w:t xml:space="preserve">în modul </w:t>
+      </w:r>
+      <w:r>
+        <w:t>responsive</w:t>
+      </w:r>
+    </w:p>
+    <w:p>
+      <w:pPr>
+        <w:pStyle w:val="Listparagraf"/>
+        <w:numPr>
+          <w:ilvl w:val="0"/>
+          <w:numId w:val="10"/>
+        </w:numPr>
+        <w:rPr>
+          <w:b/>
+        </w:rPr>
+      </w:pPr>
+      <w:r>
+        <w:rPr>
+          <w:b/>
+          <w:sz w:val="28"/>
+        </w:rPr>
+        <w:t>Javascript</w:t>
+      </w:r>
+      <w:r>
+        <w:rPr>
+          <w:b/>
+          <w:sz w:val="28"/>
+        </w:rPr>
+        <w:t xml:space="preserve">: </w:t>
+      </w:r>
+      <w:r>
+        <w:t>utilizat pe partea de client</w:t>
+      </w:r>
+    </w:p>
+    <w:p/>
+    <w:p>
+      <w:pPr>
+        <w:pStyle w:val="Listparagraf"/>
+        <w:ind w:left="0" w:firstLine="360"/>
+      </w:pPr>
+      <w:r>
+        <w:t xml:space="preserve">Pe tot parcursul dezvoltării aplicației a fost folosit </w:t>
+      </w:r>
+      <w:r>
+        <w:t>GitHub, ca sistem de control al versiunilor. Astfel am avut mereu control asupra versiunilor codului scris, revenind de multe ori la versiuni anterioare ale acestuia, din cauza unor erori ce nu puteau fi rezolvate</w:t>
+      </w:r>
+      <w:r>
+        <w:t xml:space="preserve">. De asemenea, a fost mult mai ușor pentru profesorul coordonator să </w:t>
+      </w:r>
+      <w:r>
+        <w:t>urmărească evoluția proiectului</w:t>
+      </w:r>
+      <w:r>
+        <w:t>.</w:t>
+      </w:r>
+      <w:r>
+        <w:t xml:space="preserve"> </w:t>
+      </w:r>
+      <w:bookmarkStart w:id="7" w:name="_GoBack"/>
       <w:bookmarkEnd w:id="7"/>
     </w:p>
+    <w:p>
+      <w:pPr>
+        <w:ind w:left="360"/>
+        <w:rPr>
+          <w:b/>
+          <w:sz w:val="32"/>
+          <w:szCs w:val="32"/>
+        </w:rPr>
+      </w:pPr>
+    </w:p>
+    <w:p/>
     <w:p/>
     <w:p>
       <w:r>
@@ -4313,7 +5097,7 @@
           <w:numId w:val="8"/>
         </w:numPr>
       </w:pPr>
-      <w:bookmarkStart w:id="8" w:name="_Toc517641564"/>
+      <w:bookmarkStart w:id="8" w:name="_Toc517731778"/>
       <w:r>
         <w:lastRenderedPageBreak/>
         <w:t>Structura aplicației</w:t>
@@ -4342,18 +5126,147 @@
           <w:numId w:val="8"/>
         </w:numPr>
       </w:pPr>
-      <w:bookmarkStart w:id="9" w:name="_Toc517641565"/>
+      <w:bookmarkStart w:id="9" w:name="_Toc517731779"/>
       <w:r>
         <w:lastRenderedPageBreak/>
         <w:t>Descrierea aplicației</w:t>
       </w:r>
       <w:bookmarkEnd w:id="9"/>
     </w:p>
+    <w:p>
+      <w:pPr>
+        <w:rPr>
+          <w:rFonts w:asciiTheme="majorHAnsi" w:eastAsiaTheme="majorEastAsia" w:hAnsiTheme="majorHAnsi" w:cstheme="majorBidi"/>
+          <w:b/>
+          <w:color w:val="000000" w:themeColor="text1"/>
+          <w:sz w:val="48"/>
+          <w:szCs w:val="32"/>
+        </w:rPr>
+      </w:pPr>
+      <w:r>
+        <w:br w:type="page"/>
+      </w:r>
+    </w:p>
+    <w:p>
+      <w:pPr>
+        <w:pStyle w:val="Titlu1"/>
+        <w:numPr>
+          <w:ilvl w:val="0"/>
+          <w:numId w:val="8"/>
+        </w:numPr>
+      </w:pPr>
+      <w:bookmarkStart w:id="10" w:name="_Toc517731780"/>
+      <w:r>
+        <w:lastRenderedPageBreak/>
+        <w:t>Direcții de dezvoltare</w:t>
+      </w:r>
+      <w:bookmarkEnd w:id="10"/>
+    </w:p>
+    <w:p>
+      <w:pPr>
+        <w:rPr>
+          <w:rFonts w:asciiTheme="majorHAnsi" w:eastAsiaTheme="majorEastAsia" w:hAnsiTheme="majorHAnsi" w:cstheme="majorBidi"/>
+          <w:b/>
+          <w:color w:val="000000" w:themeColor="text1"/>
+          <w:sz w:val="48"/>
+          <w:szCs w:val="32"/>
+        </w:rPr>
+      </w:pPr>
+      <w:r>
+        <w:br w:type="page"/>
+      </w:r>
+    </w:p>
+    <w:p>
+      <w:pPr>
+        <w:pStyle w:val="Titlu1"/>
+        <w:numPr>
+          <w:ilvl w:val="0"/>
+          <w:numId w:val="8"/>
+        </w:numPr>
+      </w:pPr>
+      <w:bookmarkStart w:id="11" w:name="_Toc517731781"/>
+      <w:r>
+        <w:lastRenderedPageBreak/>
+        <w:t>Concluzii</w:t>
+      </w:r>
+      <w:bookmarkEnd w:id="11"/>
+    </w:p>
+    <w:p>
+      <w:pPr>
+        <w:rPr>
+          <w:rFonts w:asciiTheme="majorHAnsi" w:eastAsiaTheme="majorEastAsia" w:hAnsiTheme="majorHAnsi" w:cstheme="majorBidi"/>
+          <w:b/>
+          <w:color w:val="000000" w:themeColor="text1"/>
+          <w:sz w:val="48"/>
+          <w:szCs w:val="32"/>
+        </w:rPr>
+      </w:pPr>
+      <w:r>
+        <w:br w:type="page"/>
+      </w:r>
+    </w:p>
+    <w:p>
+      <w:pPr>
+        <w:pStyle w:val="Titlu1"/>
+        <w:numPr>
+          <w:ilvl w:val="0"/>
+          <w:numId w:val="8"/>
+        </w:numPr>
+      </w:pPr>
+      <w:bookmarkStart w:id="12" w:name="_Toc517731782"/>
+      <w:r>
+        <w:lastRenderedPageBreak/>
+        <w:t>Bibliografie</w:t>
+      </w:r>
+      <w:bookmarkEnd w:id="12"/>
+    </w:p>
+    <w:p>
+      <w:pPr>
+        <w:rPr>
+          <w:rFonts w:asciiTheme="majorHAnsi" w:eastAsiaTheme="majorEastAsia" w:hAnsiTheme="majorHAnsi" w:cstheme="majorBidi"/>
+          <w:b/>
+          <w:color w:val="000000" w:themeColor="text1"/>
+          <w:sz w:val="48"/>
+          <w:szCs w:val="32"/>
+        </w:rPr>
+      </w:pPr>
+      <w:r>
+        <w:br w:type="page"/>
+      </w:r>
+    </w:p>
+    <w:p>
+      <w:pPr>
+        <w:pStyle w:val="Titlu1"/>
+        <w:numPr>
+          <w:ilvl w:val="0"/>
+          <w:numId w:val="8"/>
+        </w:numPr>
+      </w:pPr>
+      <w:bookmarkStart w:id="13" w:name="_Toc517731783"/>
+      <w:r>
+        <w:lastRenderedPageBreak/>
+        <w:t>Anexe</w:t>
+      </w:r>
+      <w:bookmarkEnd w:id="13"/>
+    </w:p>
+    <w:p>
+      <w:pPr>
+        <w:pStyle w:val="Titlu2"/>
+        <w:jc w:val="right"/>
+      </w:pPr>
+      <w:bookmarkStart w:id="14" w:name="_Toc517731784"/>
+      <w:r>
+        <w:t>Anexa 1</w:t>
+      </w:r>
+      <w:bookmarkEnd w:id="14"/>
+    </w:p>
+    <w:p/>
     <w:sectPr>
-      <w:footerReference w:type="default" r:id="rId16"/>
       <w:pgSz w:w="12240" w:h="15840" w:code="1"/>
       <w:pgMar w:top="1134" w:right="1134" w:bottom="1134" w:left="1701" w:header="720" w:footer="720" w:gutter="0"/>
       <w:cols w:space="720"/>
+      <w:titlePg/>
+      <w:docGrid w:linePitch="326"/>
     </w:sectPr>
   </w:body>
 </w:document>
@@ -4384,16 +5297,6 @@
 </w:endnotes>
 </file>
 
-<file path=word/footer1.xml><?xml version="1.0" encoding="utf-8"?>
-<w:ftr xmlns:wpc="http://schemas.microsoft.com/office/word/2010/wordprocessingCanvas" xmlns:cx="http://schemas.microsoft.com/office/drawing/2014/chartex" xmlns:cx1="http://schemas.microsoft.com/office/drawing/2015/9/8/chartex" xmlns:cx2="http://schemas.microsoft.com/office/drawing/2015/10/21/chartex" xmlns:cx3="http://schemas.microsoft.com/office/drawing/2016/5/9/chartex" xmlns:cx4="http://schemas.microsoft.com/office/drawing/2016/5/10/chartex" xmlns:cx5="http://schemas.microsoft.com/office/drawing/2016/5/11/chartex" xmlns:cx6="http://schemas.microsoft.com/office/drawing/2016/5/12/chartex" xmlns:cx7="http://schemas.microsoft.com/office/drawing/2016/5/13/chartex" xmlns:cx8="http://schemas.microsoft.com/office/drawing/2016/5/14/chartex" xmlns:mc="http://schemas.openxmlformats.org/markup-compatibility/2006" xmlns:aink="http://schemas.microsoft.com/office/drawing/2016/ink" xmlns:am3d="http://schemas.microsoft.com/office/drawing/2017/model3d" xmlns:o="urn:schemas-microsoft-com:office:office" xmlns:r="http://schemas.openxmlformats.org/officeDocument/2006/relationships" xmlns:m="http://schemas.openxmlformats.org/officeDocument/2006/math" xmlns:v="urn:schemas-microsoft-com:vml" xmlns:wp14="http://schemas.microsoft.com/office/word/2010/wordprocessingDrawing" xmlns:wp="http://schemas.openxmlformats.org/drawingml/2006/wordprocessingDrawing" xmlns:w10="urn:schemas-microsoft-com:office:word" xmlns:w="http://schemas.openxmlformats.org/wordprocessingml/2006/main" xmlns:w14="http://schemas.microsoft.com/office/word/2010/wordml" xmlns:w15="http://schemas.microsoft.com/office/word/2012/wordml" xmlns:w16cid="http://schemas.microsoft.com/office/word/2016/wordml/cid" xmlns:w16se="http://schemas.microsoft.com/office/word/2015/wordml/symex" xmlns:wpg="http://schemas.microsoft.com/office/word/2010/wordprocessingGroup" xmlns:wpi="http://schemas.microsoft.com/office/word/2010/wordprocessingInk" xmlns:wne="http://schemas.microsoft.com/office/word/2006/wordml" xmlns:wps="http://schemas.microsoft.com/office/word/2010/wordprocessingShape" mc:Ignorable="w14 w15 w16se w16cid wp14">
-  <w:p>
-    <w:pPr>
-      <w:pStyle w:val="Subsol"/>
-    </w:pPr>
-  </w:p>
-</w:ftr>
-</file>
-
 <file path=word/footnotes.xml><?xml version="1.0" encoding="utf-8"?>
 <w:footnotes xmlns:wpc="http://schemas.microsoft.com/office/word/2010/wordprocessingCanvas" xmlns:cx="http://schemas.microsoft.com/office/drawing/2014/chartex" xmlns:cx1="http://schemas.microsoft.com/office/drawing/2015/9/8/chartex" xmlns:cx2="http://schemas.microsoft.com/office/drawing/2015/10/21/chartex" xmlns:cx3="http://schemas.microsoft.com/office/drawing/2016/5/9/chartex" xmlns:cx4="http://schemas.microsoft.com/office/drawing/2016/5/10/chartex" xmlns:cx5="http://schemas.microsoft.com/office/drawing/2016/5/11/chartex" xmlns:cx6="http://schemas.microsoft.com/office/drawing/2016/5/12/chartex" xmlns:cx7="http://schemas.microsoft.com/office/drawing/2016/5/13/chartex" xmlns:cx8="http://schemas.microsoft.com/office/drawing/2016/5/14/chartex" xmlns:mc="http://schemas.openxmlformats.org/markup-compatibility/2006" xmlns:aink="http://schemas.microsoft.com/office/drawing/2016/ink" xmlns:am3d="http://schemas.microsoft.com/office/drawing/2017/model3d" xmlns:o="urn:schemas-microsoft-com:office:office" xmlns:r="http://schemas.openxmlformats.org/officeDocument/2006/relationships" xmlns:m="http://schemas.openxmlformats.org/officeDocument/2006/math" xmlns:v="urn:schemas-microsoft-com:vml" xmlns:wp14="http://schemas.microsoft.com/office/word/2010/wordprocessingDrawing" xmlns:wp="http://schemas.openxmlformats.org/drawingml/2006/wordprocessingDrawing" xmlns:w10="urn:schemas-microsoft-com:office:word" xmlns:w="http://schemas.openxmlformats.org/wordprocessingml/2006/main" xmlns:w14="http://schemas.microsoft.com/office/word/2010/wordml" xmlns:w15="http://schemas.microsoft.com/office/word/2012/wordml" xmlns:w16cid="http://schemas.microsoft.com/office/word/2016/wordml/cid" xmlns:w16se="http://schemas.microsoft.com/office/word/2015/wordml/symex" xmlns:wpg="http://schemas.microsoft.com/office/word/2010/wordprocessingGroup" xmlns:wpi="http://schemas.microsoft.com/office/word/2010/wordprocessingInk" xmlns:wne="http://schemas.microsoft.com/office/word/2006/wordml" xmlns:wps="http://schemas.microsoft.com/office/word/2010/wordprocessingShape" mc:Ignorable="w14 w15 w16se w16cid wp14">
   <w:footnote w:type="separator" w:id="-1">
@@ -4455,10 +5358,7 @@
         <w:footnoteRef/>
       </w:r>
       <w:r>
-        <w:t xml:space="preserve"> </w:t>
-      </w:r>
-      <w:r>
-        <w:t>Publicarea unei postări</w:t>
+        <w:t xml:space="preserve"> Publicarea unei postări</w:t>
       </w:r>
       <w:r>
         <w:t xml:space="preserve"> pe o rețea de socializare</w:t>
@@ -4483,10 +5383,102 @@
         <w:footnoteRef/>
       </w:r>
       <w:r>
+        <w:t xml:space="preserve"> Conținutul paginii se adaptează în funcție de rezoluția ecranului </w:t>
+      </w:r>
+    </w:p>
+  </w:footnote>
+  <w:footnote w:id="4">
+    <w:p>
+      <w:pPr>
+        <w:pStyle w:val="Textnotdesubsol"/>
+      </w:pPr>
+      <w:r>
+        <w:rPr>
+          <w:rStyle w:val="Referinnotdesubsol"/>
+        </w:rPr>
+        <w:footnoteRef/>
+      </w:r>
+      <w:r>
         <w:t xml:space="preserve"> </w:t>
       </w:r>
       <w:r>
-        <w:t xml:space="preserve">Conținutul paginii se adaptează în funcție de rezoluția ecranului </w:t>
+        <w:t>Folder ce conține fișierele sursă ale aplicației</w:t>
+      </w:r>
+    </w:p>
+  </w:footnote>
+  <w:footnote w:id="5">
+    <w:p>
+      <w:pPr>
+        <w:pStyle w:val="Textnotdesubsol"/>
+      </w:pPr>
+      <w:r>
+        <w:rPr>
+          <w:rStyle w:val="Referinnotdesubsol"/>
+        </w:rPr>
+        <w:footnoteRef/>
+      </w:r>
+      <w:r>
+        <w:t xml:space="preserve"> </w:t>
+      </w:r>
+      <w:r>
+        <w:t>Cu sursă liberă – i se permite utilizatorului să acționeze liber asupra procesului de producție sau dezvoltare</w:t>
+      </w:r>
+    </w:p>
+  </w:footnote>
+  <w:footnote w:id="6">
+    <w:p>
+      <w:pPr>
+        <w:pStyle w:val="Textnotdesubsol"/>
+      </w:pPr>
+      <w:r>
+        <w:rPr>
+          <w:rStyle w:val="Referinnotdesubsol"/>
+        </w:rPr>
+        <w:footnoteRef/>
+      </w:r>
+      <w:r>
+        <w:t xml:space="preserve"> </w:t>
+      </w:r>
+      <w:r>
+        <w:t>SQL Server Management Studio</w:t>
+      </w:r>
+    </w:p>
+  </w:footnote>
+  <w:footnote w:id="7">
+    <w:p>
+      <w:pPr>
+        <w:pStyle w:val="Textnotdesubsol"/>
+      </w:pPr>
+      <w:r>
+        <w:rPr>
+          <w:rStyle w:val="Referinnotdesubsol"/>
+        </w:rPr>
+        <w:footnoteRef/>
+      </w:r>
+      <w:r>
+        <w:t xml:space="preserve"> </w:t>
+      </w:r>
+      <w:r>
+        <w:t>HyperText Markup Language</w:t>
+      </w:r>
+    </w:p>
+  </w:footnote>
+  <w:footnote w:id="8">
+    <w:p>
+      <w:pPr>
+        <w:pStyle w:val="Textnotdesubsol"/>
+      </w:pPr>
+      <w:r>
+        <w:rPr>
+          <w:rStyle w:val="Referinnotdesubsol"/>
+        </w:rPr>
+        <w:footnoteRef/>
+      </w:r>
+      <w:r>
+        <w:t xml:space="preserve"> </w:t>
+      </w:r>
+      <w:r>
+        <w:t>Cascading Style Sheets</w:t>
       </w:r>
     </w:p>
   </w:footnote>
@@ -4781,6 +5773,121 @@
     </w:lvl>
   </w:abstractNum>
   <w:abstractNum w:abstractNumId="3" w15:restartNumberingAfterBreak="0">
+    <w:nsid w:val="54C6779F"/>
+    <w:multiLevelType w:val="hybridMultilevel"/>
+    <w:tmpl w:val="51AEFB4A"/>
+    <w:lvl w:ilvl="0" w:tplc="C96E382C">
+      <w:start w:val="1"/>
+      <w:numFmt w:val="bullet"/>
+      <w:lvlText w:val=""/>
+      <w:lvlJc w:val="left"/>
+      <w:pPr>
+        <w:ind w:left="1080" w:hanging="360"/>
+      </w:pPr>
+      <w:rPr>
+        <w:rFonts w:ascii="Symbol" w:hAnsi="Symbol" w:hint="default"/>
+        <w:sz w:val="28"/>
+        <w:szCs w:val="28"/>
+      </w:rPr>
+    </w:lvl>
+    <w:lvl w:ilvl="1" w:tplc="04180003" w:tentative="1">
+      <w:start w:val="1"/>
+      <w:numFmt w:val="bullet"/>
+      <w:lvlText w:val="o"/>
+      <w:lvlJc w:val="left"/>
+      <w:pPr>
+        <w:ind w:left="1800" w:hanging="360"/>
+      </w:pPr>
+      <w:rPr>
+        <w:rFonts w:ascii="Courier New" w:hAnsi="Courier New" w:cs="Courier New" w:hint="default"/>
+      </w:rPr>
+    </w:lvl>
+    <w:lvl w:ilvl="2" w:tplc="04180005" w:tentative="1">
+      <w:start w:val="1"/>
+      <w:numFmt w:val="bullet"/>
+      <w:lvlText w:val=""/>
+      <w:lvlJc w:val="left"/>
+      <w:pPr>
+        <w:ind w:left="2520" w:hanging="360"/>
+      </w:pPr>
+      <w:rPr>
+        <w:rFonts w:ascii="Wingdings" w:hAnsi="Wingdings" w:hint="default"/>
+      </w:rPr>
+    </w:lvl>
+    <w:lvl w:ilvl="3" w:tplc="04180001" w:tentative="1">
+      <w:start w:val="1"/>
+      <w:numFmt w:val="bullet"/>
+      <w:lvlText w:val=""/>
+      <w:lvlJc w:val="left"/>
+      <w:pPr>
+        <w:ind w:left="3240" w:hanging="360"/>
+      </w:pPr>
+      <w:rPr>
+        <w:rFonts w:ascii="Symbol" w:hAnsi="Symbol" w:hint="default"/>
+      </w:rPr>
+    </w:lvl>
+    <w:lvl w:ilvl="4" w:tplc="04180003" w:tentative="1">
+      <w:start w:val="1"/>
+      <w:numFmt w:val="bullet"/>
+      <w:lvlText w:val="o"/>
+      <w:lvlJc w:val="left"/>
+      <w:pPr>
+        <w:ind w:left="3960" w:hanging="360"/>
+      </w:pPr>
+      <w:rPr>
+        <w:rFonts w:ascii="Courier New" w:hAnsi="Courier New" w:cs="Courier New" w:hint="default"/>
+      </w:rPr>
+    </w:lvl>
+    <w:lvl w:ilvl="5" w:tplc="04180005" w:tentative="1">
+      <w:start w:val="1"/>
+      <w:numFmt w:val="bullet"/>
+      <w:lvlText w:val=""/>
+      <w:lvlJc w:val="left"/>
+      <w:pPr>
+        <w:ind w:left="4680" w:hanging="360"/>
+      </w:pPr>
+      <w:rPr>
+        <w:rFonts w:ascii="Wingdings" w:hAnsi="Wingdings" w:hint="default"/>
+      </w:rPr>
+    </w:lvl>
+    <w:lvl w:ilvl="6" w:tplc="04180001" w:tentative="1">
+      <w:start w:val="1"/>
+      <w:numFmt w:val="bullet"/>
+      <w:lvlText w:val=""/>
+      <w:lvlJc w:val="left"/>
+      <w:pPr>
+        <w:ind w:left="5400" w:hanging="360"/>
+      </w:pPr>
+      <w:rPr>
+        <w:rFonts w:ascii="Symbol" w:hAnsi="Symbol" w:hint="default"/>
+      </w:rPr>
+    </w:lvl>
+    <w:lvl w:ilvl="7" w:tplc="04180003" w:tentative="1">
+      <w:start w:val="1"/>
+      <w:numFmt w:val="bullet"/>
+      <w:lvlText w:val="o"/>
+      <w:lvlJc w:val="left"/>
+      <w:pPr>
+        <w:ind w:left="6120" w:hanging="360"/>
+      </w:pPr>
+      <w:rPr>
+        <w:rFonts w:ascii="Courier New" w:hAnsi="Courier New" w:cs="Courier New" w:hint="default"/>
+      </w:rPr>
+    </w:lvl>
+    <w:lvl w:ilvl="8" w:tplc="04180005" w:tentative="1">
+      <w:start w:val="1"/>
+      <w:numFmt w:val="bullet"/>
+      <w:lvlText w:val=""/>
+      <w:lvlJc w:val="left"/>
+      <w:pPr>
+        <w:ind w:left="6840" w:hanging="360"/>
+      </w:pPr>
+      <w:rPr>
+        <w:rFonts w:ascii="Wingdings" w:hAnsi="Wingdings" w:hint="default"/>
+      </w:rPr>
+    </w:lvl>
+  </w:abstractNum>
+  <w:abstractNum w:abstractNumId="4" w15:restartNumberingAfterBreak="0">
     <w:nsid w:val="64640AFB"/>
     <w:multiLevelType w:val="multilevel"/>
     <w:tmpl w:val="0809001F"/>
@@ -4866,7 +5973,7 @@
       </w:pPr>
     </w:lvl>
   </w:abstractNum>
-  <w:abstractNum w:abstractNumId="4" w15:restartNumberingAfterBreak="0">
+  <w:abstractNum w:abstractNumId="5" w15:restartNumberingAfterBreak="0">
     <w:nsid w:val="6B6A14A4"/>
     <w:multiLevelType w:val="hybridMultilevel"/>
     <w:tmpl w:val="44DE5B60"/>
@@ -4952,7 +6059,7 @@
       </w:pPr>
     </w:lvl>
   </w:abstractNum>
-  <w:abstractNum w:abstractNumId="5" w15:restartNumberingAfterBreak="0">
+  <w:abstractNum w:abstractNumId="6" w15:restartNumberingAfterBreak="0">
     <w:nsid w:val="6F0A198E"/>
     <w:multiLevelType w:val="multilevel"/>
     <w:tmpl w:val="0809001D"/>
@@ -5038,7 +6145,7 @@
       </w:pPr>
     </w:lvl>
   </w:abstractNum>
-  <w:abstractNum w:abstractNumId="6" w15:restartNumberingAfterBreak="0">
+  <w:abstractNum w:abstractNumId="7" w15:restartNumberingAfterBreak="0">
     <w:nsid w:val="701E77F8"/>
     <w:multiLevelType w:val="multilevel"/>
     <w:tmpl w:val="0809001F"/>
@@ -5151,7 +6258,7 @@
       </w:rPr>
     </w:lvl>
   </w:abstractNum>
-  <w:abstractNum w:abstractNumId="7" w15:restartNumberingAfterBreak="0">
+  <w:abstractNum w:abstractNumId="8" w15:restartNumberingAfterBreak="0">
     <w:nsid w:val="7ACE04B3"/>
     <w:multiLevelType w:val="multilevel"/>
     <w:tmpl w:val="0809001F"/>
@@ -5235,16 +6342,129 @@
       <w:pPr>
         <w:ind w:left="4320" w:hanging="1440"/>
       </w:pPr>
+    </w:lvl>
+  </w:abstractNum>
+  <w:abstractNum w:abstractNumId="9" w15:restartNumberingAfterBreak="0">
+    <w:nsid w:val="7AF90020"/>
+    <w:multiLevelType w:val="hybridMultilevel"/>
+    <w:tmpl w:val="1794CDBE"/>
+    <w:lvl w:ilvl="0" w:tplc="04180001">
+      <w:start w:val="1"/>
+      <w:numFmt w:val="bullet"/>
+      <w:lvlText w:val=""/>
+      <w:lvlJc w:val="left"/>
+      <w:pPr>
+        <w:ind w:left="1080" w:hanging="360"/>
+      </w:pPr>
+      <w:rPr>
+        <w:rFonts w:ascii="Symbol" w:hAnsi="Symbol" w:hint="default"/>
+      </w:rPr>
+    </w:lvl>
+    <w:lvl w:ilvl="1" w:tplc="04180003" w:tentative="1">
+      <w:start w:val="1"/>
+      <w:numFmt w:val="bullet"/>
+      <w:lvlText w:val="o"/>
+      <w:lvlJc w:val="left"/>
+      <w:pPr>
+        <w:ind w:left="1800" w:hanging="360"/>
+      </w:pPr>
+      <w:rPr>
+        <w:rFonts w:ascii="Courier New" w:hAnsi="Courier New" w:cs="Courier New" w:hint="default"/>
+      </w:rPr>
+    </w:lvl>
+    <w:lvl w:ilvl="2" w:tplc="04180005" w:tentative="1">
+      <w:start w:val="1"/>
+      <w:numFmt w:val="bullet"/>
+      <w:lvlText w:val=""/>
+      <w:lvlJc w:val="left"/>
+      <w:pPr>
+        <w:ind w:left="2520" w:hanging="360"/>
+      </w:pPr>
+      <w:rPr>
+        <w:rFonts w:ascii="Wingdings" w:hAnsi="Wingdings" w:hint="default"/>
+      </w:rPr>
+    </w:lvl>
+    <w:lvl w:ilvl="3" w:tplc="04180001" w:tentative="1">
+      <w:start w:val="1"/>
+      <w:numFmt w:val="bullet"/>
+      <w:lvlText w:val=""/>
+      <w:lvlJc w:val="left"/>
+      <w:pPr>
+        <w:ind w:left="3240" w:hanging="360"/>
+      </w:pPr>
+      <w:rPr>
+        <w:rFonts w:ascii="Symbol" w:hAnsi="Symbol" w:hint="default"/>
+      </w:rPr>
+    </w:lvl>
+    <w:lvl w:ilvl="4" w:tplc="04180003" w:tentative="1">
+      <w:start w:val="1"/>
+      <w:numFmt w:val="bullet"/>
+      <w:lvlText w:val="o"/>
+      <w:lvlJc w:val="left"/>
+      <w:pPr>
+        <w:ind w:left="3960" w:hanging="360"/>
+      </w:pPr>
+      <w:rPr>
+        <w:rFonts w:ascii="Courier New" w:hAnsi="Courier New" w:cs="Courier New" w:hint="default"/>
+      </w:rPr>
+    </w:lvl>
+    <w:lvl w:ilvl="5" w:tplc="04180005" w:tentative="1">
+      <w:start w:val="1"/>
+      <w:numFmt w:val="bullet"/>
+      <w:lvlText w:val=""/>
+      <w:lvlJc w:val="left"/>
+      <w:pPr>
+        <w:ind w:left="4680" w:hanging="360"/>
+      </w:pPr>
+      <w:rPr>
+        <w:rFonts w:ascii="Wingdings" w:hAnsi="Wingdings" w:hint="default"/>
+      </w:rPr>
+    </w:lvl>
+    <w:lvl w:ilvl="6" w:tplc="04180001" w:tentative="1">
+      <w:start w:val="1"/>
+      <w:numFmt w:val="bullet"/>
+      <w:lvlText w:val=""/>
+      <w:lvlJc w:val="left"/>
+      <w:pPr>
+        <w:ind w:left="5400" w:hanging="360"/>
+      </w:pPr>
+      <w:rPr>
+        <w:rFonts w:ascii="Symbol" w:hAnsi="Symbol" w:hint="default"/>
+      </w:rPr>
+    </w:lvl>
+    <w:lvl w:ilvl="7" w:tplc="04180003" w:tentative="1">
+      <w:start w:val="1"/>
+      <w:numFmt w:val="bullet"/>
+      <w:lvlText w:val="o"/>
+      <w:lvlJc w:val="left"/>
+      <w:pPr>
+        <w:ind w:left="6120" w:hanging="360"/>
+      </w:pPr>
+      <w:rPr>
+        <w:rFonts w:ascii="Courier New" w:hAnsi="Courier New" w:cs="Courier New" w:hint="default"/>
+      </w:rPr>
+    </w:lvl>
+    <w:lvl w:ilvl="8" w:tplc="04180005" w:tentative="1">
+      <w:start w:val="1"/>
+      <w:numFmt w:val="bullet"/>
+      <w:lvlText w:val=""/>
+      <w:lvlJc w:val="left"/>
+      <w:pPr>
+        <w:ind w:left="6840" w:hanging="360"/>
+      </w:pPr>
+      <w:rPr>
+        <w:rFonts w:ascii="Wingdings" w:hAnsi="Wingdings" w:hint="default"/>
+      </w:rPr>
     </w:lvl>
   </w:abstractNum>
   <w:num w:numId="1">
     <w:abstractNumId w:val="2"/>
   </w:num>
   <w:num w:numId="2">
-    <w:abstractNumId w:val="5"/>
+    <w:abstractNumId w:val="6"/>
   </w:num>
   <w:num w:numId="3">
-    <w:abstractNumId w:val="6"/>
+    <w:abstractNumId w:val="7"/>
   </w:num>
   <w:num w:numId="4">
     <w:abstractNumId w:val="1"/>
@@ -5253,12 +6473,18 @@
     <w:abstractNumId w:val="0"/>
   </w:num>
   <w:num w:numId="6">
+    <w:abstractNumId w:val="5"/>
+  </w:num>
+  <w:num w:numId="7">
+    <w:abstractNumId w:val="8"/>
+  </w:num>
+  <w:num w:numId="8">
     <w:abstractNumId w:val="4"/>
   </w:num>
-  <w:num w:numId="7">
-    <w:abstractNumId w:val="7"/>
+  <w:num w:numId="9">
+    <w:abstractNumId w:val="9"/>
   </w:num>
-  <w:num w:numId="8">
+  <w:num w:numId="10">
     <w:abstractNumId w:val="3"/>
   </w:num>
 </w:numbering>
@@ -5740,6 +6966,7 @@
   <w:style w:type="character" w:default="1" w:styleId="Fontdeparagrafimplicit">
     <w:name w:val="Default Paragraph Font"/>
     <w:uiPriority w:val="1"/>
+    <w:semiHidden/>
     <w:unhideWhenUsed/>
   </w:style>
   <w:style w:type="table" w:default="1" w:styleId="TabelNormal">
@@ -6046,6 +7273,19 @@
       <w:lang w:val="ro-RO"/>
     </w:rPr>
   </w:style>
+  <w:style w:type="paragraph" w:styleId="Cuprins2">
+    <w:name w:val="toc 2"/>
+    <w:basedOn w:val="Normal"/>
+    <w:next w:val="Normal"/>
+    <w:autoRedefine/>
+    <w:uiPriority w:val="39"/>
+    <w:unhideWhenUsed/>
+    <w:rsid w:val="00882ED6"/>
+    <w:pPr>
+      <w:spacing w:after="100"/>
+      <w:ind w:left="240"/>
+    </w:pPr>
+  </w:style>
 </w:styles>
 </file>
 
@@ -6349,7 +7589,7 @@
 </file>
 
 <file path=customXml/itemProps1.xml><?xml version="1.0" encoding="utf-8"?>
-<ds:datastoreItem xmlns:ds="http://schemas.openxmlformats.org/officeDocument/2006/customXml" ds:itemID="{C95A45CD-65DB-445B-9C97-400FB8D72B9F}">
+<ds:datastoreItem xmlns:ds="http://schemas.openxmlformats.org/officeDocument/2006/customXml" ds:itemID="{43DFAC8C-8BEB-481E-9239-EC8E4B4884AD}">
   <ds:schemaRefs>
     <ds:schemaRef ds:uri="http://schemas.openxmlformats.org/officeDocument/2006/bibliography"/>
   </ds:schemaRefs>

</xml_diff>

<commit_message>
update DOC - struct aplicatie
</commit_message>
<xml_diff>
--- a/Take-Me-To-Dinner/Documentatie/Licenta Oprea Ionut-Razvan.docx
+++ b/Take-Me-To-Dinner/Documentatie/Licenta Oprea Ionut-Razvan.docx
@@ -2697,7 +2697,7 @@
             </w:rPr>
             <w:fldChar w:fldCharType="separate"/>
           </w:r>
-          <w:hyperlink w:anchor="_Toc517788606" w:history="1">
+          <w:hyperlink w:anchor="_Toc517794327" w:history="1">
             <w:r>
               <w:rPr>
                 <w:rStyle w:val="Hyperlink"/>
@@ -2724,7 +2724,7 @@
                 <w:noProof/>
                 <w:webHidden/>
               </w:rPr>
-              <w:instrText xml:space="preserve"> PAGEREF _Toc517788606 \h </w:instrText>
+              <w:instrText xml:space="preserve"> PAGEREF _Toc517794327 \h </w:instrText>
             </w:r>
             <w:r>
               <w:rPr>
@@ -2744,7 +2744,7 @@
                 <w:noProof/>
                 <w:webHidden/>
               </w:rPr>
-              <w:t>8</w:t>
+              <w:t>7</w:t>
             </w:r>
             <w:r>
               <w:rPr>
@@ -2765,7 +2765,7 @@
               <w:lang w:eastAsia="ro-RO"/>
             </w:rPr>
           </w:pPr>
-          <w:hyperlink w:anchor="_Toc517788607" w:history="1">
+          <w:hyperlink w:anchor="_Toc517794328" w:history="1">
             <w:r>
               <w:rPr>
                 <w:rStyle w:val="Hyperlink"/>
@@ -2792,7 +2792,7 @@
                 <w:noProof/>
                 <w:webHidden/>
               </w:rPr>
-              <w:instrText xml:space="preserve"> PAGEREF _Toc517788607 \h </w:instrText>
+              <w:instrText xml:space="preserve"> PAGEREF _Toc517794328 \h </w:instrText>
             </w:r>
             <w:r>
               <w:rPr>
@@ -2812,7 +2812,7 @@
                 <w:noProof/>
                 <w:webHidden/>
               </w:rPr>
-              <w:t>9</w:t>
+              <w:t>8</w:t>
             </w:r>
             <w:r>
               <w:rPr>
@@ -2833,7 +2833,7 @@
               <w:lang w:eastAsia="ro-RO"/>
             </w:rPr>
           </w:pPr>
-          <w:hyperlink w:anchor="_Toc517788608" w:history="1">
+          <w:hyperlink w:anchor="_Toc517794329" w:history="1">
             <w:r>
               <w:rPr>
                 <w:rStyle w:val="Hyperlink"/>
@@ -2860,7 +2860,7 @@
                 <w:noProof/>
                 <w:webHidden/>
               </w:rPr>
-              <w:instrText xml:space="preserve"> PAGEREF _Toc517788608 \h </w:instrText>
+              <w:instrText xml:space="preserve"> PAGEREF _Toc517794329 \h </w:instrText>
             </w:r>
             <w:r>
               <w:rPr>
@@ -2880,7 +2880,7 @@
                 <w:noProof/>
                 <w:webHidden/>
               </w:rPr>
-              <w:t>9</w:t>
+              <w:t>8</w:t>
             </w:r>
             <w:r>
               <w:rPr>
@@ -2901,7 +2901,7 @@
               <w:lang w:eastAsia="ro-RO"/>
             </w:rPr>
           </w:pPr>
-          <w:hyperlink w:anchor="_Toc517788609" w:history="1">
+          <w:hyperlink w:anchor="_Toc517794330" w:history="1">
             <w:r>
               <w:rPr>
                 <w:rStyle w:val="Hyperlink"/>
@@ -2928,7 +2928,7 @@
                 <w:noProof/>
                 <w:webHidden/>
               </w:rPr>
-              <w:instrText xml:space="preserve"> PAGEREF _Toc517788609 \h </w:instrText>
+              <w:instrText xml:space="preserve"> PAGEREF _Toc517794330 \h </w:instrText>
             </w:r>
             <w:r>
               <w:rPr>
@@ -2948,7 +2948,7 @@
                 <w:noProof/>
                 <w:webHidden/>
               </w:rPr>
-              <w:t>12</w:t>
+              <w:t>11</w:t>
             </w:r>
             <w:r>
               <w:rPr>
@@ -2972,7 +2972,7 @@
               <w:lang w:eastAsia="ro-RO"/>
             </w:rPr>
           </w:pPr>
-          <w:hyperlink w:anchor="_Toc517788610" w:history="1">
+          <w:hyperlink w:anchor="_Toc517794331" w:history="1">
             <w:r>
               <w:rPr>
                 <w:rStyle w:val="Hyperlink"/>
@@ -3015,7 +3015,7 @@
                 <w:noProof/>
                 <w:webHidden/>
               </w:rPr>
-              <w:instrText xml:space="preserve"> PAGEREF _Toc517788610 \h </w:instrText>
+              <w:instrText xml:space="preserve"> PAGEREF _Toc517794331 \h </w:instrText>
             </w:r>
             <w:r>
               <w:rPr>
@@ -3035,7 +3035,7 @@
                 <w:noProof/>
                 <w:webHidden/>
               </w:rPr>
-              <w:t>13</w:t>
+              <w:t>12</w:t>
             </w:r>
             <w:r>
               <w:rPr>
@@ -3059,7 +3059,7 @@
               <w:lang w:eastAsia="ro-RO"/>
             </w:rPr>
           </w:pPr>
-          <w:hyperlink w:anchor="_Toc517788611" w:history="1">
+          <w:hyperlink w:anchor="_Toc517794332" w:history="1">
             <w:r>
               <w:rPr>
                 <w:rStyle w:val="Hyperlink"/>
@@ -3102,7 +3102,7 @@
                 <w:noProof/>
                 <w:webHidden/>
               </w:rPr>
-              <w:instrText xml:space="preserve"> PAGEREF _Toc517788611 \h </w:instrText>
+              <w:instrText xml:space="preserve"> PAGEREF _Toc517794332 \h </w:instrText>
             </w:r>
             <w:r>
               <w:rPr>
@@ -3122,7 +3122,7 @@
                 <w:noProof/>
                 <w:webHidden/>
               </w:rPr>
-              <w:t>14</w:t>
+              <w:t>13</w:t>
             </w:r>
             <w:r>
               <w:rPr>
@@ -3146,7 +3146,7 @@
               <w:lang w:eastAsia="ro-RO"/>
             </w:rPr>
           </w:pPr>
-          <w:hyperlink w:anchor="_Toc517788612" w:history="1">
+          <w:hyperlink w:anchor="_Toc517794333" w:history="1">
             <w:r>
               <w:rPr>
                 <w:rStyle w:val="Hyperlink"/>
@@ -3173,7 +3173,7 @@
                 <w:noProof/>
                 <w:webHidden/>
               </w:rPr>
-              <w:instrText xml:space="preserve"> PAGEREF _Toc517788612 \h </w:instrText>
+              <w:instrText xml:space="preserve"> PAGEREF _Toc517794333 \h </w:instrText>
             </w:r>
             <w:r>
               <w:rPr>
@@ -3193,7 +3193,7 @@
                 <w:noProof/>
                 <w:webHidden/>
               </w:rPr>
-              <w:t>14</w:t>
+              <w:t>13</w:t>
             </w:r>
             <w:r>
               <w:rPr>
@@ -3217,13 +3217,13 @@
               <w:lang w:eastAsia="ro-RO"/>
             </w:rPr>
           </w:pPr>
-          <w:hyperlink w:anchor="_Toc517788613" w:history="1">
+          <w:hyperlink w:anchor="_Toc517794334" w:history="1">
             <w:r>
               <w:rPr>
                 <w:rStyle w:val="Hyperlink"/>
                 <w:noProof/>
               </w:rPr>
-              <w:t>2.1 Structura aplicației</w:t>
+              <w:t>2.2 Serviciul Email</w:t>
             </w:r>
             <w:r>
               <w:rPr>
@@ -3244,7 +3244,7 @@
                 <w:noProof/>
                 <w:webHidden/>
               </w:rPr>
-              <w:instrText xml:space="preserve"> PAGEREF _Toc517788613 \h </w:instrText>
+              <w:instrText xml:space="preserve"> PAGEREF _Toc517794334 \h </w:instrText>
             </w:r>
             <w:r>
               <w:rPr>
@@ -3264,7 +3264,7 @@
                 <w:noProof/>
                 <w:webHidden/>
               </w:rPr>
-              <w:t>14</w:t>
+              <w:t>13</w:t>
             </w:r>
             <w:r>
               <w:rPr>
@@ -3288,13 +3288,13 @@
               <w:lang w:eastAsia="ro-RO"/>
             </w:rPr>
           </w:pPr>
-          <w:hyperlink w:anchor="_Toc517788614" w:history="1">
+          <w:hyperlink w:anchor="_Toc517794335" w:history="1">
             <w:r>
               <w:rPr>
                 <w:rStyle w:val="Hyperlink"/>
                 <w:noProof/>
               </w:rPr>
-              <w:t>2.1 Structura aplicației</w:t>
+              <w:t>2.1 Baza de date</w:t>
             </w:r>
             <w:r>
               <w:rPr>
@@ -3315,7 +3315,7 @@
                 <w:noProof/>
                 <w:webHidden/>
               </w:rPr>
-              <w:instrText xml:space="preserve"> PAGEREF _Toc517788614 \h </w:instrText>
+              <w:instrText xml:space="preserve"> PAGEREF _Toc517794335 \h </w:instrText>
             </w:r>
             <w:r>
               <w:rPr>
@@ -3335,220 +3335,7 @@
                 <w:noProof/>
                 <w:webHidden/>
               </w:rPr>
-              <w:t>14</w:t>
-            </w:r>
-            <w:r>
-              <w:rPr>
-                <w:noProof/>
-                <w:webHidden/>
-              </w:rPr>
-              <w:fldChar w:fldCharType="end"/>
-            </w:r>
-          </w:hyperlink>
-        </w:p>
-        <w:p>
-          <w:pPr>
-            <w:pStyle w:val="Cuprins2"/>
-            <w:tabs>
-              <w:tab w:val="right" w:leader="dot" w:pos="9395"/>
-            </w:tabs>
-            <w:rPr>
-              <w:rFonts w:asciiTheme="minorHAnsi" w:eastAsiaTheme="minorEastAsia" w:hAnsiTheme="minorHAnsi"/>
-              <w:noProof/>
-              <w:sz w:val="22"/>
-              <w:lang w:eastAsia="ro-RO"/>
-            </w:rPr>
-          </w:pPr>
-          <w:hyperlink w:anchor="_Toc517788615" w:history="1">
-            <w:r>
-              <w:rPr>
-                <w:rStyle w:val="Hyperlink"/>
-                <w:noProof/>
-              </w:rPr>
-              <w:t>2.1 Structura aplicației</w:t>
-            </w:r>
-            <w:r>
-              <w:rPr>
-                <w:noProof/>
-                <w:webHidden/>
-              </w:rPr>
-              <w:tab/>
-            </w:r>
-            <w:r>
-              <w:rPr>
-                <w:noProof/>
-                <w:webHidden/>
-              </w:rPr>
-              <w:fldChar w:fldCharType="begin"/>
-            </w:r>
-            <w:r>
-              <w:rPr>
-                <w:noProof/>
-                <w:webHidden/>
-              </w:rPr>
-              <w:instrText xml:space="preserve"> PAGEREF _Toc517788615 \h </w:instrText>
-            </w:r>
-            <w:r>
-              <w:rPr>
-                <w:noProof/>
-                <w:webHidden/>
-              </w:rPr>
-            </w:r>
-            <w:r>
-              <w:rPr>
-                <w:noProof/>
-                <w:webHidden/>
-              </w:rPr>
-              <w:fldChar w:fldCharType="separate"/>
-            </w:r>
-            <w:r>
-              <w:rPr>
-                <w:noProof/>
-                <w:webHidden/>
-              </w:rPr>
-              <w:t>14</w:t>
-            </w:r>
-            <w:r>
-              <w:rPr>
-                <w:noProof/>
-                <w:webHidden/>
-              </w:rPr>
-              <w:fldChar w:fldCharType="end"/>
-            </w:r>
-          </w:hyperlink>
-        </w:p>
-        <w:p>
-          <w:pPr>
-            <w:pStyle w:val="Cuprins2"/>
-            <w:tabs>
-              <w:tab w:val="right" w:leader="dot" w:pos="9395"/>
-            </w:tabs>
-            <w:rPr>
-              <w:rFonts w:asciiTheme="minorHAnsi" w:eastAsiaTheme="minorEastAsia" w:hAnsiTheme="minorHAnsi"/>
-              <w:noProof/>
-              <w:sz w:val="22"/>
-              <w:lang w:eastAsia="ro-RO"/>
-            </w:rPr>
-          </w:pPr>
-          <w:hyperlink w:anchor="_Toc517788616" w:history="1">
-            <w:r>
-              <w:rPr>
-                <w:rStyle w:val="Hyperlink"/>
-                <w:noProof/>
-              </w:rPr>
-              <w:t>2.2 Email Service</w:t>
-            </w:r>
-            <w:r>
-              <w:rPr>
-                <w:noProof/>
-                <w:webHidden/>
-              </w:rPr>
-              <w:tab/>
-            </w:r>
-            <w:r>
-              <w:rPr>
-                <w:noProof/>
-                <w:webHidden/>
-              </w:rPr>
-              <w:fldChar w:fldCharType="begin"/>
-            </w:r>
-            <w:r>
-              <w:rPr>
-                <w:noProof/>
-                <w:webHidden/>
-              </w:rPr>
-              <w:instrText xml:space="preserve"> PAGEREF _Toc517788616 \h </w:instrText>
-            </w:r>
-            <w:r>
-              <w:rPr>
-                <w:noProof/>
-                <w:webHidden/>
-              </w:rPr>
-            </w:r>
-            <w:r>
-              <w:rPr>
-                <w:noProof/>
-                <w:webHidden/>
-              </w:rPr>
-              <w:fldChar w:fldCharType="separate"/>
-            </w:r>
-            <w:r>
-              <w:rPr>
-                <w:noProof/>
-                <w:webHidden/>
-              </w:rPr>
-              <w:t>14</w:t>
-            </w:r>
-            <w:r>
-              <w:rPr>
-                <w:noProof/>
-                <w:webHidden/>
-              </w:rPr>
-              <w:fldChar w:fldCharType="end"/>
-            </w:r>
-          </w:hyperlink>
-        </w:p>
-        <w:p>
-          <w:pPr>
-            <w:pStyle w:val="Cuprins2"/>
-            <w:tabs>
-              <w:tab w:val="right" w:leader="dot" w:pos="9395"/>
-            </w:tabs>
-            <w:rPr>
-              <w:rFonts w:asciiTheme="minorHAnsi" w:eastAsiaTheme="minorEastAsia" w:hAnsiTheme="minorHAnsi"/>
-              <w:noProof/>
-              <w:sz w:val="22"/>
-              <w:lang w:eastAsia="ro-RO"/>
-            </w:rPr>
-          </w:pPr>
-          <w:hyperlink w:anchor="_Toc517788617" w:history="1">
-            <w:r>
-              <w:rPr>
-                <w:rStyle w:val="Hyperlink"/>
-                <w:noProof/>
-              </w:rPr>
-              <w:t>2.3 Baza de date</w:t>
-            </w:r>
-            <w:r>
-              <w:rPr>
-                <w:noProof/>
-                <w:webHidden/>
-              </w:rPr>
-              <w:tab/>
-            </w:r>
-            <w:r>
-              <w:rPr>
-                <w:noProof/>
-                <w:webHidden/>
-              </w:rPr>
-              <w:fldChar w:fldCharType="begin"/>
-            </w:r>
-            <w:r>
-              <w:rPr>
-                <w:noProof/>
-                <w:webHidden/>
-              </w:rPr>
-              <w:instrText xml:space="preserve"> PAGEREF _Toc517788617 \h </w:instrText>
-            </w:r>
-            <w:r>
-              <w:rPr>
-                <w:noProof/>
-                <w:webHidden/>
-              </w:rPr>
-            </w:r>
-            <w:r>
-              <w:rPr>
-                <w:noProof/>
-                <w:webHidden/>
-              </w:rPr>
-              <w:fldChar w:fldCharType="separate"/>
-            </w:r>
-            <w:r>
-              <w:rPr>
-                <w:noProof/>
-                <w:webHidden/>
-              </w:rPr>
-              <w:t>14</w:t>
+              <w:t>13</w:t>
             </w:r>
             <w:r>
               <w:rPr>
@@ -3572,13 +3359,13 @@
               <w:lang w:eastAsia="ro-RO"/>
             </w:rPr>
           </w:pPr>
-          <w:hyperlink w:anchor="_Toc517788618" w:history="1">
+          <w:hyperlink w:anchor="_Toc517794336" w:history="1">
             <w:r>
               <w:rPr>
                 <w:rStyle w:val="Hyperlink"/>
                 <w:noProof/>
               </w:rPr>
-              <w:t>1.</w:t>
+              <w:t>3.</w:t>
             </w:r>
             <w:r>
               <w:rPr>
@@ -3615,7 +3402,7 @@
                 <w:noProof/>
                 <w:webHidden/>
               </w:rPr>
-              <w:instrText xml:space="preserve"> PAGEREF _Toc517788618 \h </w:instrText>
+              <w:instrText xml:space="preserve"> PAGEREF _Toc517794336 \h </w:instrText>
             </w:r>
             <w:r>
               <w:rPr>
@@ -3635,7 +3422,7 @@
                 <w:noProof/>
                 <w:webHidden/>
               </w:rPr>
-              <w:t>15</w:t>
+              <w:t>14</w:t>
             </w:r>
             <w:r>
               <w:rPr>
@@ -3660,7 +3447,7 @@
               <w:lang w:eastAsia="ro-RO"/>
             </w:rPr>
           </w:pPr>
-          <w:hyperlink w:anchor="_Toc517788619" w:history="1">
+          <w:hyperlink w:anchor="_Toc517794337" w:history="1">
             <w:r>
               <w:rPr>
                 <w:rStyle w:val="Hyperlink"/>
@@ -3703,7 +3490,7 @@
                 <w:noProof/>
                 <w:webHidden/>
               </w:rPr>
-              <w:instrText xml:space="preserve"> PAGEREF _Toc517788619 \h </w:instrText>
+              <w:instrText xml:space="preserve"> PAGEREF _Toc517794337 \h </w:instrText>
             </w:r>
             <w:r>
               <w:rPr>
@@ -3723,7 +3510,7 @@
                 <w:noProof/>
                 <w:webHidden/>
               </w:rPr>
-              <w:t>15</w:t>
+              <w:t>14</w:t>
             </w:r>
             <w:r>
               <w:rPr>
@@ -3748,7 +3535,7 @@
               <w:lang w:eastAsia="ro-RO"/>
             </w:rPr>
           </w:pPr>
-          <w:hyperlink w:anchor="_Toc517788620" w:history="1">
+          <w:hyperlink w:anchor="_Toc517794338" w:history="1">
             <w:r>
               <w:rPr>
                 <w:rStyle w:val="Hyperlink"/>
@@ -3791,7 +3578,7 @@
                 <w:noProof/>
                 <w:webHidden/>
               </w:rPr>
-              <w:instrText xml:space="preserve"> PAGEREF _Toc517788620 \h </w:instrText>
+              <w:instrText xml:space="preserve"> PAGEREF _Toc517794338 \h </w:instrText>
             </w:r>
             <w:r>
               <w:rPr>
@@ -3811,7 +3598,7 @@
                 <w:noProof/>
                 <w:webHidden/>
               </w:rPr>
-              <w:t>15</w:t>
+              <w:t>14</w:t>
             </w:r>
             <w:r>
               <w:rPr>
@@ -3836,7 +3623,7 @@
               <w:lang w:eastAsia="ro-RO"/>
             </w:rPr>
           </w:pPr>
-          <w:hyperlink w:anchor="_Toc517788621" w:history="1">
+          <w:hyperlink w:anchor="_Toc517794339" w:history="1">
             <w:r>
               <w:rPr>
                 <w:rStyle w:val="Hyperlink"/>
@@ -3879,7 +3666,7 @@
                 <w:noProof/>
                 <w:webHidden/>
               </w:rPr>
-              <w:instrText xml:space="preserve"> PAGEREF _Toc517788621 \h </w:instrText>
+              <w:instrText xml:space="preserve"> PAGEREF _Toc517794339 \h </w:instrText>
             </w:r>
             <w:r>
               <w:rPr>
@@ -3899,7 +3686,7 @@
                 <w:noProof/>
                 <w:webHidden/>
               </w:rPr>
-              <w:t>15</w:t>
+              <w:t>14</w:t>
             </w:r>
             <w:r>
               <w:rPr>
@@ -3923,13 +3710,13 @@
               <w:lang w:eastAsia="ro-RO"/>
             </w:rPr>
           </w:pPr>
-          <w:hyperlink w:anchor="_Toc517788622" w:history="1">
+          <w:hyperlink w:anchor="_Toc517794340" w:history="1">
             <w:r>
               <w:rPr>
                 <w:rStyle w:val="Hyperlink"/>
                 <w:noProof/>
               </w:rPr>
-              <w:t>2.</w:t>
+              <w:t>4.</w:t>
             </w:r>
             <w:r>
               <w:rPr>
@@ -3966,7 +3753,7 @@
                 <w:noProof/>
                 <w:webHidden/>
               </w:rPr>
-              <w:instrText xml:space="preserve"> PAGEREF _Toc517788622 \h </w:instrText>
+              <w:instrText xml:space="preserve"> PAGEREF _Toc517794340 \h </w:instrText>
             </w:r>
             <w:r>
               <w:rPr>
@@ -3986,7 +3773,7 @@
                 <w:noProof/>
                 <w:webHidden/>
               </w:rPr>
-              <w:t>16</w:t>
+              <w:t>15</w:t>
             </w:r>
             <w:r>
               <w:rPr>
@@ -4010,13 +3797,13 @@
               <w:lang w:eastAsia="ro-RO"/>
             </w:rPr>
           </w:pPr>
-          <w:hyperlink w:anchor="_Toc517788623" w:history="1">
+          <w:hyperlink w:anchor="_Toc517794341" w:history="1">
             <w:r>
               <w:rPr>
                 <w:rStyle w:val="Hyperlink"/>
                 <w:noProof/>
               </w:rPr>
-              <w:t>3.</w:t>
+              <w:t>5.</w:t>
             </w:r>
             <w:r>
               <w:rPr>
@@ -4053,7 +3840,7 @@
                 <w:noProof/>
                 <w:webHidden/>
               </w:rPr>
-              <w:instrText xml:space="preserve"> PAGEREF _Toc517788623 \h </w:instrText>
+              <w:instrText xml:space="preserve"> PAGEREF _Toc517794341 \h </w:instrText>
             </w:r>
             <w:r>
               <w:rPr>
@@ -4073,7 +3860,7 @@
                 <w:noProof/>
                 <w:webHidden/>
               </w:rPr>
-              <w:t>17</w:t>
+              <w:t>16</w:t>
             </w:r>
             <w:r>
               <w:rPr>
@@ -4094,7 +3881,7 @@
               <w:lang w:eastAsia="ro-RO"/>
             </w:rPr>
           </w:pPr>
-          <w:hyperlink w:anchor="_Toc517788624" w:history="1">
+          <w:hyperlink w:anchor="_Toc517794342" w:history="1">
             <w:r>
               <w:rPr>
                 <w:rStyle w:val="Hyperlink"/>
@@ -4121,7 +3908,7 @@
                 <w:noProof/>
                 <w:webHidden/>
               </w:rPr>
-              <w:instrText xml:space="preserve"> PAGEREF _Toc517788624 \h </w:instrText>
+              <w:instrText xml:space="preserve"> PAGEREF _Toc517794342 \h </w:instrText>
             </w:r>
             <w:r>
               <w:rPr>
@@ -4141,7 +3928,7 @@
                 <w:noProof/>
                 <w:webHidden/>
               </w:rPr>
-              <w:t>18</w:t>
+              <w:t>17</w:t>
             </w:r>
             <w:r>
               <w:rPr>
@@ -4162,7 +3949,7 @@
               <w:lang w:eastAsia="ro-RO"/>
             </w:rPr>
           </w:pPr>
-          <w:hyperlink w:anchor="_Toc517788625" w:history="1">
+          <w:hyperlink w:anchor="_Toc517794343" w:history="1">
             <w:r>
               <w:rPr>
                 <w:rStyle w:val="Hyperlink"/>
@@ -4189,7 +3976,7 @@
                 <w:noProof/>
                 <w:webHidden/>
               </w:rPr>
-              <w:instrText xml:space="preserve"> PAGEREF _Toc517788625 \h </w:instrText>
+              <w:instrText xml:space="preserve"> PAGEREF _Toc517794343 \h </w:instrText>
             </w:r>
             <w:r>
               <w:rPr>
@@ -4209,7 +3996,7 @@
                 <w:noProof/>
                 <w:webHidden/>
               </w:rPr>
-              <w:t>19</w:t>
+              <w:t>18</w:t>
             </w:r>
             <w:r>
               <w:rPr>
@@ -4233,7 +4020,7 @@
               <w:lang w:eastAsia="ro-RO"/>
             </w:rPr>
           </w:pPr>
-          <w:hyperlink w:anchor="_Toc517788626" w:history="1">
+          <w:hyperlink w:anchor="_Toc517794344" w:history="1">
             <w:r>
               <w:rPr>
                 <w:rStyle w:val="Hyperlink"/>
@@ -4260,7 +4047,7 @@
                 <w:noProof/>
                 <w:webHidden/>
               </w:rPr>
-              <w:instrText xml:space="preserve"> PAGEREF _Toc517788626 \h </w:instrText>
+              <w:instrText xml:space="preserve"> PAGEREF _Toc517794344 \h </w:instrText>
             </w:r>
             <w:r>
               <w:rPr>
@@ -4280,7 +4067,7 @@
                 <w:noProof/>
                 <w:webHidden/>
               </w:rPr>
-              <w:t>19</w:t>
+              <w:t>18</w:t>
             </w:r>
             <w:r>
               <w:rPr>
@@ -4327,7 +4114,7 @@
       <w:pPr>
         <w:pStyle w:val="Titlu1"/>
       </w:pPr>
-      <w:bookmarkStart w:id="0" w:name="_Toc517788606"/>
+      <w:bookmarkStart w:id="0" w:name="_Toc517794327"/>
       <w:r>
         <w:lastRenderedPageBreak/>
         <w:t>Introducere</w:t>
@@ -4642,7 +4429,7 @@
       <w:pPr>
         <w:pStyle w:val="Titlu1"/>
       </w:pPr>
-      <w:bookmarkStart w:id="3" w:name="_Toc517788607"/>
+      <w:bookmarkStart w:id="3" w:name="_Toc517794328"/>
       <w:r>
         <w:lastRenderedPageBreak/>
         <w:t>Motivație</w:t>
@@ -4718,7 +4505,7 @@
       <w:pPr>
         <w:pStyle w:val="Titlu1"/>
       </w:pPr>
-      <w:bookmarkStart w:id="4" w:name="_Toc517788608"/>
+      <w:bookmarkStart w:id="4" w:name="_Toc517794329"/>
       <w:r>
         <w:t>Context</w:t>
       </w:r>
@@ -5311,7 +5098,7 @@
       <w:pPr>
         <w:pStyle w:val="Titlu1"/>
       </w:pPr>
-      <w:bookmarkStart w:id="5" w:name="_Toc517788609"/>
+      <w:bookmarkStart w:id="5" w:name="_Toc517794330"/>
       <w:r>
         <w:t>Contribuții</w:t>
       </w:r>
@@ -5417,7 +5204,7 @@
           <w:numId w:val="8"/>
         </w:numPr>
       </w:pPr>
-      <w:bookmarkStart w:id="6" w:name="_Toc517788610"/>
+      <w:bookmarkStart w:id="6" w:name="_Toc517794331"/>
       <w:r>
         <w:lastRenderedPageBreak/>
         <w:t>Tehnologii folosite</w:t>
@@ -5769,7 +5556,7 @@
           <w:numId w:val="8"/>
         </w:numPr>
       </w:pPr>
-      <w:bookmarkStart w:id="7" w:name="_Toc517788611"/>
+      <w:bookmarkStart w:id="7" w:name="_Toc517794332"/>
       <w:r>
         <w:lastRenderedPageBreak/>
         <w:t>Dezvoltarea</w:t>
@@ -5782,16 +5569,31 @@
     <w:p>
       <w:pPr>
         <w:pStyle w:val="Titlu2"/>
-        <w:ind w:left="360"/>
-      </w:pPr>
-      <w:bookmarkStart w:id="8" w:name="_Toc517788612"/>
-      <w:r>
-        <w:t xml:space="preserve">2.1 </w:t>
+        <w:numPr>
+          <w:ilvl w:val="1"/>
+          <w:numId w:val="18"/>
+        </w:numPr>
+      </w:pPr>
+      <w:bookmarkStart w:id="8" w:name="_Toc517794333"/>
+      <w:r>
+        <w:t xml:space="preserve"> </w:t>
       </w:r>
       <w:r>
         <w:t>Structura aplicației</w:t>
       </w:r>
       <w:bookmarkEnd w:id="8"/>
+    </w:p>
+    <w:p>
+      <w:pPr>
+        <w:pStyle w:val="Titlu3"/>
+        <w:ind w:firstLine="360"/>
+      </w:pPr>
+      <w:r>
+        <w:t xml:space="preserve">2.1.1 </w:t>
+      </w:r>
+      <w:r>
+        <w:t>Introducere</w:t>
+      </w:r>
     </w:p>
     <w:p>
       <w:r>
@@ -5802,17 +5604,1466 @@
         <w:t>Asp.Net 4.6.1 Standard Web Forms</w:t>
       </w:r>
       <w:r>
-        <w:t xml:space="preserve">, iar ca limbaj de programare a fost folosit C#. </w:t>
-      </w:r>
-      <w:bookmarkStart w:id="9" w:name="_GoBack"/>
+        <w:rPr>
+          <w:rStyle w:val="Referinnotdesubsol"/>
+        </w:rPr>
+        <w:footnoteReference w:id="9"/>
+      </w:r>
+      <w:r>
+        <w:t xml:space="preserve"> Code-behind Model</w:t>
+      </w:r>
+      <w:r>
+        <w:t>, iar ca limbaj de programare a fost folosit</w:t>
+      </w:r>
+      <w:r>
+        <w:t xml:space="preserve"> Microsoft Visual</w:t>
+      </w:r>
+      <w:r>
+        <w:t xml:space="preserve"> C#. </w:t>
+      </w:r>
+      <w:r>
+        <w:t xml:space="preserve">ASP.NET Web Forms permite construirea de site-uri web dinamice, folosind un model bazat pe evenimente cu drag-and-drop. O suprafață de design și sute de elemente de control și de componente facilitează construirea rapidă </w:t>
+      </w:r>
+      <w:r>
+        <w:t>de site-uri cu un UI</w:t>
+      </w:r>
+      <w:r>
+        <w:rPr>
+          <w:rStyle w:val="Referinnotdesubsol"/>
+        </w:rPr>
+        <w:footnoteReference w:id="10"/>
+      </w:r>
+      <w:r>
+        <w:t xml:space="preserve"> sofisticat cu acces la date.</w:t>
+      </w:r>
+      <w:r>
+        <w:t xml:space="preserve"> </w:t>
+      </w:r>
+    </w:p>
+    <w:p>
+      <w:r>
+        <w:tab/>
+        <w:t>ASP.NET Web Forms oferă:</w:t>
+      </w:r>
+    </w:p>
+    <w:p>
+      <w:pPr>
+        <w:pStyle w:val="Listparagraf"/>
+        <w:numPr>
+          <w:ilvl w:val="0"/>
+          <w:numId w:val="16"/>
+        </w:numPr>
+      </w:pPr>
+      <w:r>
+        <w:t>Separarea codului HTML și a codului UI de logica aplicației</w:t>
+      </w:r>
+      <w:r>
+        <w:t xml:space="preserve"> și de asemenea a clientului de server</w:t>
+      </w:r>
+    </w:p>
+    <w:p>
+      <w:pPr>
+        <w:pStyle w:val="Listparagraf"/>
+        <w:numPr>
+          <w:ilvl w:val="0"/>
+          <w:numId w:val="16"/>
+        </w:numPr>
+      </w:pPr>
+      <w:r>
+        <w:t>O suită bogată de controale de server pentru tot felul de acțiuni, inclusiv acces la baza de date</w:t>
+      </w:r>
+    </w:p>
+    <w:p>
+      <w:pPr>
+        <w:pStyle w:val="Listparagraf"/>
+        <w:numPr>
+          <w:ilvl w:val="0"/>
+          <w:numId w:val="16"/>
+        </w:numPr>
+      </w:pPr>
+      <w:r>
+        <w:t xml:space="preserve">Suport pentru scripting pe partea de client, pentru o serie de funcționalități </w:t>
+      </w:r>
+      <w:r>
+        <w:t>precum: securitate, rutare, performanță, internaționalizare, testare, depanare și gestionare a erorilor</w:t>
+      </w:r>
+    </w:p>
+    <w:p>
+      <w:pPr>
+        <w:pStyle w:val="Listparagraf"/>
+        <w:numPr>
+          <w:ilvl w:val="0"/>
+          <w:numId w:val="16"/>
+        </w:numPr>
+      </w:pPr>
+      <w:r>
+        <w:t xml:space="preserve">Acces </w:t>
+      </w:r>
+      <w:r>
+        <w:t>rapid și ușor la baza de date</w:t>
+      </w:r>
+    </w:p>
+    <w:p>
+      <w:pPr>
+        <w:pStyle w:val="Titlu3"/>
+        <w:ind w:firstLine="360"/>
+      </w:pPr>
+      <w:r>
+        <w:t xml:space="preserve">2.1.2 </w:t>
+      </w:r>
+      <w:r>
+        <w:t>Code-behind model</w:t>
+      </w:r>
+    </w:p>
+    <w:p>
+      <w:r>
+        <w:tab/>
+        <w:t>Microsoft recomandă ca abordarea codului dinamic al paginii</w:t>
+      </w:r>
+      <w:r>
+        <w:t xml:space="preserve"> să se facă</w:t>
+      </w:r>
+      <w:r>
+        <w:t xml:space="preserve"> folosindu-se modelul Code-behind, care plasează codul respectiv într-un fișier separat. </w:t>
+      </w:r>
+      <w:r>
+        <w:t xml:space="preserve">Acest fișier va avea numele paginii, urmat de extensia </w:t>
+      </w:r>
+      <w:r>
+        <w:rPr>
+          <w:i/>
+        </w:rPr>
+        <w:t>.cs</w:t>
+      </w:r>
+      <w:r>
+        <w:t>. De exemplu, pentru pagina „Default.aspx” (</w:t>
+      </w:r>
+      <w:r>
+        <w:rPr>
+          <w:i/>
+        </w:rPr>
+        <w:t>.aspx</w:t>
+      </w:r>
+      <w:r>
+        <w:t xml:space="preserve"> este extensia paginii web) fișierul ce conține codul dinamic va avea denumirea „Default.aspx.cs”</w:t>
+      </w:r>
+      <w:r>
+        <w:t xml:space="preserve">, după cum se poate observa și în </w:t>
+      </w:r>
+      <w:r>
+        <w:fldChar w:fldCharType="begin"/>
+      </w:r>
+      <w:r>
+        <w:instrText xml:space="preserve"> REF _Ref517796618 \h </w:instrText>
+      </w:r>
+      <w:r>
+        <w:fldChar w:fldCharType="separate"/>
+      </w:r>
+      <w:r>
+        <w:t xml:space="preserve">Fig. </w:t>
+      </w:r>
+      <w:r>
+        <w:rPr>
+          <w:noProof/>
+        </w:rPr>
+        <w:t>5</w:t>
+      </w:r>
+      <w:r>
+        <w:fldChar w:fldCharType="end"/>
+      </w:r>
+      <w:r>
+        <w:t xml:space="preserve"> de mai jos</w:t>
+      </w:r>
+      <w:r>
+        <w:t xml:space="preserve"> </w:t>
+      </w:r>
+      <w:r>
+        <w:t>.</w:t>
+      </w:r>
+      <w:r>
+        <w:t xml:space="preserve"> De </w:t>
+      </w:r>
+      <w:r>
+        <w:t xml:space="preserve"> </w:t>
+      </w:r>
+      <w:r>
+        <w:t>asemenea, o pagină web conține și un fișier designer</w:t>
+      </w:r>
+      <w:r>
+        <w:t xml:space="preserve"> (având extensia </w:t>
+      </w:r>
+      <w:r>
+        <w:rPr>
+          <w:i/>
+        </w:rPr>
+        <w:t>.designer</w:t>
+      </w:r>
+      <w:r>
+        <w:t>)</w:t>
+      </w:r>
+      <w:r>
+        <w:t xml:space="preserve">, fișier generat automat de pe pagina </w:t>
+      </w:r>
+      <w:r>
+        <w:rPr>
+          <w:i/>
+        </w:rPr>
+        <w:t>aspx</w:t>
+      </w:r>
+      <w:r>
+        <w:t xml:space="preserve"> și </w:t>
+      </w:r>
+      <w:r>
+        <w:t>î</w:t>
+      </w:r>
+      <w:r>
+        <w:t xml:space="preserve">i permite programatorului să facă referire la componentele fișierului </w:t>
+      </w:r>
+      <w:r>
+        <w:rPr>
+          <w:i/>
+        </w:rPr>
+        <w:t xml:space="preserve">cs </w:t>
+      </w:r>
+      <w:r>
+        <w:t xml:space="preserve">în pagina </w:t>
+      </w:r>
+      <w:r>
+        <w:rPr>
+          <w:i/>
+        </w:rPr>
+        <w:t>aspx</w:t>
+      </w:r>
+      <w:r>
+        <w:t xml:space="preserve"> fără să le declare manual.</w:t>
+      </w:r>
+      <w:r>
+        <w:t xml:space="preserve"> În acest fel se poate avea în vedere la nivel teoretic o separare a prezentării și a </w:t>
+      </w:r>
+      <w:r>
+        <w:lastRenderedPageBreak/>
+        <w:t xml:space="preserve">conținutului. În linii mari, este similară cu separarea controlerului de view în framework-ul Model-View-Controller.  </w:t>
+      </w:r>
+    </w:p>
+    <w:p>
+      <w:pPr>
+        <w:keepNext/>
+        <w:jc w:val="center"/>
+      </w:pPr>
+      <w:r>
+        <w:rPr>
+          <w:noProof/>
+        </w:rPr>
+        <w:drawing>
+          <wp:inline distT="0" distB="0" distL="0" distR="0" wp14:anchorId="5F151702" wp14:editId="7614609D">
+            <wp:extent cx="1926183" cy="565129"/>
+            <wp:effectExtent l="0" t="0" r="0" b="6985"/>
+            <wp:docPr id="6" name="Imagine 6"/>
+            <wp:cNvGraphicFramePr>
+              <a:graphicFrameLocks xmlns:a="http://schemas.openxmlformats.org/drawingml/2006/main" noChangeAspect="1"/>
+            </wp:cNvGraphicFramePr>
+            <a:graphic xmlns:a="http://schemas.openxmlformats.org/drawingml/2006/main">
+              <a:graphicData uri="http://schemas.openxmlformats.org/drawingml/2006/picture">
+                <pic:pic xmlns:pic="http://schemas.openxmlformats.org/drawingml/2006/picture">
+                  <pic:nvPicPr>
+                    <pic:cNvPr id="6" name="Dezvoltare-codebehind.png"/>
+                    <pic:cNvPicPr/>
+                  </pic:nvPicPr>
+                  <pic:blipFill>
+                    <a:blip r:embed="rId16">
+                      <a:extLst>
+                        <a:ext uri="{28A0092B-C50C-407E-A947-70E740481C1C}">
+                          <a14:useLocalDpi xmlns:a14="http://schemas.microsoft.com/office/drawing/2010/main" val="0"/>
+                        </a:ext>
+                      </a:extLst>
+                    </a:blip>
+                    <a:stretch>
+                      <a:fillRect/>
+                    </a:stretch>
+                  </pic:blipFill>
+                  <pic:spPr>
+                    <a:xfrm>
+                      <a:off x="0" y="0"/>
+                      <a:ext cx="1945339" cy="570749"/>
+                    </a:xfrm>
+                    <a:prstGeom prst="rect">
+                      <a:avLst/>
+                    </a:prstGeom>
+                  </pic:spPr>
+                </pic:pic>
+              </a:graphicData>
+            </a:graphic>
+          </wp:inline>
+        </w:drawing>
+      </w:r>
+    </w:p>
+    <w:p>
+      <w:pPr>
+        <w:pStyle w:val="Legend"/>
+        <w:jc w:val="center"/>
+      </w:pPr>
+      <w:bookmarkStart w:id="9" w:name="_Ref517796618"/>
+      <w:r>
+        <w:t xml:space="preserve">Fig. </w:t>
+      </w:r>
+      <w:r>
+        <w:fldChar w:fldCharType="begin"/>
+      </w:r>
+      <w:r>
+        <w:instrText xml:space="preserve"> SEQ Fig. \* ARABIC </w:instrText>
+      </w:r>
+      <w:r>
+        <w:fldChar w:fldCharType="separate"/>
+      </w:r>
+      <w:r>
+        <w:rPr>
+          <w:noProof/>
+        </w:rPr>
+        <w:t>5</w:t>
+      </w:r>
+      <w:r>
+        <w:fldChar w:fldCharType="end"/>
+      </w:r>
       <w:bookmarkEnd w:id="9"/>
+      <w:r>
+        <w:t xml:space="preserve"> – Componentele unei pagini Aspx</w:t>
+      </w:r>
+    </w:p>
+    <w:p>
+      <w:pPr>
+        <w:pStyle w:val="Titlu3"/>
+        <w:ind w:firstLine="360"/>
+      </w:pPr>
+      <w:r>
+        <w:t>2.1.3 Master Page</w:t>
+      </w:r>
+    </w:p>
+    <w:p>
+      <w:r>
+        <w:tab/>
+        <w:t>O pagină principala (</w:t>
+      </w:r>
+      <w:r>
+        <w:t>m</w:t>
+      </w:r>
+      <w:r>
+        <w:t>aster page) permit</w:t>
+      </w:r>
+      <w:r>
+        <w:t>e</w:t>
+      </w:r>
+      <w:r>
+        <w:t xml:space="preserve"> crearea unui aspect unitar pentru paginile întregii aplicații. Această pagină</w:t>
+      </w:r>
+      <w:r>
+        <w:t xml:space="preserve"> (având extensia </w:t>
+      </w:r>
+      <w:r>
+        <w:rPr>
+          <w:i/>
+        </w:rPr>
+        <w:t>.master</w:t>
+      </w:r>
+      <w:r>
+        <w:t>)</w:t>
+      </w:r>
+      <w:r>
+        <w:t xml:space="preserve"> definește aspectul și comportamentul dorit pentru toate paginile (sau un grup de pagini) din aplicație. Apoi, se pot crea pagini de conținut individuale, care vor respecta întocmai structura dată de pagina </w:t>
+      </w:r>
+      <w:r>
+        <w:t>master</w:t>
+      </w:r>
+      <w:r>
+        <w:t>, iar în momentul în care un utilizator accesează o pagină de conținut, rezultatul va fi o pagină ce îmbină conținutul paginii respective cu aspectul paginii master.</w:t>
+      </w:r>
+      <w:r>
+        <w:t xml:space="preserve"> Vizual, se poate înțelege mai bine acest proces, analizând </w:t>
+      </w:r>
+      <w:r>
+        <w:rPr>
+          <w:i/>
+        </w:rPr>
+        <w:fldChar w:fldCharType="begin"/>
+      </w:r>
+      <w:r>
+        <w:rPr>
+          <w:i/>
+        </w:rPr>
+        <w:instrText xml:space="preserve"> REF _Ref517797538 \h </w:instrText>
+      </w:r>
+      <w:r>
+        <w:rPr>
+          <w:i/>
+        </w:rPr>
+      </w:r>
+      <w:r>
+        <w:rPr>
+          <w:i/>
+        </w:rPr>
+        <w:instrText xml:space="preserve"> \* MERGEFORMAT </w:instrText>
+      </w:r>
+      <w:r>
+        <w:rPr>
+          <w:i/>
+        </w:rPr>
+        <w:fldChar w:fldCharType="separate"/>
+      </w:r>
+      <w:r>
+        <w:rPr>
+          <w:i/>
+        </w:rPr>
+        <w:t xml:space="preserve">Fig. </w:t>
+      </w:r>
+      <w:r>
+        <w:rPr>
+          <w:i/>
+          <w:noProof/>
+        </w:rPr>
+        <w:t>6</w:t>
+      </w:r>
+      <w:r>
+        <w:rPr>
+          <w:i/>
+        </w:rPr>
+        <w:fldChar w:fldCharType="end"/>
+      </w:r>
+      <w:r>
+        <w:t xml:space="preserve"> de mai jos.</w:t>
+      </w:r>
+    </w:p>
+    <w:p>
+      <w:r>
+        <w:tab/>
+        <w:t>În acest mod, toate paginile vor utiliza aceleași elemente, precum: antet, bară de navigare, stiluri, fundal, subsol etc.</w:t>
+      </w:r>
+      <w:r>
+        <w:t xml:space="preserve"> În acest mod se scrie și mai puțin cod, el fiind scris o singură dată, în pagina master</w:t>
+      </w:r>
+      <w:r>
+        <w:t>, iar dacă pagina master se va modifica, schimbarea se va produce în toate paginile.</w:t>
+      </w:r>
+    </w:p>
+    <w:p>
+      <w:pPr>
+        <w:shd w:val="clear" w:color="auto" w:fill="FFFFFF" w:themeFill="background1"/>
+        <w:rPr>
+          <w:szCs w:val="24"/>
+        </w:rPr>
+      </w:pPr>
+      <w:r>
+        <w:tab/>
+        <w:t>În fiecare pagină de conținut se declară pagina master, prin intermediul directive</w:t>
+      </w:r>
+      <w:r>
+        <w:t>i</w:t>
+      </w:r>
+      <w:r>
+        <w:rPr>
+          <w:rStyle w:val="Referinnotdesubsol"/>
+        </w:rPr>
+        <w:footnoteReference w:id="11"/>
+      </w:r>
+      <w:r>
+        <w:t xml:space="preserve"> </w:t>
+      </w:r>
+      <w:r>
+        <w:rPr>
+          <w:sz w:val="20"/>
+        </w:rPr>
+        <w:t>&lt;%@Page %&gt;</w:t>
+      </w:r>
+      <w:r>
+        <w:rPr>
+          <w:sz w:val="20"/>
+        </w:rPr>
+        <w:t xml:space="preserve">  </w:t>
+      </w:r>
+      <w:r>
+        <w:t>în antetul paginii</w:t>
+      </w:r>
+      <w:r>
+        <w:rPr>
+          <w:szCs w:val="24"/>
+        </w:rPr>
+        <w:t xml:space="preserve">. </w:t>
+      </w:r>
+      <w:r>
+        <w:rPr>
+          <w:szCs w:val="24"/>
+        </w:rPr>
+        <w:t>În exemplul de cod următor se va specifica pagina master „Site.Master” a paginii „Default.aspx”</w:t>
+      </w:r>
+      <w:r>
+        <w:rPr>
+          <w:szCs w:val="24"/>
+        </w:rPr>
+        <w:t>:</w:t>
+      </w:r>
+    </w:p>
+    <w:p>
+      <w:pPr>
+        <w:shd w:val="clear" w:color="auto" w:fill="FFFFFF" w:themeFill="background1"/>
+        <w:jc w:val="center"/>
+        <w:rPr>
+          <w:rFonts w:ascii="Arial" w:hAnsi="Arial" w:cs="Arial"/>
+          <w:color w:val="000000"/>
+          <w:sz w:val="19"/>
+          <w:szCs w:val="19"/>
+          <w:highlight w:val="yellow"/>
+        </w:rPr>
+      </w:pPr>
+      <w:r>
+        <w:rPr>
+          <w:rFonts w:ascii="Arial" w:hAnsi="Arial" w:cs="Arial"/>
+          <w:color w:val="000000"/>
+          <w:sz w:val="19"/>
+          <w:szCs w:val="19"/>
+          <w:highlight w:val="yellow"/>
+        </w:rPr>
+        <w:t>&lt;%</w:t>
+      </w:r>
+      <w:r>
+        <w:rPr>
+          <w:rFonts w:ascii="Arial" w:hAnsi="Arial" w:cs="Arial"/>
+          <w:color w:val="0000FF"/>
+          <w:sz w:val="19"/>
+          <w:szCs w:val="19"/>
+        </w:rPr>
+        <w:t>@</w:t>
+      </w:r>
+      <w:r>
+        <w:rPr>
+          <w:rFonts w:ascii="Arial" w:hAnsi="Arial" w:cs="Arial"/>
+          <w:color w:val="000000"/>
+          <w:sz w:val="19"/>
+          <w:szCs w:val="19"/>
+        </w:rPr>
+        <w:t xml:space="preserve"> </w:t>
+      </w:r>
+      <w:r>
+        <w:rPr>
+          <w:rFonts w:ascii="Arial" w:hAnsi="Arial" w:cs="Arial"/>
+          <w:color w:val="800000"/>
+          <w:sz w:val="19"/>
+          <w:szCs w:val="19"/>
+        </w:rPr>
+        <w:t>Page</w:t>
+      </w:r>
+      <w:r>
+        <w:rPr>
+          <w:rFonts w:ascii="Arial" w:hAnsi="Arial" w:cs="Arial"/>
+          <w:color w:val="000000"/>
+          <w:sz w:val="19"/>
+          <w:szCs w:val="19"/>
+        </w:rPr>
+        <w:t xml:space="preserve"> </w:t>
+      </w:r>
+      <w:proofErr w:type="spellStart"/>
+      <w:r>
+        <w:rPr>
+          <w:rFonts w:ascii="Arial" w:hAnsi="Arial" w:cs="Arial"/>
+          <w:color w:val="FF0000"/>
+          <w:sz w:val="19"/>
+          <w:szCs w:val="19"/>
+        </w:rPr>
+        <w:t>Title</w:t>
+      </w:r>
+      <w:proofErr w:type="spellEnd"/>
+      <w:r>
+        <w:rPr>
+          <w:rFonts w:ascii="Arial" w:hAnsi="Arial" w:cs="Arial"/>
+          <w:color w:val="0000FF"/>
+          <w:sz w:val="19"/>
+          <w:szCs w:val="19"/>
+        </w:rPr>
+        <w:t>="</w:t>
+      </w:r>
+      <w:proofErr w:type="spellStart"/>
+      <w:r>
+        <w:rPr>
+          <w:rFonts w:ascii="Arial" w:hAnsi="Arial" w:cs="Arial"/>
+          <w:color w:val="0000FF"/>
+          <w:sz w:val="19"/>
+          <w:szCs w:val="19"/>
+        </w:rPr>
+        <w:t>Default</w:t>
+      </w:r>
+      <w:proofErr w:type="spellEnd"/>
+      <w:r>
+        <w:rPr>
+          <w:rFonts w:ascii="Arial" w:hAnsi="Arial" w:cs="Arial"/>
+          <w:color w:val="0000FF"/>
+          <w:sz w:val="19"/>
+          <w:szCs w:val="19"/>
+        </w:rPr>
+        <w:t xml:space="preserve"> Page"</w:t>
+      </w:r>
+      <w:r>
+        <w:rPr>
+          <w:rFonts w:ascii="Arial" w:hAnsi="Arial" w:cs="Arial"/>
+          <w:color w:val="000000"/>
+          <w:sz w:val="19"/>
+          <w:szCs w:val="19"/>
+        </w:rPr>
+        <w:t xml:space="preserve"> </w:t>
+      </w:r>
+      <w:proofErr w:type="spellStart"/>
+      <w:r>
+        <w:rPr>
+          <w:rFonts w:ascii="Arial" w:hAnsi="Arial" w:cs="Arial"/>
+          <w:color w:val="FF0000"/>
+          <w:sz w:val="19"/>
+          <w:szCs w:val="19"/>
+        </w:rPr>
+        <w:t>Language</w:t>
+      </w:r>
+      <w:proofErr w:type="spellEnd"/>
+      <w:r>
+        <w:rPr>
+          <w:rFonts w:ascii="Arial" w:hAnsi="Arial" w:cs="Arial"/>
+          <w:color w:val="0000FF"/>
+          <w:sz w:val="19"/>
+          <w:szCs w:val="19"/>
+        </w:rPr>
+        <w:t>="C#"</w:t>
+      </w:r>
+      <w:r>
+        <w:rPr>
+          <w:rFonts w:ascii="Arial" w:hAnsi="Arial" w:cs="Arial"/>
+          <w:color w:val="000000"/>
+          <w:sz w:val="19"/>
+          <w:szCs w:val="19"/>
+        </w:rPr>
+        <w:t xml:space="preserve"> </w:t>
+      </w:r>
+      <w:proofErr w:type="spellStart"/>
+      <w:r>
+        <w:rPr>
+          <w:rFonts w:ascii="Arial" w:hAnsi="Arial" w:cs="Arial"/>
+          <w:color w:val="FF0000"/>
+          <w:sz w:val="19"/>
+          <w:szCs w:val="19"/>
+        </w:rPr>
+        <w:t>MasterPageFile</w:t>
+      </w:r>
+      <w:proofErr w:type="spellEnd"/>
+      <w:r>
+        <w:rPr>
+          <w:rFonts w:ascii="Arial" w:hAnsi="Arial" w:cs="Arial"/>
+          <w:color w:val="0000FF"/>
+          <w:sz w:val="19"/>
+          <w:szCs w:val="19"/>
+        </w:rPr>
+        <w:t>="~/Site.Master"</w:t>
+      </w:r>
+      <w:r>
+        <w:rPr>
+          <w:rFonts w:ascii="Arial" w:hAnsi="Arial" w:cs="Arial"/>
+          <w:color w:val="000000"/>
+          <w:sz w:val="19"/>
+          <w:szCs w:val="19"/>
+        </w:rPr>
+        <w:t xml:space="preserve"> </w:t>
+      </w:r>
+      <w:proofErr w:type="spellStart"/>
+      <w:r>
+        <w:rPr>
+          <w:rFonts w:ascii="Arial" w:hAnsi="Arial" w:cs="Arial"/>
+          <w:color w:val="FF0000"/>
+          <w:sz w:val="19"/>
+          <w:szCs w:val="19"/>
+        </w:rPr>
+        <w:t>AutoEventWireup</w:t>
+      </w:r>
+      <w:proofErr w:type="spellEnd"/>
+      <w:r>
+        <w:rPr>
+          <w:rFonts w:ascii="Arial" w:hAnsi="Arial" w:cs="Arial"/>
+          <w:color w:val="0000FF"/>
+          <w:sz w:val="19"/>
+          <w:szCs w:val="19"/>
+        </w:rPr>
+        <w:t>="</w:t>
+      </w:r>
+      <w:proofErr w:type="spellStart"/>
+      <w:r>
+        <w:rPr>
+          <w:rFonts w:ascii="Arial" w:hAnsi="Arial" w:cs="Arial"/>
+          <w:color w:val="0000FF"/>
+          <w:sz w:val="19"/>
+          <w:szCs w:val="19"/>
+        </w:rPr>
+        <w:t>true</w:t>
+      </w:r>
+      <w:proofErr w:type="spellEnd"/>
+      <w:r>
+        <w:rPr>
+          <w:rFonts w:ascii="Arial" w:hAnsi="Arial" w:cs="Arial"/>
+          <w:color w:val="0000FF"/>
+          <w:sz w:val="19"/>
+          <w:szCs w:val="19"/>
+        </w:rPr>
+        <w:t>"</w:t>
+      </w:r>
+      <w:r>
+        <w:rPr>
+          <w:rFonts w:ascii="Arial" w:hAnsi="Arial" w:cs="Arial"/>
+          <w:color w:val="000000"/>
+          <w:sz w:val="19"/>
+          <w:szCs w:val="19"/>
+        </w:rPr>
+        <w:t xml:space="preserve"> </w:t>
+      </w:r>
+      <w:proofErr w:type="spellStart"/>
+      <w:r>
+        <w:rPr>
+          <w:rFonts w:ascii="Arial" w:hAnsi="Arial" w:cs="Arial"/>
+          <w:color w:val="FF0000"/>
+          <w:sz w:val="19"/>
+          <w:szCs w:val="19"/>
+        </w:rPr>
+        <w:t>CodeBehind</w:t>
+      </w:r>
+      <w:proofErr w:type="spellEnd"/>
+      <w:r>
+        <w:rPr>
+          <w:rFonts w:ascii="Arial" w:hAnsi="Arial" w:cs="Arial"/>
+          <w:color w:val="0000FF"/>
+          <w:sz w:val="19"/>
+          <w:szCs w:val="19"/>
+        </w:rPr>
+        <w:t>="Default.aspx.cs"</w:t>
+      </w:r>
+      <w:r>
+        <w:rPr>
+          <w:rFonts w:ascii="Arial" w:hAnsi="Arial" w:cs="Arial"/>
+          <w:color w:val="000000"/>
+          <w:sz w:val="19"/>
+          <w:szCs w:val="19"/>
+        </w:rPr>
+        <w:t xml:space="preserve"> </w:t>
+      </w:r>
+      <w:proofErr w:type="spellStart"/>
+      <w:r>
+        <w:rPr>
+          <w:rFonts w:ascii="Arial" w:hAnsi="Arial" w:cs="Arial"/>
+          <w:color w:val="FF0000"/>
+          <w:sz w:val="19"/>
+          <w:szCs w:val="19"/>
+        </w:rPr>
+        <w:t>Inherits</w:t>
+      </w:r>
+      <w:proofErr w:type="spellEnd"/>
+      <w:r>
+        <w:rPr>
+          <w:rFonts w:ascii="Arial" w:hAnsi="Arial" w:cs="Arial"/>
+          <w:color w:val="0000FF"/>
+          <w:sz w:val="19"/>
+          <w:szCs w:val="19"/>
+        </w:rPr>
+        <w:t>="</w:t>
+      </w:r>
+      <w:proofErr w:type="spellStart"/>
+      <w:r>
+        <w:rPr>
+          <w:rFonts w:ascii="Arial" w:hAnsi="Arial" w:cs="Arial"/>
+          <w:color w:val="0000FF"/>
+          <w:sz w:val="19"/>
+          <w:szCs w:val="19"/>
+        </w:rPr>
+        <w:t>WebApp</w:t>
+      </w:r>
+      <w:proofErr w:type="spellEnd"/>
+      <w:r>
+        <w:rPr>
+          <w:rFonts w:ascii="Arial" w:hAnsi="Arial" w:cs="Arial"/>
+          <w:color w:val="0000FF"/>
+          <w:sz w:val="19"/>
+          <w:szCs w:val="19"/>
+        </w:rPr>
+        <w:t>._</w:t>
+      </w:r>
+      <w:proofErr w:type="spellStart"/>
+      <w:r>
+        <w:rPr>
+          <w:rFonts w:ascii="Arial" w:hAnsi="Arial" w:cs="Arial"/>
+          <w:color w:val="0000FF"/>
+          <w:sz w:val="19"/>
+          <w:szCs w:val="19"/>
+        </w:rPr>
+        <w:t>Default</w:t>
+      </w:r>
+      <w:proofErr w:type="spellEnd"/>
+      <w:r>
+        <w:rPr>
+          <w:rFonts w:ascii="Arial" w:hAnsi="Arial" w:cs="Arial"/>
+          <w:color w:val="0000FF"/>
+          <w:sz w:val="19"/>
+          <w:szCs w:val="19"/>
+        </w:rPr>
+        <w:t>"</w:t>
+      </w:r>
+      <w:r>
+        <w:rPr>
+          <w:rFonts w:ascii="Arial" w:hAnsi="Arial" w:cs="Arial"/>
+          <w:color w:val="000000"/>
+          <w:sz w:val="19"/>
+          <w:szCs w:val="19"/>
+        </w:rPr>
+        <w:t xml:space="preserve"> </w:t>
+      </w:r>
+      <w:r>
+        <w:rPr>
+          <w:rFonts w:ascii="Arial" w:hAnsi="Arial" w:cs="Arial"/>
+          <w:color w:val="000000"/>
+          <w:sz w:val="19"/>
+          <w:szCs w:val="19"/>
+          <w:highlight w:val="yellow"/>
+        </w:rPr>
+        <w:t>%&gt;</w:t>
+      </w:r>
+    </w:p>
+    <w:p>
+      <w:r>
+        <w:tab/>
+        <w:t xml:space="preserve">Prin intermediul unui </w:t>
+      </w:r>
+      <w:r>
+        <w:rPr>
+          <w:i/>
+        </w:rPr>
+        <w:t>PlaceHolder</w:t>
+      </w:r>
+      <w:r>
+        <w:t xml:space="preserve"> se indică zona exactă în pagina master</w:t>
+      </w:r>
+      <w:r>
+        <w:t xml:space="preserve"> dedicată reutilizării, fiind folosită</w:t>
+      </w:r>
+      <w:r>
+        <w:t>,</w:t>
+      </w:r>
+      <w:r>
+        <w:t xml:space="preserve"> după necesitate, de fiecare pagină de conținut.</w:t>
+      </w:r>
+      <w:r>
+        <w:t xml:space="preserve"> Un PlaceHolder este un control pe server, invizibil utilizatorului, ce stochează conținutul dinamic al unei pagini. Acest lucru se realizează</w:t>
+      </w:r>
+      <w:r>
+        <w:t xml:space="preserve"> prin declararea lui în pagina master</w:t>
+      </w:r>
+      <w:r>
+        <w:t>,</w:t>
+      </w:r>
+      <w:r>
+        <w:t xml:space="preserve"> </w:t>
+      </w:r>
+      <w:r>
+        <w:t>după cum urmează</w:t>
+      </w:r>
+      <w:r>
+        <w:t>:</w:t>
+      </w:r>
+    </w:p>
+    <w:p>
+      <w:pPr>
+        <w:autoSpaceDE w:val="0"/>
+        <w:autoSpaceDN w:val="0"/>
+        <w:adjustRightInd w:val="0"/>
+        <w:spacing w:line="240" w:lineRule="auto"/>
+        <w:jc w:val="center"/>
+        <w:rPr>
+          <w:rFonts w:ascii="Arial" w:hAnsi="Arial" w:cs="Arial"/>
+          <w:color w:val="0000FF"/>
+          <w:sz w:val="19"/>
+          <w:szCs w:val="19"/>
+        </w:rPr>
+      </w:pPr>
+      <w:r>
+        <w:rPr>
+          <w:rFonts w:ascii="Arial" w:hAnsi="Arial" w:cs="Arial"/>
+          <w:color w:val="0000FF"/>
+          <w:sz w:val="19"/>
+          <w:szCs w:val="19"/>
+        </w:rPr>
+        <w:t>&lt;</w:t>
+      </w:r>
+      <w:proofErr w:type="spellStart"/>
+      <w:r>
+        <w:rPr>
+          <w:rFonts w:ascii="Arial" w:hAnsi="Arial" w:cs="Arial"/>
+          <w:color w:val="800000"/>
+          <w:sz w:val="19"/>
+          <w:szCs w:val="19"/>
+        </w:rPr>
+        <w:t>asp</w:t>
+      </w:r>
+      <w:r>
+        <w:rPr>
+          <w:rFonts w:ascii="Arial" w:hAnsi="Arial" w:cs="Arial"/>
+          <w:color w:val="0000FF"/>
+          <w:sz w:val="19"/>
+          <w:szCs w:val="19"/>
+        </w:rPr>
+        <w:t>:</w:t>
+      </w:r>
+      <w:r>
+        <w:rPr>
+          <w:rFonts w:ascii="Arial" w:hAnsi="Arial" w:cs="Arial"/>
+          <w:color w:val="800000"/>
+          <w:sz w:val="19"/>
+          <w:szCs w:val="19"/>
+        </w:rPr>
+        <w:t>ContentPlaceHolder</w:t>
+      </w:r>
+      <w:proofErr w:type="spellEnd"/>
+      <w:r>
+        <w:rPr>
+          <w:rFonts w:ascii="Arial" w:hAnsi="Arial" w:cs="Arial"/>
+          <w:color w:val="000000"/>
+          <w:sz w:val="19"/>
+          <w:szCs w:val="19"/>
+        </w:rPr>
+        <w:t xml:space="preserve"> </w:t>
+      </w:r>
+      <w:r>
+        <w:rPr>
+          <w:rFonts w:ascii="Arial" w:hAnsi="Arial" w:cs="Arial"/>
+          <w:color w:val="FF0000"/>
+          <w:sz w:val="19"/>
+          <w:szCs w:val="19"/>
+        </w:rPr>
+        <w:t>ID</w:t>
+      </w:r>
+      <w:r>
+        <w:rPr>
+          <w:rFonts w:ascii="Arial" w:hAnsi="Arial" w:cs="Arial"/>
+          <w:color w:val="0000FF"/>
+          <w:sz w:val="19"/>
+          <w:szCs w:val="19"/>
+        </w:rPr>
+        <w:t>="</w:t>
+      </w:r>
+      <w:proofErr w:type="spellStart"/>
+      <w:r>
+        <w:rPr>
+          <w:rFonts w:ascii="Arial" w:hAnsi="Arial" w:cs="Arial"/>
+          <w:color w:val="0000FF"/>
+          <w:sz w:val="19"/>
+          <w:szCs w:val="19"/>
+        </w:rPr>
+        <w:t>MainContent</w:t>
+      </w:r>
+      <w:proofErr w:type="spellEnd"/>
+      <w:r>
+        <w:rPr>
+          <w:rFonts w:ascii="Arial" w:hAnsi="Arial" w:cs="Arial"/>
+          <w:color w:val="0000FF"/>
+          <w:sz w:val="19"/>
+          <w:szCs w:val="19"/>
+        </w:rPr>
+        <w:t>"</w:t>
+      </w:r>
+      <w:r>
+        <w:rPr>
+          <w:rFonts w:ascii="Arial" w:hAnsi="Arial" w:cs="Arial"/>
+          <w:color w:val="000000"/>
+          <w:sz w:val="19"/>
+          <w:szCs w:val="19"/>
+        </w:rPr>
+        <w:t xml:space="preserve"> </w:t>
+      </w:r>
+      <w:r>
+        <w:rPr>
+          <w:rFonts w:ascii="Arial" w:hAnsi="Arial" w:cs="Arial"/>
+          <w:color w:val="FF0000"/>
+          <w:sz w:val="19"/>
+          <w:szCs w:val="19"/>
+        </w:rPr>
+        <w:t>runat</w:t>
+      </w:r>
+      <w:r>
+        <w:rPr>
+          <w:rFonts w:ascii="Arial" w:hAnsi="Arial" w:cs="Arial"/>
+          <w:color w:val="0000FF"/>
+          <w:sz w:val="19"/>
+          <w:szCs w:val="19"/>
+        </w:rPr>
+        <w:t>="server"&gt;&lt;/</w:t>
+      </w:r>
+      <w:proofErr w:type="spellStart"/>
+      <w:r>
+        <w:rPr>
+          <w:rFonts w:ascii="Arial" w:hAnsi="Arial" w:cs="Arial"/>
+          <w:color w:val="800000"/>
+          <w:sz w:val="19"/>
+          <w:szCs w:val="19"/>
+        </w:rPr>
+        <w:t>asp</w:t>
+      </w:r>
+      <w:r>
+        <w:rPr>
+          <w:rFonts w:ascii="Arial" w:hAnsi="Arial" w:cs="Arial"/>
+          <w:color w:val="0000FF"/>
+          <w:sz w:val="19"/>
+          <w:szCs w:val="19"/>
+        </w:rPr>
+        <w:t>:</w:t>
+      </w:r>
+      <w:r>
+        <w:rPr>
+          <w:rFonts w:ascii="Arial" w:hAnsi="Arial" w:cs="Arial"/>
+          <w:color w:val="800000"/>
+          <w:sz w:val="19"/>
+          <w:szCs w:val="19"/>
+        </w:rPr>
+        <w:t>ContentPlaceHolder</w:t>
+      </w:r>
+      <w:proofErr w:type="spellEnd"/>
+      <w:r>
+        <w:rPr>
+          <w:rFonts w:ascii="Arial" w:hAnsi="Arial" w:cs="Arial"/>
+          <w:color w:val="0000FF"/>
+          <w:sz w:val="19"/>
+          <w:szCs w:val="19"/>
+        </w:rPr>
+        <w:t>&gt;</w:t>
+      </w:r>
+    </w:p>
+    <w:p>
+      <w:r>
+        <w:lastRenderedPageBreak/>
+        <w:tab/>
+        <w:t xml:space="preserve">După aceea, în pagina de conținut, se </w:t>
+      </w:r>
+      <w:r>
+        <w:t xml:space="preserve">plasează informațiile dorite în interiorul tag-ului </w:t>
+      </w:r>
+      <w:r>
+        <w:rPr>
+          <w:sz w:val="20"/>
+        </w:rPr>
+        <w:t>&lt;asp:Content&gt;</w:t>
+      </w:r>
+      <w:r>
+        <w:rPr>
+          <w:sz w:val="20"/>
+        </w:rPr>
+        <w:t xml:space="preserve"> </w:t>
+      </w:r>
+      <w:r>
+        <w:t>, după cum urmează</w:t>
+      </w:r>
+      <w:r>
+        <w:t xml:space="preserve"> (</w:t>
+      </w:r>
+      <w:r>
+        <w:t xml:space="preserve">cu specificația ca ID-ul controlului ContentPlaceHolder, din pagina master, trebuie să fie același cu </w:t>
+      </w:r>
+      <w:proofErr w:type="spellStart"/>
+      <w:r>
+        <w:t>ContentPlaceHolderI</w:t>
+      </w:r>
+      <w:r>
+        <w:t>D</w:t>
+      </w:r>
+      <w:proofErr w:type="spellEnd"/>
+      <w:r>
+        <w:t xml:space="preserve"> din pagina de conținut</w:t>
+      </w:r>
+      <w:r>
+        <w:t>)</w:t>
+      </w:r>
+      <w:r>
+        <w:t xml:space="preserve"> :</w:t>
+      </w:r>
+    </w:p>
+    <w:p>
+      <w:pPr>
+        <w:jc w:val="center"/>
+        <w:rPr>
+          <w:rFonts w:ascii="Arial" w:hAnsi="Arial" w:cs="Arial"/>
+          <w:color w:val="0000FF"/>
+          <w:sz w:val="19"/>
+          <w:szCs w:val="19"/>
+        </w:rPr>
+      </w:pPr>
+      <w:r>
+        <w:rPr>
+          <w:rFonts w:ascii="Arial" w:hAnsi="Arial" w:cs="Arial"/>
+          <w:color w:val="0000FF"/>
+          <w:sz w:val="19"/>
+          <w:szCs w:val="19"/>
+        </w:rPr>
+        <w:t>&lt;</w:t>
+      </w:r>
+      <w:r>
+        <w:rPr>
+          <w:rFonts w:ascii="Arial" w:hAnsi="Arial" w:cs="Arial"/>
+          <w:color w:val="800000"/>
+          <w:sz w:val="19"/>
+          <w:szCs w:val="19"/>
+        </w:rPr>
+        <w:t>asp</w:t>
+      </w:r>
+      <w:r>
+        <w:rPr>
+          <w:rFonts w:ascii="Arial" w:hAnsi="Arial" w:cs="Arial"/>
+          <w:color w:val="0000FF"/>
+          <w:sz w:val="19"/>
+          <w:szCs w:val="19"/>
+        </w:rPr>
+        <w:t>:</w:t>
+      </w:r>
+      <w:r>
+        <w:rPr>
+          <w:rFonts w:ascii="Arial" w:hAnsi="Arial" w:cs="Arial"/>
+          <w:color w:val="800000"/>
+          <w:sz w:val="19"/>
+          <w:szCs w:val="19"/>
+        </w:rPr>
+        <w:t>Content</w:t>
+      </w:r>
+      <w:r>
+        <w:rPr>
+          <w:rFonts w:ascii="Arial" w:hAnsi="Arial" w:cs="Arial"/>
+          <w:color w:val="000000"/>
+          <w:sz w:val="19"/>
+          <w:szCs w:val="19"/>
+        </w:rPr>
+        <w:t xml:space="preserve"> </w:t>
+      </w:r>
+      <w:r>
+        <w:rPr>
+          <w:rFonts w:ascii="Arial" w:hAnsi="Arial" w:cs="Arial"/>
+          <w:color w:val="FF0000"/>
+          <w:sz w:val="19"/>
+          <w:szCs w:val="19"/>
+        </w:rPr>
+        <w:t>ID</w:t>
+      </w:r>
+      <w:r>
+        <w:rPr>
+          <w:rFonts w:ascii="Arial" w:hAnsi="Arial" w:cs="Arial"/>
+          <w:color w:val="0000FF"/>
+          <w:sz w:val="19"/>
+          <w:szCs w:val="19"/>
+        </w:rPr>
+        <w:t>="</w:t>
+      </w:r>
+      <w:proofErr w:type="spellStart"/>
+      <w:r>
+        <w:rPr>
+          <w:rFonts w:ascii="Arial" w:hAnsi="Arial" w:cs="Arial"/>
+          <w:color w:val="0000FF"/>
+          <w:sz w:val="19"/>
+          <w:szCs w:val="19"/>
+        </w:rPr>
+        <w:t>BodyContent</w:t>
+      </w:r>
+      <w:proofErr w:type="spellEnd"/>
+      <w:r>
+        <w:rPr>
+          <w:rFonts w:ascii="Arial" w:hAnsi="Arial" w:cs="Arial"/>
+          <w:color w:val="0000FF"/>
+          <w:sz w:val="19"/>
+          <w:szCs w:val="19"/>
+        </w:rPr>
+        <w:t>"</w:t>
+      </w:r>
+      <w:r>
+        <w:rPr>
+          <w:rFonts w:ascii="Arial" w:hAnsi="Arial" w:cs="Arial"/>
+          <w:color w:val="000000"/>
+          <w:sz w:val="19"/>
+          <w:szCs w:val="19"/>
+        </w:rPr>
+        <w:t xml:space="preserve"> </w:t>
+      </w:r>
+      <w:proofErr w:type="spellStart"/>
+      <w:r>
+        <w:rPr>
+          <w:rFonts w:ascii="Arial" w:hAnsi="Arial" w:cs="Arial"/>
+          <w:color w:val="FF0000"/>
+          <w:sz w:val="19"/>
+          <w:szCs w:val="19"/>
+        </w:rPr>
+        <w:t>ContentPlaceHolderID</w:t>
+      </w:r>
+      <w:proofErr w:type="spellEnd"/>
+      <w:r>
+        <w:rPr>
+          <w:rFonts w:ascii="Arial" w:hAnsi="Arial" w:cs="Arial"/>
+          <w:color w:val="0000FF"/>
+          <w:sz w:val="19"/>
+          <w:szCs w:val="19"/>
+        </w:rPr>
+        <w:t>="</w:t>
+      </w:r>
+      <w:proofErr w:type="spellStart"/>
+      <w:r>
+        <w:rPr>
+          <w:rFonts w:ascii="Arial" w:hAnsi="Arial" w:cs="Arial"/>
+          <w:color w:val="0000FF"/>
+          <w:sz w:val="19"/>
+          <w:szCs w:val="19"/>
+        </w:rPr>
+        <w:t>MainContent</w:t>
+      </w:r>
+      <w:proofErr w:type="spellEnd"/>
+      <w:r>
+        <w:rPr>
+          <w:rFonts w:ascii="Arial" w:hAnsi="Arial" w:cs="Arial"/>
+          <w:color w:val="0000FF"/>
+          <w:sz w:val="19"/>
+          <w:szCs w:val="19"/>
+        </w:rPr>
+        <w:t>"</w:t>
+      </w:r>
+      <w:r>
+        <w:rPr>
+          <w:rFonts w:ascii="Arial" w:hAnsi="Arial" w:cs="Arial"/>
+          <w:color w:val="000000"/>
+          <w:sz w:val="19"/>
+          <w:szCs w:val="19"/>
+        </w:rPr>
+        <w:t xml:space="preserve"> </w:t>
+      </w:r>
+      <w:r>
+        <w:rPr>
+          <w:rFonts w:ascii="Arial" w:hAnsi="Arial" w:cs="Arial"/>
+          <w:color w:val="FF0000"/>
+          <w:sz w:val="19"/>
+          <w:szCs w:val="19"/>
+        </w:rPr>
+        <w:t>runat</w:t>
+      </w:r>
+      <w:r>
+        <w:rPr>
+          <w:rFonts w:ascii="Arial" w:hAnsi="Arial" w:cs="Arial"/>
+          <w:color w:val="0000FF"/>
+          <w:sz w:val="19"/>
+          <w:szCs w:val="19"/>
+        </w:rPr>
+        <w:t>="server"</w:t>
+      </w:r>
+      <w:r>
+        <w:rPr>
+          <w:rFonts w:ascii="Arial" w:hAnsi="Arial" w:cs="Arial"/>
+          <w:color w:val="000000"/>
+          <w:sz w:val="19"/>
+          <w:szCs w:val="19"/>
+        </w:rPr>
+        <w:t xml:space="preserve"> </w:t>
+      </w:r>
+      <w:r>
+        <w:rPr>
+          <w:rFonts w:ascii="Arial" w:hAnsi="Arial" w:cs="Arial"/>
+          <w:color w:val="0000FF"/>
+          <w:sz w:val="19"/>
+          <w:szCs w:val="19"/>
+        </w:rPr>
+        <w:t>&gt;&lt;</w:t>
+      </w:r>
+      <w:r>
+        <w:rPr>
+          <w:rFonts w:ascii="Arial" w:hAnsi="Arial" w:cs="Arial"/>
+          <w:color w:val="0000FF"/>
+          <w:sz w:val="19"/>
+          <w:szCs w:val="19"/>
+        </w:rPr>
+        <w:t>/</w:t>
+      </w:r>
+      <w:r>
+        <w:rPr>
+          <w:rFonts w:ascii="Arial" w:hAnsi="Arial" w:cs="Arial"/>
+          <w:color w:val="800000"/>
+          <w:sz w:val="19"/>
+          <w:szCs w:val="19"/>
+        </w:rPr>
+        <w:t>asp</w:t>
+      </w:r>
+      <w:r>
+        <w:rPr>
+          <w:rFonts w:ascii="Arial" w:hAnsi="Arial" w:cs="Arial"/>
+          <w:color w:val="0000FF"/>
+          <w:sz w:val="19"/>
+          <w:szCs w:val="19"/>
+        </w:rPr>
+        <w:t>:</w:t>
+      </w:r>
+      <w:r>
+        <w:rPr>
+          <w:rFonts w:ascii="Arial" w:hAnsi="Arial" w:cs="Arial"/>
+          <w:color w:val="800000"/>
+          <w:sz w:val="19"/>
+          <w:szCs w:val="19"/>
+        </w:rPr>
+        <w:t>Content</w:t>
+      </w:r>
+      <w:r>
+        <w:rPr>
+          <w:rFonts w:ascii="Arial" w:hAnsi="Arial" w:cs="Arial"/>
+          <w:color w:val="0000FF"/>
+          <w:sz w:val="19"/>
+          <w:szCs w:val="19"/>
+        </w:rPr>
+        <w:t>&gt;</w:t>
+      </w:r>
+    </w:p>
+    <w:p>
+      <w:r>
+        <w:tab/>
+        <w:t xml:space="preserve">Tag-ul </w:t>
+      </w:r>
+      <w:r>
+        <w:rPr>
+          <w:i/>
+          <w:sz w:val="22"/>
+        </w:rPr>
+        <w:t>runat=”server”</w:t>
+      </w:r>
+      <w:r>
+        <w:rPr>
+          <w:i/>
+          <w:sz w:val="22"/>
+        </w:rPr>
+        <w:t xml:space="preserve"> </w:t>
+      </w:r>
+      <w:r>
+        <w:t>indică faptul că respectivul control este pe partea de server, iar la majoritatea controalelor este obligatoriu</w:t>
+      </w:r>
+      <w:r>
+        <w:t>, altfel compilator va omite secțiunea respectivă de cod.</w:t>
+      </w:r>
+    </w:p>
+    <w:p>
+      <w:pPr>
+        <w:jc w:val="center"/>
+        <w:rPr>
+          <w:rFonts w:ascii="Arial" w:hAnsi="Arial" w:cs="Arial"/>
+        </w:rPr>
+      </w:pPr>
+    </w:p>
+    <w:p>
+      <w:pPr>
+        <w:keepNext/>
+        <w:jc w:val="center"/>
+      </w:pPr>
+      <w:r>
+        <w:rPr>
+          <w:noProof/>
+        </w:rPr>
+        <w:drawing>
+          <wp:inline distT="0" distB="0" distL="0" distR="0" wp14:anchorId="76B4FC4D" wp14:editId="70C479FE">
+            <wp:extent cx="4510007" cy="5658968"/>
+            <wp:effectExtent l="0" t="0" r="5080" b="0"/>
+            <wp:docPr id="7" name="Imagine 7"/>
+            <wp:cNvGraphicFramePr>
+              <a:graphicFrameLocks xmlns:a="http://schemas.openxmlformats.org/drawingml/2006/main" noChangeAspect="1"/>
+            </wp:cNvGraphicFramePr>
+            <a:graphic xmlns:a="http://schemas.openxmlformats.org/drawingml/2006/main">
+              <a:graphicData uri="http://schemas.openxmlformats.org/drawingml/2006/picture">
+                <pic:pic xmlns:pic="http://schemas.openxmlformats.org/drawingml/2006/picture">
+                  <pic:nvPicPr>
+                    <pic:cNvPr id="7" name="Dezvoltare-Masterpage.png"/>
+                    <pic:cNvPicPr/>
+                  </pic:nvPicPr>
+                  <pic:blipFill>
+                    <a:blip r:embed="rId17">
+                      <a:extLst>
+                        <a:ext uri="{28A0092B-C50C-407E-A947-70E740481C1C}">
+                          <a14:useLocalDpi xmlns:a14="http://schemas.microsoft.com/office/drawing/2010/main" val="0"/>
+                        </a:ext>
+                      </a:extLst>
+                    </a:blip>
+                    <a:stretch>
+                      <a:fillRect/>
+                    </a:stretch>
+                  </pic:blipFill>
+                  <pic:spPr>
+                    <a:xfrm>
+                      <a:off x="0" y="0"/>
+                      <a:ext cx="4543850" cy="5701433"/>
+                    </a:xfrm>
+                    <a:prstGeom prst="rect">
+                      <a:avLst/>
+                    </a:prstGeom>
+                  </pic:spPr>
+                </pic:pic>
+              </a:graphicData>
+            </a:graphic>
+          </wp:inline>
+        </w:drawing>
+      </w:r>
+    </w:p>
+    <w:p>
+      <w:pPr>
+        <w:pStyle w:val="Legend"/>
+        <w:jc w:val="center"/>
+      </w:pPr>
+      <w:bookmarkStart w:id="10" w:name="_Ref517797538"/>
+      <w:r>
+        <w:t xml:space="preserve">Fig. </w:t>
+      </w:r>
+      <w:r>
+        <w:fldChar w:fldCharType="begin"/>
+      </w:r>
+      <w:r>
+        <w:instrText xml:space="preserve"> SEQ Fig. \* ARABIC </w:instrText>
+      </w:r>
+      <w:r>
+        <w:fldChar w:fldCharType="separate"/>
+      </w:r>
+      <w:r>
+        <w:rPr>
+          <w:noProof/>
+        </w:rPr>
+        <w:t>6</w:t>
+      </w:r>
+      <w:r>
+        <w:fldChar w:fldCharType="end"/>
+      </w:r>
+      <w:bookmarkEnd w:id="10"/>
+      <w:r>
+        <w:t xml:space="preserve"> Structura unei pagini </w:t>
+      </w:r>
+      <w:r>
+        <w:t>Aspx</w:t>
+      </w:r>
+    </w:p>
+    <w:p>
+      <w:r>
+        <w:tab/>
+      </w:r>
+    </w:p>
+    <w:p>
+      <w:r>
+        <w:lastRenderedPageBreak/>
+        <w:tab/>
+        <w:t>Aplicația „Take me to dinner” este construită exact pe același principiu</w:t>
+      </w:r>
+      <w:r>
+        <w:t>, toate paginile având o singura pagina master</w:t>
+      </w:r>
+      <w:r>
+        <w:t xml:space="preserve">, cu </w:t>
+      </w:r>
+      <w:r>
+        <w:t>singura diferență</w:t>
+      </w:r>
+      <w:bookmarkStart w:id="11" w:name="_GoBack"/>
+      <w:bookmarkEnd w:id="11"/>
+      <w:r>
+        <w:t xml:space="preserve"> că a fost eliminată zona de subsol.</w:t>
+      </w:r>
     </w:p>
     <w:p>
       <w:pPr>
         <w:pStyle w:val="Titlu2"/>
         <w:ind w:left="360"/>
       </w:pPr>
-      <w:bookmarkStart w:id="10" w:name="_Toc517788613"/>
+      <w:bookmarkStart w:id="12" w:name="_Toc517794334"/>
       <w:r>
         <w:t>2.</w:t>
       </w:r>
@@ -5822,24 +7073,30 @@
       <w:r>
         <w:t xml:space="preserve"> </w:t>
       </w:r>
-      <w:bookmarkEnd w:id="10"/>
       <w:r>
         <w:t>Serviciul Email</w:t>
       </w:r>
+      <w:bookmarkEnd w:id="12"/>
     </w:p>
     <w:p>
       <w:pPr>
         <w:pStyle w:val="Titlu2"/>
         <w:ind w:left="360"/>
       </w:pPr>
-      <w:bookmarkStart w:id="11" w:name="_Toc517788614"/>
-      <w:r>
-        <w:t xml:space="preserve">2.1 </w:t>
-      </w:r>
-      <w:bookmarkEnd w:id="11"/>
+      <w:bookmarkStart w:id="13" w:name="_Toc517794335"/>
+      <w:r>
+        <w:t>2.</w:t>
+      </w:r>
+      <w:r>
+        <w:t>3</w:t>
+      </w:r>
+      <w:r>
+        <w:t xml:space="preserve"> </w:t>
+      </w:r>
       <w:r>
         <w:t>Baza de date</w:t>
       </w:r>
+      <w:bookmarkEnd w:id="13"/>
     </w:p>
     <w:p>
       <w:pPr>
@@ -5863,57 +7120,57 @@
           <w:numId w:val="8"/>
         </w:numPr>
       </w:pPr>
-      <w:bookmarkStart w:id="12" w:name="_Toc517788618"/>
+      <w:bookmarkStart w:id="14" w:name="_Toc517794336"/>
       <w:r>
         <w:lastRenderedPageBreak/>
         <w:t>Descrierea aplicației</w:t>
       </w:r>
-      <w:bookmarkEnd w:id="12"/>
+      <w:bookmarkEnd w:id="14"/>
     </w:p>
     <w:p>
       <w:pPr>
         <w:pStyle w:val="Titlu2"/>
         <w:numPr>
           <w:ilvl w:val="1"/>
-          <w:numId w:val="6"/>
+          <w:numId w:val="19"/>
         </w:numPr>
       </w:pPr>
-      <w:bookmarkStart w:id="13" w:name="_Toc517788619"/>
+      <w:bookmarkStart w:id="15" w:name="_Toc517794337"/>
       <w:r>
         <w:t>Introducere</w:t>
       </w:r>
-      <w:bookmarkEnd w:id="13"/>
+      <w:bookmarkEnd w:id="15"/>
     </w:p>
     <w:p>
       <w:pPr>
         <w:pStyle w:val="Titlu2"/>
         <w:numPr>
           <w:ilvl w:val="1"/>
-          <w:numId w:val="6"/>
+          <w:numId w:val="19"/>
         </w:numPr>
       </w:pPr>
-      <w:bookmarkStart w:id="14" w:name="_Toc517788620"/>
+      <w:bookmarkStart w:id="16" w:name="_Toc517794338"/>
       <w:r>
         <w:t>Scenarii de utilizar</w:t>
       </w:r>
       <w:r>
         <w:t>e</w:t>
       </w:r>
-      <w:bookmarkEnd w:id="14"/>
+      <w:bookmarkEnd w:id="16"/>
     </w:p>
     <w:p>
       <w:pPr>
         <w:pStyle w:val="Titlu2"/>
         <w:numPr>
           <w:ilvl w:val="1"/>
-          <w:numId w:val="6"/>
+          <w:numId w:val="19"/>
         </w:numPr>
       </w:pPr>
-      <w:bookmarkStart w:id="15" w:name="_Toc517788621"/>
+      <w:bookmarkStart w:id="17" w:name="_Toc517794339"/>
       <w:r>
         <w:t>Manual de utilizare</w:t>
       </w:r>
-      <w:bookmarkEnd w:id="15"/>
+      <w:bookmarkEnd w:id="17"/>
     </w:p>
     <w:p/>
     <w:p>
@@ -5938,12 +7195,12 @@
           <w:numId w:val="8"/>
         </w:numPr>
       </w:pPr>
-      <w:bookmarkStart w:id="16" w:name="_Toc517788622"/>
+      <w:bookmarkStart w:id="18" w:name="_Toc517794340"/>
       <w:r>
         <w:lastRenderedPageBreak/>
         <w:t>Direcții de dezvoltare</w:t>
       </w:r>
-      <w:bookmarkEnd w:id="16"/>
+      <w:bookmarkEnd w:id="18"/>
     </w:p>
     <w:p>
       <w:pPr>
@@ -5967,12 +7224,12 @@
           <w:numId w:val="8"/>
         </w:numPr>
       </w:pPr>
-      <w:bookmarkStart w:id="17" w:name="_Toc517788623"/>
+      <w:bookmarkStart w:id="19" w:name="_Toc517794341"/>
       <w:r>
         <w:lastRenderedPageBreak/>
         <w:t>Concluzii</w:t>
       </w:r>
-      <w:bookmarkEnd w:id="17"/>
+      <w:bookmarkEnd w:id="19"/>
     </w:p>
     <w:p>
       <w:pPr>
@@ -5993,12 +7250,12 @@
         <w:pStyle w:val="Titlu1"/>
         <w:ind w:left="360"/>
       </w:pPr>
-      <w:bookmarkStart w:id="18" w:name="_Toc517788624"/>
+      <w:bookmarkStart w:id="20" w:name="_Toc517794342"/>
       <w:r>
         <w:lastRenderedPageBreak/>
         <w:t>Bibliografie</w:t>
       </w:r>
-      <w:bookmarkEnd w:id="18"/>
+      <w:bookmarkEnd w:id="20"/>
     </w:p>
     <w:p>
       <w:r>
@@ -6039,7 +7296,7 @@
       <w:r>
         <w:t xml:space="preserve"> </w:t>
       </w:r>
-      <w:hyperlink r:id="rId16" w:history="1">
+      <w:hyperlink r:id="rId18" w:history="1">
         <w:r>
           <w:rPr>
             <w:rStyle w:val="Hyperlink"/>
@@ -6061,7 +7318,7 @@
       <w:r>
         <w:t xml:space="preserve"> </w:t>
       </w:r>
-      <w:hyperlink r:id="rId17" w:history="1">
+      <w:hyperlink r:id="rId19" w:history="1">
         <w:r>
           <w:rPr>
             <w:rStyle w:val="Hyperlink"/>
@@ -6090,23 +7347,23 @@
         <w:pStyle w:val="Titlu1"/>
         <w:ind w:left="360"/>
       </w:pPr>
-      <w:bookmarkStart w:id="19" w:name="_Toc517788625"/>
+      <w:bookmarkStart w:id="21" w:name="_Toc517794343"/>
       <w:r>
         <w:lastRenderedPageBreak/>
         <w:t>Anexe</w:t>
       </w:r>
-      <w:bookmarkEnd w:id="19"/>
+      <w:bookmarkEnd w:id="21"/>
     </w:p>
     <w:p>
       <w:pPr>
         <w:pStyle w:val="Titlu2"/>
         <w:jc w:val="right"/>
       </w:pPr>
-      <w:bookmarkStart w:id="20" w:name="_Toc517788626"/>
+      <w:bookmarkStart w:id="22" w:name="_Toc517794344"/>
       <w:r>
         <w:t>Anexa 1</w:t>
       </w:r>
-      <w:bookmarkEnd w:id="20"/>
+      <w:bookmarkEnd w:id="22"/>
     </w:p>
     <w:p>
       <w:pPr>
@@ -6152,7 +7409,7 @@
         <w:rPr>
           <w:rStyle w:val="Referinnotdesubsol"/>
         </w:rPr>
-        <w:footnoteReference w:id="9"/>
+        <w:footnoteReference w:id="12"/>
       </w:r>
       <w:r>
         <w:t>.</w:t>
@@ -6387,7 +7644,7 @@
                     <pic:cNvPicPr/>
                   </pic:nvPicPr>
                   <pic:blipFill>
-                    <a:blip r:embed="rId18" cstate="print">
+                    <a:blip r:embed="rId20" cstate="print">
                       <a:extLst>
                         <a:ext uri="{28A0092B-C50C-407E-A947-70E740481C1C}">
                           <a14:useLocalDpi xmlns:a14="http://schemas.microsoft.com/office/drawing/2010/main" val="0"/>
@@ -6419,8 +7676,8 @@
         <w:pStyle w:val="Legend"/>
         <w:jc w:val="center"/>
       </w:pPr>
-      <w:bookmarkStart w:id="21" w:name="_Ref517735731"/>
-      <w:bookmarkStart w:id="22" w:name="_Ref517735704"/>
+      <w:bookmarkStart w:id="23" w:name="_Ref517735731"/>
+      <w:bookmarkStart w:id="24" w:name="_Ref517735704"/>
       <w:r>
         <w:t xml:space="preserve">Fig. </w:t>
       </w:r>
@@ -6437,16 +7694,16 @@
         <w:rPr>
           <w:noProof/>
         </w:rPr>
-        <w:t>5</w:t>
+        <w:t>7</w:t>
       </w:r>
       <w:r>
         <w:fldChar w:fldCharType="end"/>
       </w:r>
-      <w:bookmarkEnd w:id="21"/>
+      <w:bookmarkEnd w:id="23"/>
       <w:r>
         <w:t xml:space="preserve"> – SQL Server Management Studio 17</w:t>
       </w:r>
-      <w:bookmarkEnd w:id="22"/>
+      <w:bookmarkEnd w:id="24"/>
     </w:p>
     <w:p/>
     <w:p>
@@ -6548,7 +7805,7 @@
                     <pic:cNvPicPr/>
                   </pic:nvPicPr>
                   <pic:blipFill>
-                    <a:blip r:embed="rId19">
+                    <a:blip r:embed="rId21">
                       <a:extLst>
                         <a:ext uri="{28A0092B-C50C-407E-A947-70E740481C1C}">
                           <a14:useLocalDpi xmlns:a14="http://schemas.microsoft.com/office/drawing/2010/main" val="0"/>
@@ -6580,7 +7837,7 @@
         <w:pStyle w:val="Legend"/>
         <w:jc w:val="center"/>
       </w:pPr>
-      <w:bookmarkStart w:id="23" w:name="_Ref517737937"/>
+      <w:bookmarkStart w:id="25" w:name="_Ref517737937"/>
       <w:r>
         <w:t xml:space="preserve">Fig. </w:t>
       </w:r>
@@ -6597,12 +7854,12 @@
         <w:rPr>
           <w:noProof/>
         </w:rPr>
-        <w:t>6</w:t>
+        <w:t>8</w:t>
       </w:r>
       <w:r>
         <w:fldChar w:fldCharType="end"/>
       </w:r>
-      <w:bookmarkEnd w:id="23"/>
+      <w:bookmarkEnd w:id="25"/>
       <w:r>
         <w:t xml:space="preserve"> – Structura unui element HTML</w:t>
       </w:r>
@@ -6753,7 +8010,7 @@
       <w:r>
         <w:t>este un standard pentru formatarea elementelor unui document </w:t>
       </w:r>
-      <w:hyperlink r:id="rId20" w:tooltip="HTML" w:history="1">
+      <w:hyperlink r:id="rId22" w:tooltip="HTML" w:history="1">
         <w:r>
           <w:t>HTML</w:t>
         </w:r>
@@ -6812,7 +8069,7 @@
         <w:rPr>
           <w:rStyle w:val="Referinnotdesubsol"/>
         </w:rPr>
-        <w:footnoteReference w:id="10"/>
+        <w:footnoteReference w:id="13"/>
       </w:r>
       <w:r>
         <w:t xml:space="preserve"> de nivel înalt</w:t>
@@ -6824,7 +8081,7 @@
         <w:rPr>
           <w:rStyle w:val="Referinnotdesubsol"/>
         </w:rPr>
-        <w:footnoteReference w:id="11"/>
+        <w:footnoteReference w:id="14"/>
       </w:r>
       <w:r>
         <w:t>.</w:t>
@@ -7094,7 +8351,10 @@
         <w:footnoteRef/>
       </w:r>
       <w:r>
-        <w:t xml:space="preserve"> HyperText Transfer Protocol</w:t>
+        <w:t xml:space="preserve"> </w:t>
+      </w:r>
+      <w:r>
+        <w:t xml:space="preserve">Pagini Web (în ASP.NET poartă numele de Web Forms) </w:t>
       </w:r>
     </w:p>
   </w:footnote>
@@ -7110,11 +8370,73 @@
         <w:footnoteRef/>
       </w:r>
       <w:r>
-        <w:t xml:space="preserve"> Instrucțiunile se execută direct, fără compilare a codului</w:t>
+        <w:t xml:space="preserve"> </w:t>
+      </w:r>
+      <w:r>
+        <w:t xml:space="preserve">User Interface </w:t>
       </w:r>
     </w:p>
   </w:footnote>
   <w:footnote w:id="11">
+    <w:p>
+      <w:pPr>
+        <w:pStyle w:val="Textnotdesubsol"/>
+      </w:pPr>
+      <w:r>
+        <w:rPr>
+          <w:rStyle w:val="Referinnotdesubsol"/>
+        </w:rPr>
+        <w:footnoteRef/>
+      </w:r>
+      <w:r>
+        <w:t xml:space="preserve"> </w:t>
+      </w:r>
+      <w:r>
+        <w:t>Instrucțiune specială despre cum ASP.NET ar trebui să proceseze pagina</w:t>
+      </w:r>
+    </w:p>
+  </w:footnote>
+  <w:footnote w:id="12">
+    <w:p>
+      <w:pPr>
+        <w:pStyle w:val="Textnotdesubsol"/>
+      </w:pPr>
+      <w:r>
+        <w:rPr>
+          <w:rStyle w:val="Referinnotdesubsol"/>
+        </w:rPr>
+        <w:footnoteRef/>
+      </w:r>
+      <w:r>
+        <w:t xml:space="preserve"> </w:t>
+      </w:r>
+      <w:proofErr w:type="spellStart"/>
+      <w:r>
+        <w:t>HyperText</w:t>
+      </w:r>
+      <w:proofErr w:type="spellEnd"/>
+      <w:r>
+        <w:t xml:space="preserve"> Transfer Protocol</w:t>
+      </w:r>
+    </w:p>
+  </w:footnote>
+  <w:footnote w:id="13">
+    <w:p>
+      <w:pPr>
+        <w:pStyle w:val="Textnotdesubsol"/>
+      </w:pPr>
+      <w:r>
+        <w:rPr>
+          <w:rStyle w:val="Referinnotdesubsol"/>
+        </w:rPr>
+        <w:footnoteRef/>
+      </w:r>
+      <w:r>
+        <w:t xml:space="preserve"> Instrucțiunile se execută direct, fără compilare a codului</w:t>
+      </w:r>
+    </w:p>
+  </w:footnote>
+  <w:footnote w:id="14">
     <w:p>
       <w:pPr>
         <w:pStyle w:val="Textnotdesubsol"/>
@@ -7679,6 +9001,119 @@
     </w:lvl>
   </w:abstractNum>
   <w:abstractNum w:abstractNumId="6" w15:restartNumberingAfterBreak="0">
+    <w:nsid w:val="2F2E3741"/>
+    <w:multiLevelType w:val="multilevel"/>
+    <w:tmpl w:val="6E3A4718"/>
+    <w:lvl w:ilvl="0">
+      <w:start w:val="2"/>
+      <w:numFmt w:val="decimal"/>
+      <w:lvlText w:val="%1"/>
+      <w:lvlJc w:val="left"/>
+      <w:pPr>
+        <w:ind w:left="480" w:hanging="480"/>
+      </w:pPr>
+      <w:rPr>
+        <w:rFonts w:hint="default"/>
+      </w:rPr>
+    </w:lvl>
+    <w:lvl w:ilvl="1">
+      <w:start w:val="1"/>
+      <w:numFmt w:val="decimal"/>
+      <w:lvlText w:val="%1.%2"/>
+      <w:lvlJc w:val="left"/>
+      <w:pPr>
+        <w:ind w:left="840" w:hanging="480"/>
+      </w:pPr>
+      <w:rPr>
+        <w:rFonts w:hint="default"/>
+      </w:rPr>
+    </w:lvl>
+    <w:lvl w:ilvl="2">
+      <w:start w:val="1"/>
+      <w:numFmt w:val="decimal"/>
+      <w:lvlText w:val="%1.%2.%3"/>
+      <w:lvlJc w:val="left"/>
+      <w:pPr>
+        <w:ind w:left="1440" w:hanging="720"/>
+      </w:pPr>
+      <w:rPr>
+        <w:rFonts w:hint="default"/>
+      </w:rPr>
+    </w:lvl>
+    <w:lvl w:ilvl="3">
+      <w:start w:val="1"/>
+      <w:numFmt w:val="decimal"/>
+      <w:lvlText w:val="%1.%2.%3.%4"/>
+      <w:lvlJc w:val="left"/>
+      <w:pPr>
+        <w:ind w:left="2160" w:hanging="1080"/>
+      </w:pPr>
+      <w:rPr>
+        <w:rFonts w:hint="default"/>
+      </w:rPr>
+    </w:lvl>
+    <w:lvl w:ilvl="4">
+      <w:start w:val="1"/>
+      <w:numFmt w:val="decimal"/>
+      <w:lvlText w:val="%1.%2.%3.%4.%5"/>
+      <w:lvlJc w:val="left"/>
+      <w:pPr>
+        <w:ind w:left="2520" w:hanging="1080"/>
+      </w:pPr>
+      <w:rPr>
+        <w:rFonts w:hint="default"/>
+      </w:rPr>
+    </w:lvl>
+    <w:lvl w:ilvl="5">
+      <w:start w:val="1"/>
+      <w:numFmt w:val="decimal"/>
+      <w:lvlText w:val="%1.%2.%3.%4.%5.%6"/>
+      <w:lvlJc w:val="left"/>
+      <w:pPr>
+        <w:ind w:left="3240" w:hanging="1440"/>
+      </w:pPr>
+      <w:rPr>
+        <w:rFonts w:hint="default"/>
+      </w:rPr>
+    </w:lvl>
+    <w:lvl w:ilvl="6">
+      <w:start w:val="1"/>
+      <w:numFmt w:val="decimal"/>
+      <w:lvlText w:val="%1.%2.%3.%4.%5.%6.%7"/>
+      <w:lvlJc w:val="left"/>
+      <w:pPr>
+        <w:ind w:left="3600" w:hanging="1440"/>
+      </w:pPr>
+      <w:rPr>
+        <w:rFonts w:hint="default"/>
+      </w:rPr>
+    </w:lvl>
+    <w:lvl w:ilvl="7">
+      <w:start w:val="1"/>
+      <w:numFmt w:val="decimal"/>
+      <w:lvlText w:val="%1.%2.%3.%4.%5.%6.%7.%8"/>
+      <w:lvlJc w:val="left"/>
+      <w:pPr>
+        <w:ind w:left="4320" w:hanging="1800"/>
+      </w:pPr>
+      <w:rPr>
+        <w:rFonts w:hint="default"/>
+      </w:rPr>
+    </w:lvl>
+    <w:lvl w:ilvl="8">
+      <w:start w:val="1"/>
+      <w:numFmt w:val="decimal"/>
+      <w:lvlText w:val="%1.%2.%3.%4.%5.%6.%7.%8.%9"/>
+      <w:lvlJc w:val="left"/>
+      <w:pPr>
+        <w:ind w:left="4680" w:hanging="1800"/>
+      </w:pPr>
+      <w:rPr>
+        <w:rFonts w:hint="default"/>
+      </w:rPr>
+    </w:lvl>
+  </w:abstractNum>
+  <w:abstractNum w:abstractNumId="7" w15:restartNumberingAfterBreak="0">
     <w:nsid w:val="311B1008"/>
     <w:multiLevelType w:val="multilevel"/>
     <w:tmpl w:val="0809001F"/>
@@ -7764,7 +9199,93 @@
       </w:pPr>
     </w:lvl>
   </w:abstractNum>
-  <w:abstractNum w:abstractNumId="7" w15:restartNumberingAfterBreak="0">
+  <w:abstractNum w:abstractNumId="8" w15:restartNumberingAfterBreak="0">
+    <w:nsid w:val="3B893205"/>
+    <w:multiLevelType w:val="multilevel"/>
+    <w:tmpl w:val="0809001F"/>
+    <w:lvl w:ilvl="0">
+      <w:start w:val="1"/>
+      <w:numFmt w:val="decimal"/>
+      <w:lvlText w:val="%1."/>
+      <w:lvlJc w:val="left"/>
+      <w:pPr>
+        <w:ind w:left="360" w:hanging="360"/>
+      </w:pPr>
+    </w:lvl>
+    <w:lvl w:ilvl="1">
+      <w:start w:val="1"/>
+      <w:numFmt w:val="decimal"/>
+      <w:lvlText w:val="%1.%2."/>
+      <w:lvlJc w:val="left"/>
+      <w:pPr>
+        <w:ind w:left="792" w:hanging="432"/>
+      </w:pPr>
+    </w:lvl>
+    <w:lvl w:ilvl="2">
+      <w:start w:val="1"/>
+      <w:numFmt w:val="decimal"/>
+      <w:lvlText w:val="%1.%2.%3."/>
+      <w:lvlJc w:val="left"/>
+      <w:pPr>
+        <w:ind w:left="1224" w:hanging="504"/>
+      </w:pPr>
+    </w:lvl>
+    <w:lvl w:ilvl="3">
+      <w:start w:val="1"/>
+      <w:numFmt w:val="decimal"/>
+      <w:lvlText w:val="%1.%2.%3.%4."/>
+      <w:lvlJc w:val="left"/>
+      <w:pPr>
+        <w:ind w:left="1728" w:hanging="648"/>
+      </w:pPr>
+    </w:lvl>
+    <w:lvl w:ilvl="4">
+      <w:start w:val="1"/>
+      <w:numFmt w:val="decimal"/>
+      <w:lvlText w:val="%1.%2.%3.%4.%5."/>
+      <w:lvlJc w:val="left"/>
+      <w:pPr>
+        <w:ind w:left="2232" w:hanging="792"/>
+      </w:pPr>
+    </w:lvl>
+    <w:lvl w:ilvl="5">
+      <w:start w:val="1"/>
+      <w:numFmt w:val="decimal"/>
+      <w:lvlText w:val="%1.%2.%3.%4.%5.%6."/>
+      <w:lvlJc w:val="left"/>
+      <w:pPr>
+        <w:ind w:left="2736" w:hanging="936"/>
+      </w:pPr>
+    </w:lvl>
+    <w:lvl w:ilvl="6">
+      <w:start w:val="1"/>
+      <w:numFmt w:val="decimal"/>
+      <w:lvlText w:val="%1.%2.%3.%4.%5.%6.%7."/>
+      <w:lvlJc w:val="left"/>
+      <w:pPr>
+        <w:ind w:left="3240" w:hanging="1080"/>
+      </w:pPr>
+    </w:lvl>
+    <w:lvl w:ilvl="7">
+      <w:start w:val="1"/>
+      <w:numFmt w:val="decimal"/>
+      <w:lvlText w:val="%1.%2.%3.%4.%5.%6.%7.%8."/>
+      <w:lvlJc w:val="left"/>
+      <w:pPr>
+        <w:ind w:left="3744" w:hanging="1224"/>
+      </w:pPr>
+    </w:lvl>
+    <w:lvl w:ilvl="8">
+      <w:start w:val="1"/>
+      <w:numFmt w:val="decimal"/>
+      <w:lvlText w:val="%1.%2.%3.%4.%5.%6.%7.%8.%9."/>
+      <w:lvlJc w:val="left"/>
+      <w:pPr>
+        <w:ind w:left="4320" w:hanging="1440"/>
+      </w:pPr>
+    </w:lvl>
+  </w:abstractNum>
+  <w:abstractNum w:abstractNumId="9" w15:restartNumberingAfterBreak="0">
     <w:nsid w:val="54C6779F"/>
     <w:multiLevelType w:val="hybridMultilevel"/>
     <w:tmpl w:val="51AEFB4A"/>
@@ -7879,7 +9400,120 @@
       </w:rPr>
     </w:lvl>
   </w:abstractNum>
-  <w:abstractNum w:abstractNumId="8" w15:restartNumberingAfterBreak="0">
+  <w:abstractNum w:abstractNumId="10" w15:restartNumberingAfterBreak="0">
+    <w:nsid w:val="5E4D064F"/>
+    <w:multiLevelType w:val="multilevel"/>
+    <w:tmpl w:val="6E3A4718"/>
+    <w:lvl w:ilvl="0">
+      <w:start w:val="2"/>
+      <w:numFmt w:val="decimal"/>
+      <w:lvlText w:val="%1"/>
+      <w:lvlJc w:val="left"/>
+      <w:pPr>
+        <w:ind w:left="480" w:hanging="480"/>
+      </w:pPr>
+      <w:rPr>
+        <w:rFonts w:hint="default"/>
+      </w:rPr>
+    </w:lvl>
+    <w:lvl w:ilvl="1">
+      <w:start w:val="1"/>
+      <w:numFmt w:val="decimal"/>
+      <w:lvlText w:val="%1.%2"/>
+      <w:lvlJc w:val="left"/>
+      <w:pPr>
+        <w:ind w:left="840" w:hanging="480"/>
+      </w:pPr>
+      <w:rPr>
+        <w:rFonts w:hint="default"/>
+      </w:rPr>
+    </w:lvl>
+    <w:lvl w:ilvl="2">
+      <w:start w:val="1"/>
+      <w:numFmt w:val="decimal"/>
+      <w:lvlText w:val="%1.%2.%3"/>
+      <w:lvlJc w:val="left"/>
+      <w:pPr>
+        <w:ind w:left="1440" w:hanging="720"/>
+      </w:pPr>
+      <w:rPr>
+        <w:rFonts w:hint="default"/>
+      </w:rPr>
+    </w:lvl>
+    <w:lvl w:ilvl="3">
+      <w:start w:val="1"/>
+      <w:numFmt w:val="decimal"/>
+      <w:lvlText w:val="%1.%2.%3.%4"/>
+      <w:lvlJc w:val="left"/>
+      <w:pPr>
+        <w:ind w:left="2160" w:hanging="1080"/>
+      </w:pPr>
+      <w:rPr>
+        <w:rFonts w:hint="default"/>
+      </w:rPr>
+    </w:lvl>
+    <w:lvl w:ilvl="4">
+      <w:start w:val="1"/>
+      <w:numFmt w:val="decimal"/>
+      <w:lvlText w:val="%1.%2.%3.%4.%5"/>
+      <w:lvlJc w:val="left"/>
+      <w:pPr>
+        <w:ind w:left="2520" w:hanging="1080"/>
+      </w:pPr>
+      <w:rPr>
+        <w:rFonts w:hint="default"/>
+      </w:rPr>
+    </w:lvl>
+    <w:lvl w:ilvl="5">
+      <w:start w:val="1"/>
+      <w:numFmt w:val="decimal"/>
+      <w:lvlText w:val="%1.%2.%3.%4.%5.%6"/>
+      <w:lvlJc w:val="left"/>
+      <w:pPr>
+        <w:ind w:left="3240" w:hanging="1440"/>
+      </w:pPr>
+      <w:rPr>
+        <w:rFonts w:hint="default"/>
+      </w:rPr>
+    </w:lvl>
+    <w:lvl w:ilvl="6">
+      <w:start w:val="1"/>
+      <w:numFmt w:val="decimal"/>
+      <w:lvlText w:val="%1.%2.%3.%4.%5.%6.%7"/>
+      <w:lvlJc w:val="left"/>
+      <w:pPr>
+        <w:ind w:left="3600" w:hanging="1440"/>
+      </w:pPr>
+      <w:rPr>
+        <w:rFonts w:hint="default"/>
+      </w:rPr>
+    </w:lvl>
+    <w:lvl w:ilvl="7">
+      <w:start w:val="1"/>
+      <w:numFmt w:val="decimal"/>
+      <w:lvlText w:val="%1.%2.%3.%4.%5.%6.%7.%8"/>
+      <w:lvlJc w:val="left"/>
+      <w:pPr>
+        <w:ind w:left="4320" w:hanging="1800"/>
+      </w:pPr>
+      <w:rPr>
+        <w:rFonts w:hint="default"/>
+      </w:rPr>
+    </w:lvl>
+    <w:lvl w:ilvl="8">
+      <w:start w:val="1"/>
+      <w:numFmt w:val="decimal"/>
+      <w:lvlText w:val="%1.%2.%3.%4.%5.%6.%7.%8.%9"/>
+      <w:lvlJc w:val="left"/>
+      <w:pPr>
+        <w:ind w:left="4680" w:hanging="1800"/>
+      </w:pPr>
+      <w:rPr>
+        <w:rFonts w:hint="default"/>
+      </w:rPr>
+    </w:lvl>
+  </w:abstractNum>
+  <w:abstractNum w:abstractNumId="11" w15:restartNumberingAfterBreak="0">
     <w:nsid w:val="63C97020"/>
     <w:multiLevelType w:val="hybridMultilevel"/>
     <w:tmpl w:val="07EC26F4"/>
@@ -7995,7 +9629,7 @@
       </w:rPr>
     </w:lvl>
   </w:abstractNum>
-  <w:abstractNum w:abstractNumId="9" w15:restartNumberingAfterBreak="0">
+  <w:abstractNum w:abstractNumId="12" w15:restartNumberingAfterBreak="0">
     <w:nsid w:val="64640AFB"/>
     <w:multiLevelType w:val="multilevel"/>
     <w:tmpl w:val="0809001F"/>
@@ -8081,7 +9715,7 @@
       </w:pPr>
     </w:lvl>
   </w:abstractNum>
-  <w:abstractNum w:abstractNumId="10" w15:restartNumberingAfterBreak="0">
+  <w:abstractNum w:abstractNumId="13" w15:restartNumberingAfterBreak="0">
     <w:nsid w:val="6B6A14A4"/>
     <w:multiLevelType w:val="multilevel"/>
     <w:tmpl w:val="FFD4073C"/>
@@ -8199,7 +9833,7 @@
       </w:rPr>
     </w:lvl>
   </w:abstractNum>
-  <w:abstractNum w:abstractNumId="11" w15:restartNumberingAfterBreak="0">
+  <w:abstractNum w:abstractNumId="14" w15:restartNumberingAfterBreak="0">
     <w:nsid w:val="6F0A198E"/>
     <w:multiLevelType w:val="multilevel"/>
     <w:tmpl w:val="0809001D"/>
@@ -8285,7 +9919,7 @@
       </w:pPr>
     </w:lvl>
   </w:abstractNum>
-  <w:abstractNum w:abstractNumId="12" w15:restartNumberingAfterBreak="0">
+  <w:abstractNum w:abstractNumId="15" w15:restartNumberingAfterBreak="0">
     <w:nsid w:val="701E77F8"/>
     <w:multiLevelType w:val="multilevel"/>
     <w:tmpl w:val="0809001F"/>
@@ -8398,7 +10032,120 @@
       </w:rPr>
     </w:lvl>
   </w:abstractNum>
-  <w:abstractNum w:abstractNumId="13" w15:restartNumberingAfterBreak="0">
+  <w:abstractNum w:abstractNumId="16" w15:restartNumberingAfterBreak="0">
+    <w:nsid w:val="73A60562"/>
+    <w:multiLevelType w:val="hybridMultilevel"/>
+    <w:tmpl w:val="51B26FAA"/>
+    <w:lvl w:ilvl="0" w:tplc="04180001">
+      <w:start w:val="1"/>
+      <w:numFmt w:val="bullet"/>
+      <w:lvlText w:val=""/>
+      <w:lvlJc w:val="left"/>
+      <w:pPr>
+        <w:ind w:left="720" w:hanging="360"/>
+      </w:pPr>
+      <w:rPr>
+        <w:rFonts w:ascii="Symbol" w:hAnsi="Symbol" w:hint="default"/>
+      </w:rPr>
+    </w:lvl>
+    <w:lvl w:ilvl="1" w:tplc="04180003" w:tentative="1">
+      <w:start w:val="1"/>
+      <w:numFmt w:val="bullet"/>
+      <w:lvlText w:val="o"/>
+      <w:lvlJc w:val="left"/>
+      <w:pPr>
+        <w:ind w:left="1440" w:hanging="360"/>
+      </w:pPr>
+      <w:rPr>
+        <w:rFonts w:ascii="Courier New" w:hAnsi="Courier New" w:cs="Courier New" w:hint="default"/>
+      </w:rPr>
+    </w:lvl>
+    <w:lvl w:ilvl="2" w:tplc="04180005" w:tentative="1">
+      <w:start w:val="1"/>
+      <w:numFmt w:val="bullet"/>
+      <w:lvlText w:val=""/>
+      <w:lvlJc w:val="left"/>
+      <w:pPr>
+        <w:ind w:left="2160" w:hanging="360"/>
+      </w:pPr>
+      <w:rPr>
+        <w:rFonts w:ascii="Wingdings" w:hAnsi="Wingdings" w:hint="default"/>
+      </w:rPr>
+    </w:lvl>
+    <w:lvl w:ilvl="3" w:tplc="04180001" w:tentative="1">
+      <w:start w:val="1"/>
+      <w:numFmt w:val="bullet"/>
+      <w:lvlText w:val=""/>
+      <w:lvlJc w:val="left"/>
+      <w:pPr>
+        <w:ind w:left="2880" w:hanging="360"/>
+      </w:pPr>
+      <w:rPr>
+        <w:rFonts w:ascii="Symbol" w:hAnsi="Symbol" w:hint="default"/>
+      </w:rPr>
+    </w:lvl>
+    <w:lvl w:ilvl="4" w:tplc="04180003" w:tentative="1">
+      <w:start w:val="1"/>
+      <w:numFmt w:val="bullet"/>
+      <w:lvlText w:val="o"/>
+      <w:lvlJc w:val="left"/>
+      <w:pPr>
+        <w:ind w:left="3600" w:hanging="360"/>
+      </w:pPr>
+      <w:rPr>
+        <w:rFonts w:ascii="Courier New" w:hAnsi="Courier New" w:cs="Courier New" w:hint="default"/>
+      </w:rPr>
+    </w:lvl>
+    <w:lvl w:ilvl="5" w:tplc="04180005" w:tentative="1">
+      <w:start w:val="1"/>
+      <w:numFmt w:val="bullet"/>
+      <w:lvlText w:val=""/>
+      <w:lvlJc w:val="left"/>
+      <w:pPr>
+        <w:ind w:left="4320" w:hanging="360"/>
+      </w:pPr>
+      <w:rPr>
+        <w:rFonts w:ascii="Wingdings" w:hAnsi="Wingdings" w:hint="default"/>
+      </w:rPr>
+    </w:lvl>
+    <w:lvl w:ilvl="6" w:tplc="04180001" w:tentative="1">
+      <w:start w:val="1"/>
+      <w:numFmt w:val="bullet"/>
+      <w:lvlText w:val=""/>
+      <w:lvlJc w:val="left"/>
+      <w:pPr>
+        <w:ind w:left="5040" w:hanging="360"/>
+      </w:pPr>
+      <w:rPr>
+        <w:rFonts w:ascii="Symbol" w:hAnsi="Symbol" w:hint="default"/>
+      </w:rPr>
+    </w:lvl>
+    <w:lvl w:ilvl="7" w:tplc="04180003" w:tentative="1">
+      <w:start w:val="1"/>
+      <w:numFmt w:val="bullet"/>
+      <w:lvlText w:val="o"/>
+      <w:lvlJc w:val="left"/>
+      <w:pPr>
+        <w:ind w:left="5760" w:hanging="360"/>
+      </w:pPr>
+      <w:rPr>
+        <w:rFonts w:ascii="Courier New" w:hAnsi="Courier New" w:cs="Courier New" w:hint="default"/>
+      </w:rPr>
+    </w:lvl>
+    <w:lvl w:ilvl="8" w:tplc="04180005" w:tentative="1">
+      <w:start w:val="1"/>
+      <w:numFmt w:val="bullet"/>
+      <w:lvlText w:val=""/>
+      <w:lvlJc w:val="left"/>
+      <w:pPr>
+        <w:ind w:left="6480" w:hanging="360"/>
+      </w:pPr>
+      <w:rPr>
+        <w:rFonts w:ascii="Wingdings" w:hAnsi="Wingdings" w:hint="default"/>
+      </w:rPr>
+    </w:lvl>
+  </w:abstractNum>
+  <w:abstractNum w:abstractNumId="17" w15:restartNumberingAfterBreak="0">
     <w:nsid w:val="7ACE04B3"/>
     <w:multiLevelType w:val="multilevel"/>
     <w:tmpl w:val="0809001F"/>
@@ -8484,7 +10231,7 @@
       </w:pPr>
     </w:lvl>
   </w:abstractNum>
-  <w:abstractNum w:abstractNumId="14" w15:restartNumberingAfterBreak="0">
+  <w:abstractNum w:abstractNumId="18" w15:restartNumberingAfterBreak="0">
     <w:nsid w:val="7AF90020"/>
     <w:multiLevelType w:val="hybridMultilevel"/>
     <w:tmpl w:val="1794CDBE"/>
@@ -8601,10 +10348,10 @@
     <w:abstractNumId w:val="3"/>
   </w:num>
   <w:num w:numId="2">
-    <w:abstractNumId w:val="11"/>
+    <w:abstractNumId w:val="14"/>
   </w:num>
   <w:num w:numId="3">
-    <w:abstractNumId w:val="12"/>
+    <w:abstractNumId w:val="15"/>
   </w:num>
   <w:num w:numId="4">
     <w:abstractNumId w:val="2"/>
@@ -8613,25 +10360,25 @@
     <w:abstractNumId w:val="0"/>
   </w:num>
   <w:num w:numId="6">
-    <w:abstractNumId w:val="10"/>
+    <w:abstractNumId w:val="13"/>
   </w:num>
   <w:num w:numId="7">
-    <w:abstractNumId w:val="13"/>
+    <w:abstractNumId w:val="17"/>
   </w:num>
   <w:num w:numId="8">
-    <w:abstractNumId w:val="9"/>
+    <w:abstractNumId w:val="12"/>
   </w:num>
   <w:num w:numId="9">
-    <w:abstractNumId w:val="14"/>
+    <w:abstractNumId w:val="18"/>
   </w:num>
   <w:num w:numId="10">
-    <w:abstractNumId w:val="7"/>
+    <w:abstractNumId w:val="9"/>
   </w:num>
   <w:num w:numId="11">
     <w:abstractNumId w:val="4"/>
   </w:num>
   <w:num w:numId="12">
-    <w:abstractNumId w:val="8"/>
+    <w:abstractNumId w:val="11"/>
   </w:num>
   <w:num w:numId="13">
     <w:abstractNumId w:val="1"/>
@@ -8640,6 +10387,18 @@
     <w:abstractNumId w:val="5"/>
   </w:num>
   <w:num w:numId="15">
+    <w:abstractNumId w:val="7"/>
+  </w:num>
+  <w:num w:numId="16">
+    <w:abstractNumId w:val="16"/>
+  </w:num>
+  <w:num w:numId="17">
+    <w:abstractNumId w:val="8"/>
+  </w:num>
+  <w:num w:numId="18">
+    <w:abstractNumId w:val="10"/>
+  </w:num>
+  <w:num w:numId="19">
     <w:abstractNumId w:val="6"/>
   </w:num>
 </w:numbering>
@@ -9785,7 +11544,7 @@
 </file>
 
 <file path=customXml/itemProps1.xml><?xml version="1.0" encoding="utf-8"?>
-<ds:datastoreItem xmlns:ds="http://schemas.openxmlformats.org/officeDocument/2006/customXml" ds:itemID="{4D18092A-856A-4C51-BC34-B7F2738424BF}">
+<ds:datastoreItem xmlns:ds="http://schemas.openxmlformats.org/officeDocument/2006/customXml" ds:itemID="{A7B71F19-A0E7-4DFB-A34F-FD1BC1E776DB}">
   <ds:schemaRefs>
     <ds:schemaRef ds:uri="http://schemas.openxmlformats.org/officeDocument/2006/bibliography"/>
   </ds:schemaRefs>

</xml_diff>